<commit_message>
update to Python version handbook
</commit_message>
<xml_diff>
--- a/Python/Handbook.docx
+++ b/Python/Handbook.docx
@@ -5,13 +5,13 @@
     <w:p>
       <w:pPr>
         <w:spacing w:after="0"/>
+        <w:jc w:val="both"/>
         <w:rPr>
           <w:sz w:val="36"/>
           <w:szCs w:val="36"/>
           <w:u w:val="single"/>
         </w:rPr>
       </w:pPr>
-      <w:proofErr w:type="spellStart"/>
       <w:r>
         <w:rPr>
           <w:b/>
@@ -21,7 +21,6 @@
         </w:rPr>
         <w:t>CaMBDa</w:t>
       </w:r>
-      <w:proofErr w:type="spellEnd"/>
       <w:r>
         <w:rPr>
           <w:sz w:val="36"/>
@@ -34,6 +33,7 @@
     <w:p>
       <w:pPr>
         <w:spacing w:after="0"/>
+        <w:jc w:val="both"/>
         <w:rPr>
           <w:sz w:val="28"/>
           <w:szCs w:val="28"/>
@@ -44,12 +44,12 @@
     <w:p>
       <w:pPr>
         <w:spacing w:after="0"/>
-        <w:rPr>
-          <w:sz w:val="24"/>
-          <w:szCs w:val="24"/>
-        </w:rPr>
-      </w:pPr>
-      <w:proofErr w:type="spellStart"/>
+        <w:jc w:val="both"/>
+        <w:rPr>
+          <w:sz w:val="24"/>
+          <w:szCs w:val="24"/>
+        </w:rPr>
+      </w:pPr>
       <w:r>
         <w:rPr>
           <w:b/>
@@ -58,7 +58,6 @@
         </w:rPr>
         <w:t>CaMBDa</w:t>
       </w:r>
-      <w:proofErr w:type="spellEnd"/>
       <w:r>
         <w:rPr>
           <w:sz w:val="24"/>
@@ -161,15 +160,17 @@
     <w:p>
       <w:pPr>
         <w:spacing w:after="0"/>
-        <w:rPr>
-          <w:sz w:val="24"/>
-          <w:szCs w:val="24"/>
-        </w:rPr>
-      </w:pPr>
-    </w:p>
-    <w:p>
-      <w:pPr>
-        <w:spacing w:after="0"/>
+        <w:jc w:val="both"/>
+        <w:rPr>
+          <w:sz w:val="24"/>
+          <w:szCs w:val="24"/>
+        </w:rPr>
+      </w:pPr>
+    </w:p>
+    <w:p>
+      <w:pPr>
+        <w:spacing w:after="0"/>
+        <w:jc w:val="both"/>
         <w:rPr>
           <w:sz w:val="24"/>
           <w:szCs w:val="24"/>
@@ -203,15 +204,17 @@
     <w:p>
       <w:pPr>
         <w:spacing w:after="0"/>
-        <w:rPr>
-          <w:sz w:val="24"/>
-          <w:szCs w:val="24"/>
-        </w:rPr>
-      </w:pPr>
-    </w:p>
-    <w:p>
-      <w:pPr>
-        <w:spacing w:after="0"/>
+        <w:jc w:val="both"/>
+        <w:rPr>
+          <w:sz w:val="24"/>
+          <w:szCs w:val="24"/>
+        </w:rPr>
+      </w:pPr>
+    </w:p>
+    <w:p>
+      <w:pPr>
+        <w:spacing w:after="0"/>
+        <w:jc w:val="both"/>
         <w:rPr>
           <w:sz w:val="24"/>
           <w:szCs w:val="24"/>
@@ -240,23 +243,7 @@
           <w:sz w:val="24"/>
           <w:szCs w:val="24"/>
         </w:rPr>
-        <w:t xml:space="preserve"> M. </w:t>
-      </w:r>
-      <w:proofErr w:type="spellStart"/>
-      <w:r>
-        <w:rPr>
-          <w:sz w:val="24"/>
-          <w:szCs w:val="24"/>
-        </w:rPr>
-        <w:t>Gerstel</w:t>
-      </w:r>
-      <w:proofErr w:type="spellEnd"/>
-      <w:r>
-        <w:rPr>
-          <w:sz w:val="24"/>
-          <w:szCs w:val="24"/>
-        </w:rPr>
-        <w:t xml:space="preserve">, C. M. Deane and E.F. Garman. (2015). J. Synchrotron Radiation. </w:t>
+        <w:t xml:space="preserve"> M. Gerstel, C. M. Deane and E.F. Garman. (2015). J. Synchrotron Radiation. </w:t>
       </w:r>
       <w:r>
         <w:rPr>
@@ -288,24 +275,16 @@
     <w:p>
       <w:pPr>
         <w:spacing w:after="0"/>
-        <w:rPr>
-          <w:sz w:val="24"/>
-          <w:szCs w:val="24"/>
-        </w:rPr>
-      </w:pPr>
-    </w:p>
-    <w:p>
-      <w:pPr>
-        <w:spacing w:after="0"/>
-        <w:rPr>
-          <w:sz w:val="24"/>
-          <w:szCs w:val="24"/>
-        </w:rPr>
-      </w:pPr>
-    </w:p>
-    <w:p>
-      <w:pPr>
-        <w:spacing w:after="0"/>
+        <w:jc w:val="both"/>
+        <w:rPr>
+          <w:sz w:val="24"/>
+          <w:szCs w:val="24"/>
+        </w:rPr>
+      </w:pPr>
+    </w:p>
+    <w:p>
+      <w:pPr>
+        <w:jc w:val="both"/>
         <w:rPr>
           <w:b/>
           <w:bCs/>
@@ -322,12 +301,37 @@
           <w:szCs w:val="32"/>
           <w:u w:val="single"/>
         </w:rPr>
+        <w:br w:type="page"/>
+      </w:r>
+    </w:p>
+    <w:p>
+      <w:pPr>
+        <w:spacing w:after="0"/>
+        <w:jc w:val="both"/>
+        <w:rPr>
+          <w:b/>
+          <w:bCs/>
+          <w:sz w:val="32"/>
+          <w:szCs w:val="32"/>
+          <w:u w:val="single"/>
+        </w:rPr>
+      </w:pPr>
+      <w:r>
+        <w:rPr>
+          <w:b/>
+          <w:bCs/>
+          <w:sz w:val="32"/>
+          <w:szCs w:val="32"/>
+          <w:u w:val="single"/>
+        </w:rPr>
+        <w:lastRenderedPageBreak/>
         <w:t>Introduction</w:t>
       </w:r>
     </w:p>
     <w:p>
       <w:pPr>
         <w:spacing w:after="0"/>
+        <w:jc w:val="both"/>
         <w:rPr>
           <w:b/>
           <w:bCs/>
@@ -340,6 +344,7 @@
     <w:p>
       <w:pPr>
         <w:spacing w:after="0"/>
+        <w:jc w:val="both"/>
         <w:rPr>
           <w:sz w:val="24"/>
           <w:szCs w:val="24"/>
@@ -417,59 +422,59 @@
           <w:sz w:val="24"/>
           <w:szCs w:val="24"/>
         </w:rPr>
-        <w:t xml:space="preserve">is a metric that attempts to </w:t>
-      </w:r>
-      <w:proofErr w:type="spellStart"/>
-      <w:r>
-        <w:rPr>
-          <w:sz w:val="24"/>
-          <w:szCs w:val="24"/>
-        </w:rPr>
-        <w:t>deconvolute</w:t>
-      </w:r>
-      <w:proofErr w:type="spellEnd"/>
-      <w:r>
-        <w:rPr>
-          <w:sz w:val="24"/>
-          <w:szCs w:val="24"/>
-        </w:rPr>
-        <w:t xml:space="preserve"> these factors to give an "effective" B factor value that is just a measure of the damage. </w:t>
-      </w:r>
-    </w:p>
-    <w:p>
-      <w:pPr>
-        <w:spacing w:after="0"/>
-        <w:rPr>
-          <w:sz w:val="24"/>
-          <w:szCs w:val="24"/>
-        </w:rPr>
-      </w:pPr>
-    </w:p>
-    <w:p>
-      <w:pPr>
-        <w:spacing w:after="0"/>
-        <w:rPr>
-          <w:sz w:val="24"/>
-          <w:szCs w:val="24"/>
-        </w:rPr>
-      </w:pPr>
-      <w:proofErr w:type="spellStart"/>
-      <w:r>
-        <w:rPr>
-          <w:b/>
-          <w:bCs/>
-          <w:sz w:val="24"/>
-          <w:szCs w:val="24"/>
-        </w:rPr>
-        <w:t>B_Damage</w:t>
-      </w:r>
-      <w:proofErr w:type="spellEnd"/>
-      <w:r>
-        <w:rPr>
-          <w:sz w:val="24"/>
-          <w:szCs w:val="24"/>
-        </w:rPr>
-        <w:t xml:space="preserve"> for a given atom is the ratio of the atom's B factor and the average B factor of atoms within a </w:t>
+        <w:t xml:space="preserve">is a metric that attempts to deconvolute these factors to give an "effective" B factor value that is just a measure of the damage. </w:t>
+      </w:r>
+    </w:p>
+    <w:p>
+      <w:pPr>
+        <w:spacing w:after="0"/>
+        <w:jc w:val="both"/>
+        <w:rPr>
+          <w:sz w:val="24"/>
+          <w:szCs w:val="24"/>
+        </w:rPr>
+      </w:pPr>
+    </w:p>
+    <w:p>
+      <w:pPr>
+        <w:spacing w:after="0"/>
+        <w:jc w:val="both"/>
+        <w:rPr>
+          <w:sz w:val="24"/>
+          <w:szCs w:val="24"/>
+        </w:rPr>
+      </w:pPr>
+      <w:r>
+        <w:rPr>
+          <w:b/>
+          <w:i/>
+          <w:sz w:val="24"/>
+          <w:szCs w:val="24"/>
+        </w:rPr>
+        <w:t>B</w:t>
+      </w:r>
+      <w:r>
+        <w:rPr>
+          <w:b/>
+          <w:sz w:val="24"/>
+          <w:szCs w:val="24"/>
+          <w:vertAlign w:val="subscript"/>
+        </w:rPr>
+        <w:t>Damage</w:t>
+      </w:r>
+      <w:r>
+        <w:rPr>
+          <w:sz w:val="24"/>
+          <w:szCs w:val="24"/>
+        </w:rPr>
+        <w:t xml:space="preserve"> </w:t>
+      </w:r>
+      <w:r>
+        <w:rPr>
+          <w:sz w:val="24"/>
+          <w:szCs w:val="24"/>
+        </w:rPr>
+        <w:t xml:space="preserve">for a given atom is the ratio of the atom's B factor and the average B factor of atoms within a </w:t>
       </w:r>
       <w:r>
         <w:rPr>
@@ -487,7 +492,6 @@
         </w:rPr>
         <w:t xml:space="preserve">. Atoms are grouped into </w:t>
       </w:r>
-      <w:proofErr w:type="gramStart"/>
       <w:r>
         <w:rPr>
           <w:b/>
@@ -495,9 +499,8 @@
           <w:sz w:val="24"/>
           <w:szCs w:val="24"/>
         </w:rPr>
-        <w:t>Similar</w:t>
-      </w:r>
-      <w:proofErr w:type="gramEnd"/>
+        <w:t>s</w:t>
+      </w:r>
       <w:r>
         <w:rPr>
           <w:b/>
@@ -505,7 +508,7 @@
           <w:sz w:val="24"/>
           <w:szCs w:val="24"/>
         </w:rPr>
-        <w:t xml:space="preserve"> packing density</w:t>
+        <w:t>imilar packing density</w:t>
       </w:r>
       <w:r>
         <w:rPr>
@@ -518,15 +521,16 @@
     <w:p>
       <w:pPr>
         <w:spacing w:after="0"/>
-        <w:rPr>
-          <w:sz w:val="24"/>
-          <w:szCs w:val="24"/>
-        </w:rPr>
-      </w:pPr>
-    </w:p>
-    <w:p>
-      <w:pPr>
-        <w:spacing w:after="0"/>
+        <w:jc w:val="both"/>
+        <w:rPr>
+          <w:sz w:val="24"/>
+          <w:szCs w:val="24"/>
+        </w:rPr>
+      </w:pPr>
+    </w:p>
+    <w:p>
+      <w:pPr>
+        <w:jc w:val="both"/>
         <w:rPr>
           <w:b/>
           <w:bCs/>
@@ -543,21 +547,47 @@
           <w:szCs w:val="32"/>
           <w:u w:val="single"/>
         </w:rPr>
+        <w:br w:type="page"/>
+      </w:r>
+    </w:p>
+    <w:p>
+      <w:pPr>
+        <w:spacing w:after="0"/>
+        <w:jc w:val="both"/>
+        <w:rPr>
+          <w:b/>
+          <w:bCs/>
+          <w:sz w:val="32"/>
+          <w:szCs w:val="32"/>
+          <w:u w:val="single"/>
+        </w:rPr>
+      </w:pPr>
+      <w:r>
+        <w:rPr>
+          <w:b/>
+          <w:bCs/>
+          <w:sz w:val="32"/>
+          <w:szCs w:val="32"/>
+          <w:u w:val="single"/>
+        </w:rPr>
+        <w:lastRenderedPageBreak/>
         <w:t>Usage</w:t>
       </w:r>
     </w:p>
     <w:p>
       <w:pPr>
         <w:spacing w:after="0"/>
-        <w:rPr>
-          <w:sz w:val="24"/>
-          <w:szCs w:val="24"/>
-        </w:rPr>
-      </w:pPr>
-    </w:p>
-    <w:p>
-      <w:pPr>
-        <w:spacing w:after="0"/>
+        <w:jc w:val="both"/>
+        <w:rPr>
+          <w:sz w:val="24"/>
+          <w:szCs w:val="24"/>
+        </w:rPr>
+      </w:pPr>
+    </w:p>
+    <w:p>
+      <w:pPr>
+        <w:spacing w:after="0"/>
+        <w:jc w:val="both"/>
         <w:rPr>
           <w:i/>
           <w:sz w:val="28"/>
@@ -576,34 +606,74 @@
     <w:p>
       <w:pPr>
         <w:spacing w:after="0"/>
-        <w:rPr>
-          <w:sz w:val="24"/>
-          <w:szCs w:val="24"/>
-        </w:rPr>
-      </w:pPr>
-      <w:proofErr w:type="spellStart"/>
-      <w:r>
-        <w:rPr>
-          <w:b/>
-          <w:sz w:val="24"/>
-          <w:szCs w:val="24"/>
+        <w:jc w:val="both"/>
+        <w:rPr>
+          <w:sz w:val="20"/>
+          <w:szCs w:val="20"/>
+        </w:rPr>
+      </w:pPr>
+      <w:r>
+        <w:rPr>
+          <w:sz w:val="20"/>
+          <w:szCs w:val="20"/>
+        </w:rPr>
+        <w:t>(</w:t>
+      </w:r>
+      <w:r>
+        <w:rPr>
+          <w:b/>
+          <w:sz w:val="20"/>
+          <w:szCs w:val="20"/>
         </w:rPr>
         <w:t>CaMBDa</w:t>
       </w:r>
-      <w:proofErr w:type="spellEnd"/>
-      <w:r>
-        <w:rPr>
-          <w:sz w:val="24"/>
-          <w:szCs w:val="24"/>
+      <w:r>
+        <w:rPr>
+          <w:sz w:val="20"/>
+          <w:szCs w:val="20"/>
         </w:rPr>
         <w:t xml:space="preserve"> takes </w:t>
       </w:r>
       <w:r>
         <w:rPr>
-          <w:sz w:val="24"/>
-          <w:szCs w:val="24"/>
-        </w:rPr>
-        <w:t>a minimum of one input, which directs the program to where the atomic information can be found. There are two options here, if the required input is a structure publicly available on the PDB (</w:t>
+          <w:sz w:val="20"/>
+          <w:szCs w:val="20"/>
+        </w:rPr>
+        <w:t>a minimum of one input, which directs the program to where the a</w:t>
+      </w:r>
+      <w:r>
+        <w:rPr>
+          <w:sz w:val="20"/>
+          <w:szCs w:val="20"/>
+        </w:rPr>
+        <w:t>tomic information can be found.)</w:t>
+      </w:r>
+    </w:p>
+    <w:p>
+      <w:pPr>
+        <w:spacing w:after="0"/>
+        <w:jc w:val="both"/>
+        <w:rPr>
+          <w:sz w:val="24"/>
+          <w:szCs w:val="24"/>
+        </w:rPr>
+      </w:pPr>
+    </w:p>
+    <w:p>
+      <w:pPr>
+        <w:spacing w:after="0"/>
+        <w:jc w:val="both"/>
+        <w:rPr>
+          <w:sz w:val="24"/>
+          <w:szCs w:val="24"/>
+        </w:rPr>
+      </w:pPr>
+      <w:r>
+        <w:rPr>
+          <w:sz w:val="24"/>
+          <w:szCs w:val="24"/>
+        </w:rPr>
+        <w:t>There are two options here, if the required input is a structure publicly available on the PDB (</w:t>
       </w:r>
       <w:hyperlink r:id="rId7" w:history="1">
         <w:r>
@@ -629,19 +699,101 @@
         </w:rPr>
         <w:t>unning has access to an internet connection, the program will automatically retrieve the required data from the PDB, and download a local copy of the PDB file.</w:t>
       </w:r>
-    </w:p>
-    <w:p>
-      <w:pPr>
-        <w:spacing w:after="0"/>
-        <w:rPr>
-          <w:sz w:val="24"/>
-          <w:szCs w:val="24"/>
-        </w:rPr>
-      </w:pPr>
-    </w:p>
-    <w:p>
-      <w:pPr>
-        <w:spacing w:after="0"/>
+      <w:r>
+        <w:rPr>
+          <w:sz w:val="24"/>
+          <w:szCs w:val="24"/>
+        </w:rPr>
+        <w:t xml:space="preserve"> The final input should look something like </w:t>
+      </w:r>
+      <w:proofErr w:type="gramStart"/>
+      <w:r>
+        <w:rPr>
+          <w:b/>
+          <w:sz w:val="24"/>
+          <w:szCs w:val="24"/>
+        </w:rPr>
+        <w:t>cambda(</w:t>
+      </w:r>
+      <w:proofErr w:type="gramEnd"/>
+      <w:r>
+        <w:rPr>
+          <w:b/>
+          <w:sz w:val="24"/>
+          <w:szCs w:val="24"/>
+        </w:rPr>
+        <w:t>‘####’)</w:t>
+      </w:r>
+    </w:p>
+    <w:p>
+      <w:pPr>
+        <w:spacing w:after="0"/>
+        <w:jc w:val="both"/>
+        <w:rPr>
+          <w:sz w:val="24"/>
+          <w:szCs w:val="24"/>
+        </w:rPr>
+      </w:pPr>
+    </w:p>
+    <w:p>
+      <w:pPr>
+        <w:spacing w:after="0"/>
+        <w:jc w:val="both"/>
+        <w:rPr>
+          <w:b/>
+          <w:sz w:val="24"/>
+          <w:szCs w:val="24"/>
+        </w:rPr>
+      </w:pPr>
+      <w:r>
+        <w:rPr>
+          <w:sz w:val="24"/>
+          <w:szCs w:val="24"/>
+        </w:rPr>
+        <w:t xml:space="preserve">The other option is to provide the program with a file path pointing to a local file in </w:t>
+      </w:r>
+      <w:r>
+        <w:rPr>
+          <w:sz w:val="24"/>
+          <w:szCs w:val="24"/>
+        </w:rPr>
+        <w:t xml:space="preserve">PDB format (allowed file extensions are .pdb and .txt), regardless of whether this file has been deposited in the PDB or not. No internet connection is required to run the program with this kind of input. Once again, this should be enclosed in inverted commas. The final input should look something like </w:t>
+      </w:r>
+      <w:proofErr w:type="gramStart"/>
+      <w:r>
+        <w:rPr>
+          <w:b/>
+          <w:sz w:val="24"/>
+          <w:szCs w:val="24"/>
+        </w:rPr>
+        <w:t>cambda(</w:t>
+      </w:r>
+      <w:proofErr w:type="gramEnd"/>
+      <w:r>
+        <w:rPr>
+          <w:b/>
+          <w:sz w:val="24"/>
+          <w:szCs w:val="24"/>
+        </w:rPr>
+        <w:t>‘path/to/PDB/file/foo.pdb’)</w:t>
+      </w:r>
+      <w:bookmarkStart w:id="0" w:name="_GoBack"/>
+      <w:bookmarkEnd w:id="0"/>
+    </w:p>
+    <w:p>
+      <w:pPr>
+        <w:spacing w:after="0"/>
+        <w:jc w:val="both"/>
+        <w:rPr>
+          <w:sz w:val="24"/>
+          <w:szCs w:val="24"/>
+        </w:rPr>
+      </w:pPr>
+    </w:p>
+    <w:p>
+      <w:pPr>
+        <w:spacing w:after="0"/>
+        <w:jc w:val="both"/>
         <w:rPr>
           <w:i/>
           <w:sz w:val="28"/>
@@ -654,41 +806,52 @@
           <w:sz w:val="28"/>
           <w:szCs w:val="28"/>
         </w:rPr>
-        <w:lastRenderedPageBreak/>
         <w:t>Optional Inputs:</w:t>
       </w:r>
     </w:p>
     <w:p>
       <w:pPr>
         <w:spacing w:after="0"/>
-        <w:rPr>
-          <w:sz w:val="24"/>
-          <w:szCs w:val="24"/>
-        </w:rPr>
-      </w:pPr>
-      <w:proofErr w:type="spellStart"/>
-      <w:r>
-        <w:rPr>
-          <w:b/>
-          <w:sz w:val="24"/>
-          <w:szCs w:val="24"/>
+        <w:jc w:val="both"/>
+        <w:rPr>
+          <w:sz w:val="20"/>
+          <w:szCs w:val="20"/>
+        </w:rPr>
+      </w:pPr>
+      <w:r>
+        <w:rPr>
+          <w:sz w:val="20"/>
+          <w:szCs w:val="20"/>
+        </w:rPr>
+        <w:t>(</w:t>
+      </w:r>
+      <w:r>
+        <w:rPr>
+          <w:b/>
+          <w:sz w:val="20"/>
+          <w:szCs w:val="20"/>
         </w:rPr>
         <w:t>CaMBDa</w:t>
       </w:r>
-      <w:proofErr w:type="spellEnd"/>
-      <w:r>
-        <w:rPr>
-          <w:sz w:val="24"/>
-          <w:szCs w:val="24"/>
-        </w:rPr>
-        <w:t xml:space="preserve"> can in addition take a number of optional inputs to vary the output of the programme. Unless you have a specific reason for changing these outputs, leaving them as the default is usually sufficient. </w:t>
-      </w:r>
-      <w:bookmarkStart w:id="0" w:name="_GoBack"/>
-      <w:bookmarkEnd w:id="0"/>
-    </w:p>
-    <w:p>
-      <w:pPr>
-        <w:spacing w:after="0"/>
+      <w:r>
+        <w:rPr>
+          <w:sz w:val="20"/>
+          <w:szCs w:val="20"/>
+        </w:rPr>
+        <w:t xml:space="preserve"> can in addition take a number of optional inputs to vary the output of the programme. Unless you have a specific reason for changing these outputs, leaving them as the</w:t>
+      </w:r>
+      <w:r>
+        <w:rPr>
+          <w:sz w:val="20"/>
+          <w:szCs w:val="20"/>
+        </w:rPr>
+        <w:t xml:space="preserve"> default is usually sufficient.)</w:t>
+      </w:r>
+    </w:p>
+    <w:p>
+      <w:pPr>
+        <w:spacing w:after="0"/>
+        <w:jc w:val="both"/>
         <w:rPr>
           <w:sz w:val="28"/>
           <w:szCs w:val="28"/>
@@ -699,16 +862,525 @@
     <w:p>
       <w:pPr>
         <w:spacing w:after="0"/>
+        <w:jc w:val="both"/>
+        <w:rPr>
+          <w:sz w:val="24"/>
+          <w:szCs w:val="24"/>
+        </w:rPr>
+      </w:pPr>
+      <w:r>
+        <w:rPr>
+          <w:sz w:val="24"/>
+          <w:szCs w:val="24"/>
+        </w:rPr>
+        <w:t xml:space="preserve">If the </w:t>
+      </w:r>
+      <w:r>
+        <w:rPr>
+          <w:b/>
+          <w:sz w:val="24"/>
+          <w:szCs w:val="24"/>
+        </w:rPr>
+        <w:t>Packing Density Threshold</w:t>
+      </w:r>
+      <w:r>
+        <w:rPr>
+          <w:sz w:val="24"/>
+          <w:szCs w:val="24"/>
+        </w:rPr>
+        <w:t xml:space="preserve"> used by </w:t>
+      </w:r>
+      <w:r>
+        <w:rPr>
+          <w:b/>
+          <w:sz w:val="24"/>
+          <w:szCs w:val="24"/>
+        </w:rPr>
+        <w:t>CaMBDa</w:t>
+      </w:r>
+      <w:r>
+        <w:rPr>
+          <w:sz w:val="24"/>
+          <w:szCs w:val="24"/>
+        </w:rPr>
+        <w:t xml:space="preserve"> is to be varied, </w:t>
+      </w:r>
+      <w:r>
+        <w:rPr>
+          <w:b/>
+          <w:sz w:val="24"/>
+          <w:szCs w:val="24"/>
+        </w:rPr>
+        <w:t>PDT=##</w:t>
+      </w:r>
+      <w:r>
+        <w:rPr>
+          <w:sz w:val="24"/>
+          <w:szCs w:val="24"/>
+        </w:rPr>
+        <w:t xml:space="preserve"> (where ## is a number in </w:t>
+      </w:r>
+      <w:r>
+        <w:rPr>
+          <w:bCs/>
+        </w:rPr>
+        <w:t>ångström</w:t>
+      </w:r>
+      <w:r>
+        <w:rPr>
+          <w:bCs/>
+        </w:rPr>
+        <w:t>s</w:t>
+      </w:r>
+      <w:r>
+        <w:rPr>
+          <w:sz w:val="24"/>
+          <w:szCs w:val="24"/>
+        </w:rPr>
+        <w:t>) can be used. The program uses a default value of 14 (</w:t>
+      </w:r>
+      <w:r>
+        <w:rPr>
+          <w:sz w:val="24"/>
+          <w:szCs w:val="24"/>
+        </w:rPr>
+        <w:t>Å</w:t>
+      </w:r>
+      <w:r>
+        <w:rPr>
+          <w:sz w:val="24"/>
+          <w:szCs w:val="24"/>
+        </w:rPr>
+        <w:t>)</w:t>
+      </w:r>
+    </w:p>
+    <w:p>
+      <w:pPr>
+        <w:spacing w:after="0"/>
+        <w:jc w:val="both"/>
+        <w:rPr>
+          <w:sz w:val="24"/>
+          <w:szCs w:val="24"/>
+        </w:rPr>
+      </w:pPr>
+    </w:p>
+    <w:p>
+      <w:pPr>
+        <w:spacing w:after="0"/>
+        <w:jc w:val="both"/>
+        <w:rPr>
+          <w:sz w:val="24"/>
+          <w:szCs w:val="24"/>
+        </w:rPr>
+      </w:pPr>
+      <w:r>
+        <w:rPr>
+          <w:sz w:val="24"/>
+          <w:szCs w:val="24"/>
+        </w:rPr>
+        <w:t xml:space="preserve">If the </w:t>
+      </w:r>
+      <w:r>
+        <w:rPr>
+          <w:b/>
+          <w:sz w:val="24"/>
+          <w:szCs w:val="24"/>
+        </w:rPr>
+        <w:t>Bin Size</w:t>
+      </w:r>
+      <w:r>
+        <w:rPr>
+          <w:sz w:val="24"/>
+          <w:szCs w:val="24"/>
+        </w:rPr>
+        <w:t xml:space="preserve"> used </w:t>
+      </w:r>
+      <w:r>
+        <w:rPr>
+          <w:sz w:val="24"/>
+          <w:szCs w:val="24"/>
+        </w:rPr>
+        <w:t xml:space="preserve">by </w:t>
+      </w:r>
+      <w:r>
+        <w:rPr>
+          <w:b/>
+          <w:sz w:val="24"/>
+          <w:szCs w:val="24"/>
+        </w:rPr>
+        <w:t>CaMBDa</w:t>
+      </w:r>
+      <w:r>
+        <w:rPr>
+          <w:sz w:val="24"/>
+          <w:szCs w:val="24"/>
+        </w:rPr>
+        <w:t xml:space="preserve"> </w:t>
+      </w:r>
+      <w:r>
+        <w:rPr>
+          <w:sz w:val="24"/>
+          <w:szCs w:val="24"/>
+        </w:rPr>
+        <w:t xml:space="preserve">is to be varied, </w:t>
+      </w:r>
+      <w:r>
+        <w:rPr>
+          <w:b/>
+          <w:sz w:val="24"/>
+          <w:szCs w:val="24"/>
+        </w:rPr>
+        <w:t>binSize=##</w:t>
+      </w:r>
+      <w:r>
+        <w:rPr>
+          <w:sz w:val="24"/>
+          <w:szCs w:val="24"/>
+        </w:rPr>
+        <w:t xml:space="preserve"> (where ## is a number of atoms) can be used. The program uses a default value of 10 (atoms)</w:t>
+      </w:r>
+    </w:p>
+    <w:p>
+      <w:pPr>
+        <w:spacing w:after="0"/>
+        <w:jc w:val="both"/>
+        <w:rPr>
+          <w:sz w:val="24"/>
+          <w:szCs w:val="24"/>
+        </w:rPr>
+      </w:pPr>
+    </w:p>
+    <w:p>
+      <w:pPr>
+        <w:spacing w:after="0"/>
+        <w:jc w:val="both"/>
+        <w:rPr>
+          <w:sz w:val="24"/>
+          <w:szCs w:val="24"/>
+        </w:rPr>
+      </w:pPr>
+      <w:r>
+        <w:rPr>
+          <w:sz w:val="24"/>
+          <w:szCs w:val="24"/>
+        </w:rPr>
+        <w:t xml:space="preserve">The program can write </w:t>
+      </w:r>
+      <w:r>
+        <w:rPr>
+          <w:sz w:val="24"/>
+          <w:szCs w:val="24"/>
+        </w:rPr>
+        <w:t>PDB files for intermediate stages of PDB manipulation. This is a useful tool for debugging</w:t>
+      </w:r>
+      <w:r>
+        <w:rPr>
+          <w:sz w:val="24"/>
+          <w:szCs w:val="24"/>
+        </w:rPr>
+        <w:t>, but as a</w:t>
+      </w:r>
+      <w:r>
+        <w:rPr>
+          <w:sz w:val="24"/>
+          <w:szCs w:val="24"/>
+        </w:rPr>
+        <w:t xml:space="preserve"> default these are not produced. </w:t>
+      </w:r>
+      <w:r>
+        <w:rPr>
+          <w:sz w:val="24"/>
+          <w:szCs w:val="24"/>
+        </w:rPr>
+        <w:t>(Note that t</w:t>
+      </w:r>
+      <w:r>
+        <w:rPr>
+          <w:sz w:val="24"/>
+          <w:szCs w:val="24"/>
+        </w:rPr>
+        <w:t>he program will always produce a PDB file of the Unit Cell</w:t>
+      </w:r>
+      <w:r>
+        <w:rPr>
+          <w:sz w:val="24"/>
+          <w:szCs w:val="24"/>
+        </w:rPr>
+        <w:t>.) T</w:t>
+      </w:r>
+      <w:r>
+        <w:rPr>
+          <w:sz w:val="24"/>
+          <w:szCs w:val="24"/>
+        </w:rPr>
+        <w:t xml:space="preserve">here are two options to produce </w:t>
+      </w:r>
+      <w:r>
+        <w:rPr>
+          <w:sz w:val="24"/>
+          <w:szCs w:val="24"/>
+        </w:rPr>
+        <w:t>further</w:t>
+      </w:r>
+      <w:r>
+        <w:rPr>
+          <w:sz w:val="24"/>
+          <w:szCs w:val="24"/>
+        </w:rPr>
+        <w:t xml:space="preserve"> PDB files: </w:t>
+      </w:r>
+      <w:r>
+        <w:rPr>
+          <w:b/>
+          <w:sz w:val="24"/>
+          <w:szCs w:val="24"/>
+        </w:rPr>
+        <w:t>createAllUnitCellsPDB=True</w:t>
+      </w:r>
+      <w:r>
+        <w:rPr>
+          <w:sz w:val="24"/>
+          <w:szCs w:val="24"/>
+        </w:rPr>
+        <w:t xml:space="preserve"> and </w:t>
+      </w:r>
+      <w:r>
+        <w:rPr>
+          <w:b/>
+          <w:sz w:val="24"/>
+          <w:szCs w:val="24"/>
+        </w:rPr>
+        <w:t>createTrimmedAtomsPDB=True</w:t>
+      </w:r>
+      <w:r>
+        <w:rPr>
+          <w:sz w:val="24"/>
+          <w:szCs w:val="24"/>
+        </w:rPr>
+        <w:t>.</w:t>
+      </w:r>
+      <w:r>
+        <w:rPr>
+          <w:sz w:val="24"/>
+          <w:szCs w:val="24"/>
+        </w:rPr>
+        <w:t xml:space="preserve"> </w:t>
+      </w:r>
+    </w:p>
+    <w:p>
+      <w:pPr>
+        <w:spacing w:after="0"/>
+        <w:jc w:val="both"/>
+        <w:rPr>
+          <w:sz w:val="24"/>
+          <w:szCs w:val="24"/>
+        </w:rPr>
+      </w:pPr>
+    </w:p>
+    <w:p>
+      <w:pPr>
+        <w:spacing w:after="0"/>
+        <w:jc w:val="both"/>
+        <w:rPr>
+          <w:sz w:val="24"/>
+          <w:szCs w:val="24"/>
+        </w:rPr>
+      </w:pPr>
+      <w:r>
+        <w:rPr>
+          <w:b/>
+          <w:sz w:val="24"/>
+          <w:szCs w:val="24"/>
+        </w:rPr>
+        <w:t>createAllUnitCellsPDB=True</w:t>
+      </w:r>
+      <w:r>
+        <w:rPr>
+          <w:sz w:val="24"/>
+          <w:szCs w:val="24"/>
+        </w:rPr>
+        <w:t xml:space="preserve"> will make the program write a PDB file which contains all the modelled atoms in a 3x3x3 Unit Cells ‘mini-crystal’. </w:t>
+      </w:r>
+    </w:p>
+    <w:p>
+      <w:pPr>
+        <w:spacing w:after="0"/>
+        <w:jc w:val="both"/>
+        <w:rPr>
+          <w:sz w:val="24"/>
+          <w:szCs w:val="24"/>
+        </w:rPr>
+      </w:pPr>
+    </w:p>
+    <w:p>
+      <w:pPr>
+        <w:spacing w:after="0"/>
+        <w:jc w:val="both"/>
+        <w:rPr>
+          <w:sz w:val="24"/>
+          <w:szCs w:val="24"/>
+        </w:rPr>
+      </w:pPr>
+      <w:r>
+        <w:rPr>
+          <w:b/>
+          <w:sz w:val="24"/>
+          <w:szCs w:val="24"/>
+        </w:rPr>
+        <w:t>createTrimmedAtomsPDB=True</w:t>
+      </w:r>
+      <w:r>
+        <w:rPr>
+          <w:sz w:val="24"/>
+          <w:szCs w:val="24"/>
+        </w:rPr>
+        <w:t xml:space="preserve"> will make the program write a PDB file which contains all the modelled atoms in a cube defined as the orthogonal limits of the asymmetric unit, with an additional margin </w:t>
+      </w:r>
+      <w:r>
+        <w:rPr>
+          <w:sz w:val="24"/>
+          <w:szCs w:val="24"/>
+        </w:rPr>
+        <w:t>(</w:t>
+      </w:r>
+      <w:r>
+        <w:rPr>
+          <w:sz w:val="24"/>
+          <w:szCs w:val="24"/>
+        </w:rPr>
+        <w:t xml:space="preserve">equal to the </w:t>
+      </w:r>
+      <w:r>
+        <w:rPr>
+          <w:b/>
+          <w:sz w:val="24"/>
+          <w:szCs w:val="24"/>
+        </w:rPr>
+        <w:t>PDT</w:t>
+      </w:r>
+      <w:r>
+        <w:rPr>
+          <w:sz w:val="24"/>
+          <w:szCs w:val="24"/>
+        </w:rPr>
+        <w:t>)</w:t>
+      </w:r>
+      <w:r>
+        <w:rPr>
+          <w:sz w:val="24"/>
+          <w:szCs w:val="24"/>
+        </w:rPr>
+        <w:t xml:space="preserve">. </w:t>
+      </w:r>
+    </w:p>
+    <w:p>
+      <w:pPr>
+        <w:spacing w:after="0"/>
+        <w:jc w:val="both"/>
+        <w:rPr>
+          <w:sz w:val="24"/>
+          <w:szCs w:val="24"/>
+        </w:rPr>
+      </w:pPr>
+    </w:p>
+    <w:p>
+      <w:pPr>
+        <w:spacing w:after="0"/>
+        <w:jc w:val="both"/>
+        <w:rPr>
+          <w:sz w:val="24"/>
+          <w:szCs w:val="24"/>
+        </w:rPr>
+      </w:pPr>
+      <w:r>
+        <w:rPr>
+          <w:sz w:val="24"/>
+          <w:szCs w:val="24"/>
+        </w:rPr>
+        <w:t>If a user does wish to produce these PDB files it should be noted that COOT will rarely – if ever – be able to open and view the set of atomic coordinates. PyMOL is the best program to use if these files are to be viewed and used, or alternatively CCP4MG if the filesize is not too great.</w:t>
+      </w:r>
+    </w:p>
+    <w:p>
+      <w:pPr>
+        <w:spacing w:after="0"/>
+        <w:jc w:val="both"/>
+        <w:rPr>
+          <w:sz w:val="24"/>
+          <w:szCs w:val="24"/>
+        </w:rPr>
+      </w:pPr>
+    </w:p>
+    <w:p>
+      <w:pPr>
+        <w:spacing w:after="0"/>
+        <w:jc w:val="both"/>
+        <w:rPr>
+          <w:sz w:val="24"/>
+          <w:szCs w:val="24"/>
+        </w:rPr>
+      </w:pPr>
+      <w:r>
+        <w:rPr>
+          <w:sz w:val="24"/>
+          <w:szCs w:val="24"/>
+        </w:rPr>
+        <w:t xml:space="preserve">Optional </w:t>
+      </w:r>
+      <w:r>
+        <w:rPr>
+          <w:sz w:val="24"/>
+          <w:szCs w:val="24"/>
+        </w:rPr>
+        <w:t>inputs can be included using comma delimiters after the required input, within the braces</w:t>
+      </w:r>
+      <w:r>
+        <w:rPr>
+          <w:sz w:val="24"/>
+          <w:szCs w:val="24"/>
+        </w:rPr>
+        <w:t>.</w:t>
+      </w:r>
+    </w:p>
+    <w:p>
+      <w:pPr>
+        <w:spacing w:after="0"/>
+        <w:jc w:val="both"/>
         <w:rPr>
           <w:sz w:val="28"/>
           <w:szCs w:val="28"/>
           <w:u w:val="single"/>
         </w:rPr>
       </w:pPr>
-    </w:p>
-    <w:p>
-      <w:pPr>
-        <w:spacing w:after="0"/>
+      <w:r>
+        <w:rPr>
+          <w:sz w:val="24"/>
+          <w:szCs w:val="24"/>
+        </w:rPr>
+        <w:t xml:space="preserve">An example final input with all optional inputs included would look like: </w:t>
+      </w:r>
+      <w:proofErr w:type="gramStart"/>
+      <w:r>
+        <w:rPr>
+          <w:b/>
+          <w:sz w:val="24"/>
+          <w:szCs w:val="24"/>
+        </w:rPr>
+        <w:t>cambda(</w:t>
+      </w:r>
+      <w:proofErr w:type="gramEnd"/>
+      <w:r>
+        <w:rPr>
+          <w:b/>
+          <w:sz w:val="24"/>
+          <w:szCs w:val="24"/>
+        </w:rPr>
+        <w:t>‘####’, PDT=##, binSize=##, createAllUnitCellsPDB=bool, createTrimmedAtomsPDB=bool)</w:t>
+      </w:r>
+    </w:p>
+    <w:p>
+      <w:pPr>
+        <w:spacing w:after="0"/>
+        <w:jc w:val="both"/>
         <w:rPr>
           <w:sz w:val="28"/>
           <w:szCs w:val="28"/>
@@ -719,6 +1391,17 @@
     <w:p>
       <w:pPr>
         <w:spacing w:after="0"/>
+        <w:jc w:val="both"/>
+        <w:rPr>
+          <w:sz w:val="28"/>
+          <w:szCs w:val="28"/>
+          <w:u w:val="single"/>
+        </w:rPr>
+      </w:pPr>
+    </w:p>
+    <w:p>
+      <w:pPr>
+        <w:jc w:val="both"/>
         <w:rPr>
           <w:b/>
           <w:sz w:val="32"/>
@@ -733,17 +1416,20 @@
           <w:szCs w:val="32"/>
           <w:u w:val="single"/>
         </w:rPr>
-        <w:t xml:space="preserve">Description of Errors </w:t>
-      </w:r>
-      <w:r>
+        <w:br w:type="page"/>
+      </w:r>
+    </w:p>
+    <w:p>
+      <w:pPr>
+        <w:spacing w:after="0"/>
+        <w:jc w:val="both"/>
         <w:rPr>
           <w:b/>
           <w:sz w:val="32"/>
           <w:szCs w:val="32"/>
           <w:u w:val="single"/>
         </w:rPr>
-        <w:t>output by</w:t>
-      </w:r>
+      </w:pPr>
       <w:r>
         <w:rPr>
           <w:b/>
@@ -751,12 +1437,76 @@
           <w:szCs w:val="32"/>
           <w:u w:val="single"/>
         </w:rPr>
+        <w:lastRenderedPageBreak/>
+        <w:t xml:space="preserve">Description of Errors </w:t>
+      </w:r>
+      <w:r>
+        <w:rPr>
+          <w:b/>
+          <w:sz w:val="32"/>
+          <w:szCs w:val="32"/>
+          <w:u w:val="single"/>
+        </w:rPr>
+        <w:t>output by</w:t>
+      </w:r>
+      <w:r>
+        <w:rPr>
+          <w:b/>
+          <w:sz w:val="32"/>
+          <w:szCs w:val="32"/>
+          <w:u w:val="single"/>
+        </w:rPr>
         <w:t xml:space="preserve"> Python code:</w:t>
       </w:r>
     </w:p>
     <w:p>
       <w:pPr>
         <w:spacing w:after="0"/>
+        <w:jc w:val="both"/>
+        <w:rPr>
+          <w:sz w:val="24"/>
+          <w:szCs w:val="24"/>
+        </w:rPr>
+      </w:pPr>
+      <w:r>
+        <w:rPr>
+          <w:sz w:val="24"/>
+          <w:szCs w:val="24"/>
+        </w:rPr>
+        <w:t xml:space="preserve">During execution of the code, a number of exceptions may arise. Here is a list of known exceptions that may arise, and potential reasons that they may occur. If you cannot find an exception you are experiencing in this list, please contact the author at </w:t>
+      </w:r>
+      <w:hyperlink r:id="rId8" w:history="1">
+        <w:r>
+          <w:rPr>
+            <w:rStyle w:val="Hyperlink"/>
+            <w:sz w:val="24"/>
+            <w:szCs w:val="24"/>
+          </w:rPr>
+          <w:t>https://github.com/td93</w:t>
+        </w:r>
+      </w:hyperlink>
+    </w:p>
+    <w:p>
+      <w:pPr>
+        <w:pStyle w:val="ListParagraph"/>
+        <w:jc w:val="both"/>
+      </w:pPr>
+    </w:p>
+    <w:p>
+      <w:pPr>
+        <w:pStyle w:val="ListParagraph"/>
+        <w:ind w:left="750"/>
+        <w:jc w:val="both"/>
+      </w:pPr>
+      <w:r>
+        <w:t>HTTP error: Likely that PDB code does not exist</w:t>
+      </w:r>
+    </w:p>
+    <w:p>
+      <w:pPr>
+        <w:pStyle w:val="ListParagraph"/>
+        <w:ind w:left="750"/>
+        <w:jc w:val="both"/>
         <w:rPr>
           <w:sz w:val="28"/>
           <w:szCs w:val="28"/>
@@ -771,25 +1521,13 @@
           <w:ilvl w:val="0"/>
           <w:numId w:val="1"/>
         </w:numPr>
-      </w:pPr>
-      <w:r>
-        <w:t xml:space="preserve">Supplied </w:t>
-      </w:r>
-      <w:proofErr w:type="spellStart"/>
-      <w:r>
-        <w:t>filepath</w:t>
-      </w:r>
-      <w:proofErr w:type="spellEnd"/>
-      <w:r>
-        <w:t xml:space="preserve"> to PDB is neither a .</w:t>
-      </w:r>
-      <w:proofErr w:type="spellStart"/>
-      <w:r>
-        <w:t>pdb</w:t>
-      </w:r>
-      <w:proofErr w:type="spellEnd"/>
-      <w:r>
-        <w:t xml:space="preserve"> </w:t>
+        <w:jc w:val="both"/>
+      </w:pPr>
+      <w:r>
+        <w:t xml:space="preserve">Supplied filepath to PDB is neither a .pdb </w:t>
+      </w:r>
+      <w:r>
+        <w:t>n</w:t>
       </w:r>
       <w:r>
         <w:t xml:space="preserve">or .txt </w:t>
@@ -802,6 +1540,7 @@
       <w:pPr>
         <w:pStyle w:val="ListParagraph"/>
         <w:ind w:left="750"/>
+        <w:jc w:val="both"/>
       </w:pPr>
     </w:p>
     <w:p>
@@ -811,37 +1550,17 @@
           <w:ilvl w:val="0"/>
           <w:numId w:val="1"/>
         </w:numPr>
-      </w:pPr>
-      <w:r>
-        <w:t xml:space="preserve">Supplied </w:t>
-      </w:r>
-      <w:proofErr w:type="spellStart"/>
-      <w:r>
-        <w:t>filepath</w:t>
-      </w:r>
-      <w:proofErr w:type="spellEnd"/>
-      <w:r>
-        <w:t xml:space="preserve"> does not exist</w:t>
-      </w:r>
-    </w:p>
-    <w:p>
-      <w:pPr>
-        <w:pStyle w:val="ListParagraph"/>
-      </w:pPr>
+        <w:jc w:val="both"/>
+      </w:pPr>
+      <w:r>
+        <w:t>Supplied filepath does not exist</w:t>
+      </w:r>
     </w:p>
     <w:p>
       <w:pPr>
         <w:pStyle w:val="ListParagraph"/>
         <w:ind w:left="750"/>
-      </w:pPr>
-      <w:r>
-        <w:t>HTTP error: Likely that PDB code does not exist</w:t>
-      </w:r>
-    </w:p>
-    <w:p>
-      <w:pPr>
-        <w:pStyle w:val="ListParagraph"/>
-        <w:ind w:left="750"/>
+        <w:jc w:val="both"/>
       </w:pPr>
     </w:p>
     <w:p>
@@ -851,6 +1570,7 @@
           <w:ilvl w:val="0"/>
           <w:numId w:val="1"/>
         </w:numPr>
+        <w:jc w:val="both"/>
       </w:pPr>
       <w:r>
         <w:t>Failed to download</w:t>
@@ -869,6 +1589,7 @@
       <w:pPr>
         <w:pStyle w:val="ListParagraph"/>
         <w:ind w:left="750"/>
+        <w:jc w:val="both"/>
       </w:pPr>
     </w:p>
     <w:p>
@@ -878,6 +1599,7 @@
           <w:ilvl w:val="0"/>
           <w:numId w:val="1"/>
         </w:numPr>
+        <w:jc w:val="both"/>
       </w:pPr>
       <w:r>
         <w:t>Failed to copy PDB to a local version. Check that supplied PDB is not in use by another program</w:t>
@@ -887,6 +1609,7 @@
       <w:pPr>
         <w:pStyle w:val="ListParagraph"/>
         <w:ind w:left="750"/>
+        <w:jc w:val="both"/>
       </w:pPr>
     </w:p>
     <w:p>
@@ -896,6 +1619,7 @@
           <w:ilvl w:val="0"/>
           <w:numId w:val="1"/>
         </w:numPr>
+        <w:jc w:val="both"/>
       </w:pPr>
       <w:r>
         <w:t>Failed to generate Unit Cell PDB file</w:t>
@@ -908,6 +1632,14 @@
       <w:pPr>
         <w:pStyle w:val="ListParagraph"/>
         <w:ind w:left="750"/>
+        <w:jc w:val="both"/>
+      </w:pPr>
+    </w:p>
+    <w:p>
+      <w:pPr>
+        <w:pStyle w:val="ListParagraph"/>
+        <w:ind w:left="750"/>
+        <w:jc w:val="both"/>
       </w:pPr>
     </w:p>
     <w:sectPr>
@@ -1022,7 +1754,7 @@
   <w:docDefaults>
     <w:rPrDefault>
       <w:rPr>
-        <w:rFonts w:asciiTheme="minorHAnsi" w:eastAsiaTheme="minorHAnsi" w:hAnsiTheme="minorHAnsi" w:cstheme="minorBidi"/>
+        <w:rFonts w:asciiTheme="minorHAnsi" w:eastAsia="MS Mincho" w:hAnsiTheme="minorHAnsi" w:cstheme="minorBidi"/>
         <w:sz w:val="22"/>
         <w:szCs w:val="22"/>
         <w:lang w:val="en-GB" w:eastAsia="en-US" w:bidi="ar-SA"/>
@@ -1414,6 +2146,7 @@
   <w:style w:type="character" w:default="1" w:styleId="DefaultParagraphFont">
     <w:name w:val="Default Paragraph Font"/>
     <w:uiPriority w:val="1"/>
+    <w:semiHidden/>
     <w:unhideWhenUsed/>
   </w:style>
   <w:style w:type="table" w:default="1" w:styleId="TableNormal">

</xml_diff>

<commit_message>
added cambda.py - a separate file from which the script can run with customised inputs. May have resulted in a serendipitous performance boost??
</commit_message>
<xml_diff>
--- a/Python/Handbook.docx
+++ b/Python/Handbook.docx
@@ -1556,6 +1556,15 @@
       <w:r>
         <w:rPr>
           <w:b/>
+          <w:i/>
+          <w:sz w:val="24"/>
+          <w:szCs w:val="24"/>
+        </w:rPr>
+        <w:t xml:space="preserve">isotropic </w:t>
+      </w:r>
+      <w:r>
+        <w:rPr>
+          <w:b/>
           <w:bCs/>
           <w:i/>
           <w:iCs/>
@@ -1902,7 +1911,39 @@
           <w:sz w:val="24"/>
           <w:szCs w:val="24"/>
         </w:rPr>
-        <w:t xml:space="preserve"> The final input should look something like cambda(‘####’)</w:t>
+        <w:t xml:space="preserve"> The final input </w:t>
+      </w:r>
+      <w:r>
+        <w:rPr>
+          <w:sz w:val="24"/>
+          <w:szCs w:val="24"/>
+        </w:rPr>
+        <w:t xml:space="preserve">in this case </w:t>
+      </w:r>
+      <w:r>
+        <w:rPr>
+          <w:sz w:val="24"/>
+          <w:szCs w:val="24"/>
+        </w:rPr>
+        <w:t xml:space="preserve">should look something like </w:t>
+      </w:r>
+      <w:proofErr w:type="gramStart"/>
+      <w:r>
+        <w:rPr>
+          <w:b/>
+          <w:sz w:val="24"/>
+          <w:szCs w:val="24"/>
+        </w:rPr>
+        <w:t>cambda(</w:t>
+      </w:r>
+      <w:proofErr w:type="gramEnd"/>
+      <w:r>
+        <w:rPr>
+          <w:b/>
+          <w:sz w:val="24"/>
+          <w:szCs w:val="24"/>
+        </w:rPr>
+        <w:t>‘####’)</w:t>
       </w:r>
     </w:p>
     <w:p>
@@ -1952,15 +1993,41 @@
           <w:sz w:val="24"/>
           <w:szCs w:val="24"/>
         </w:rPr>
-        <w:t xml:space="preserve"> (allowed file extensions are .pdb and .txt), regardless of whether this file has been deposited in the PDB or not. No internet connection is required to run the program with this kind of input. Once again, this should be enclosed in inverted commas. The final input should look something like </w:t>
-      </w:r>
-      <w:r>
-        <w:rPr>
-          <w:b/>
-          <w:sz w:val="24"/>
-          <w:szCs w:val="24"/>
-        </w:rPr>
-        <w:t>cambda(‘path/to/PDB/file/foo.pdb’)</w:t>
+        <w:t xml:space="preserve"> (allowed file extensions are .pdb and .txt), regardless of whether this file has been deposited in the PDB or not. No internet connection is required to run the program with this kind of input. Once again, this should be enclosed in inverted commas. The final input </w:t>
+      </w:r>
+      <w:r>
+        <w:rPr>
+          <w:sz w:val="24"/>
+          <w:szCs w:val="24"/>
+        </w:rPr>
+        <w:t xml:space="preserve">in this case </w:t>
+      </w:r>
+      <w:bookmarkStart w:id="5" w:name="_GoBack"/>
+      <w:bookmarkEnd w:id="5"/>
+      <w:r>
+        <w:rPr>
+          <w:sz w:val="24"/>
+          <w:szCs w:val="24"/>
+        </w:rPr>
+        <w:t xml:space="preserve">should look something like </w:t>
+      </w:r>
+      <w:proofErr w:type="gramStart"/>
+      <w:r>
+        <w:rPr>
+          <w:b/>
+          <w:sz w:val="24"/>
+          <w:szCs w:val="24"/>
+        </w:rPr>
+        <w:t>cambda(</w:t>
+      </w:r>
+      <w:proofErr w:type="gramEnd"/>
+      <w:r>
+        <w:rPr>
+          <w:b/>
+          <w:sz w:val="24"/>
+          <w:szCs w:val="24"/>
+        </w:rPr>
+        <w:t>‘path/to/PDB/file/foo.pdb’)</w:t>
       </w:r>
     </w:p>
     <w:p>
@@ -1977,11 +2044,11 @@
       <w:pPr>
         <w:pStyle w:val="Heading2"/>
       </w:pPr>
-      <w:bookmarkStart w:id="5" w:name="_Toc439953771"/>
+      <w:bookmarkStart w:id="6" w:name="_Toc439953771"/>
       <w:r>
         <w:t>Optional Inputs:</w:t>
       </w:r>
-      <w:bookmarkEnd w:id="5"/>
+      <w:bookmarkEnd w:id="6"/>
     </w:p>
     <w:p>
       <w:pPr>
@@ -2012,14 +2079,42 @@
           <w:sz w:val="20"/>
           <w:szCs w:val="20"/>
         </w:rPr>
-        <w:t xml:space="preserve"> can in addition take a number of optional inputs to vary the output of the programme. Unless you have a specific reason for changing these outputs, leaving them as the</w:t>
+        <w:t xml:space="preserve"> can in addition take a number of optional inputs to </w:t>
       </w:r>
       <w:r>
         <w:rPr>
           <w:sz w:val="20"/>
           <w:szCs w:val="20"/>
         </w:rPr>
-        <w:t xml:space="preserve"> default is usually sufficient.)</w:t>
+        <w:t>vary the output of the program</w:t>
+      </w:r>
+      <w:r>
+        <w:rPr>
+          <w:sz w:val="20"/>
+          <w:szCs w:val="20"/>
+        </w:rPr>
+        <w:t>. Unless you have a specific reason for changing these outputs, leaving them as the</w:t>
+      </w:r>
+      <w:r>
+        <w:rPr>
+          <w:sz w:val="20"/>
+          <w:szCs w:val="20"/>
+        </w:rPr>
+        <w:t xml:space="preserve"> default is </w:t>
+      </w:r>
+      <w:r>
+        <w:rPr>
+          <w:sz w:val="20"/>
+          <w:szCs w:val="20"/>
+        </w:rPr>
+        <w:t>recommended</w:t>
+      </w:r>
+      <w:r>
+        <w:rPr>
+          <w:sz w:val="20"/>
+          <w:szCs w:val="20"/>
+        </w:rPr>
+        <w:t>.)</w:t>
       </w:r>
     </w:p>
     <w:p>
@@ -2029,14 +2124,14 @@
           <w:color w:val="FFFFFF" w:themeColor="background1"/>
         </w:rPr>
       </w:pPr>
-      <w:bookmarkStart w:id="6" w:name="_Toc439953772"/>
+      <w:bookmarkStart w:id="7" w:name="_Toc439953772"/>
       <w:r>
         <w:rPr>
           <w:color w:val="FFFFFF" w:themeColor="background1"/>
         </w:rPr>
         <w:t>PDT</w:t>
       </w:r>
-      <w:bookmarkEnd w:id="6"/>
+      <w:bookmarkEnd w:id="7"/>
     </w:p>
     <w:p>
       <w:pPr>
@@ -2154,14 +2249,16 @@
           <w:color w:val="FFFFFF" w:themeColor="background1"/>
         </w:rPr>
       </w:pPr>
-      <w:bookmarkStart w:id="7" w:name="_Toc439953773"/>
+      <w:bookmarkStart w:id="8" w:name="_Toc439953773"/>
+      <w:proofErr w:type="gramStart"/>
       <w:r>
         <w:rPr>
           <w:color w:val="FFFFFF" w:themeColor="background1"/>
         </w:rPr>
         <w:t>binSize</w:t>
       </w:r>
-      <w:bookmarkEnd w:id="7"/>
+      <w:bookmarkEnd w:id="8"/>
+      <w:proofErr w:type="gramEnd"/>
     </w:p>
     <w:p>
       <w:pPr>
@@ -2348,22 +2445,52 @@
           <w:sz w:val="24"/>
           <w:szCs w:val="24"/>
         </w:rPr>
-        <w:t>createAllUnitCellsPDB=True</w:t>
-      </w:r>
-      <w:r>
-        <w:rPr>
-          <w:sz w:val="24"/>
-          <w:szCs w:val="24"/>
-        </w:rPr>
-        <w:t xml:space="preserve"> and </w:t>
-      </w:r>
-      <w:r>
-        <w:rPr>
-          <w:b/>
-          <w:sz w:val="24"/>
-          <w:szCs w:val="24"/>
-        </w:rPr>
-        <w:t>createTrimmedAtomsPDB=True</w:t>
+        <w:t>createA</w:t>
+      </w:r>
+      <w:r>
+        <w:rPr>
+          <w:b/>
+          <w:sz w:val="24"/>
+          <w:szCs w:val="24"/>
+        </w:rPr>
+        <w:t xml:space="preserve">UCpdb </w:t>
+      </w:r>
+      <w:r>
+        <w:rPr>
+          <w:sz w:val="24"/>
+          <w:szCs w:val="24"/>
+        </w:rPr>
+        <w:t xml:space="preserve">(create ‘all unit cells’ PDB) </w:t>
+      </w:r>
+      <w:r>
+        <w:rPr>
+          <w:sz w:val="24"/>
+          <w:szCs w:val="24"/>
+        </w:rPr>
+        <w:t xml:space="preserve">and </w:t>
+      </w:r>
+      <w:r>
+        <w:rPr>
+          <w:b/>
+          <w:sz w:val="24"/>
+          <w:szCs w:val="24"/>
+        </w:rPr>
+        <w:t>createT</w:t>
+      </w:r>
+      <w:r>
+        <w:rPr>
+          <w:b/>
+          <w:sz w:val="24"/>
+          <w:szCs w:val="24"/>
+        </w:rPr>
+        <w:t xml:space="preserve">Apdb </w:t>
+      </w:r>
+      <w:r>
+        <w:rPr>
+          <w:sz w:val="24"/>
+          <w:szCs w:val="24"/>
+        </w:rPr>
+        <w:t>(create ‘trimmed atoms’ PDB)</w:t>
       </w:r>
       <w:r>
         <w:rPr>
@@ -2399,14 +2526,20 @@
           <w:szCs w:val="24"/>
         </w:rPr>
       </w:pPr>
-      <w:bookmarkStart w:id="8" w:name="_Toc439953774"/>
+      <w:bookmarkStart w:id="9" w:name="_Toc439953774"/>
       <w:r>
         <w:rPr>
           <w:rStyle w:val="Heading3Char"/>
         </w:rPr>
-        <w:t>createAllUnitCellsPDB</w:t>
-      </w:r>
-      <w:bookmarkEnd w:id="8"/>
+        <w:t>createA</w:t>
+      </w:r>
+      <w:bookmarkEnd w:id="9"/>
+      <w:r>
+        <w:rPr>
+          <w:rStyle w:val="Heading3Char"/>
+        </w:rPr>
+        <w:t>UCpdb</w:t>
+      </w:r>
       <w:r>
         <w:rPr>
           <w:b/>
@@ -2442,14 +2575,20 @@
           <w:szCs w:val="24"/>
         </w:rPr>
       </w:pPr>
-      <w:bookmarkStart w:id="9" w:name="_Toc439953775"/>
+      <w:bookmarkStart w:id="10" w:name="_Toc439953775"/>
       <w:r>
         <w:rPr>
           <w:rStyle w:val="Heading3Char"/>
         </w:rPr>
-        <w:t>createTrimmedAtomsPDB</w:t>
-      </w:r>
-      <w:bookmarkEnd w:id="9"/>
+        <w:t>createT</w:t>
+      </w:r>
+      <w:bookmarkEnd w:id="10"/>
+      <w:r>
+        <w:rPr>
+          <w:rStyle w:val="Heading3Char"/>
+        </w:rPr>
+        <w:t>Apdb</w:t>
+      </w:r>
       <w:r>
         <w:rPr>
           <w:b/>
@@ -2526,6 +2665,7 @@
           <w:sz w:val="24"/>
           <w:szCs w:val="24"/>
         </w:rPr>
+        <w:lastRenderedPageBreak/>
         <w:t>If a user does wish to produce these PDB files it should be noted that COOT will rarely – if ever – be able to open and view the set of atomic coordinates. PyMOL is the best program to use if these files are to be viewed and used, or alternatively CCP4MG if the filesize is not too great.</w:t>
       </w:r>
     </w:p>
@@ -2536,15 +2676,14 @@
           <w:color w:val="FFFFFF" w:themeColor="background1"/>
         </w:rPr>
       </w:pPr>
-      <w:bookmarkStart w:id="10" w:name="_Toc439953776"/>
+      <w:bookmarkStart w:id="11" w:name="_Toc439953776"/>
       <w:r>
         <w:rPr>
           <w:color w:val="FFFFFF" w:themeColor="background1"/>
         </w:rPr>
-        <w:lastRenderedPageBreak/>
         <w:t>Sample Input</w:t>
       </w:r>
-      <w:bookmarkEnd w:id="10"/>
+      <w:bookmarkEnd w:id="11"/>
     </w:p>
     <w:p>
       <w:pPr>
@@ -2594,13 +2733,55 @@
         </w:rPr>
         <w:t xml:space="preserve">An example final input with all optional inputs included would look like: </w:t>
       </w:r>
-      <w:r>
-        <w:rPr>
-          <w:b/>
-          <w:sz w:val="24"/>
-          <w:szCs w:val="24"/>
-        </w:rPr>
-        <w:t>cambda(‘####’, PDT=##, binSize=##, createAllUnitCellsPDB=bool, createTrimmedAtomsPDB=bool)</w:t>
+      <w:proofErr w:type="gramStart"/>
+      <w:r>
+        <w:rPr>
+          <w:b/>
+          <w:sz w:val="24"/>
+          <w:szCs w:val="24"/>
+        </w:rPr>
+        <w:t>cambda(</w:t>
+      </w:r>
+      <w:proofErr w:type="gramEnd"/>
+      <w:r>
+        <w:rPr>
+          <w:b/>
+          <w:sz w:val="24"/>
+          <w:szCs w:val="24"/>
+        </w:rPr>
+        <w:t>‘####’, PDT=##, binSize=##, createA</w:t>
+      </w:r>
+      <w:r>
+        <w:rPr>
+          <w:b/>
+          <w:sz w:val="24"/>
+          <w:szCs w:val="24"/>
+        </w:rPr>
+        <w:t>UCpdb</w:t>
+      </w:r>
+      <w:r>
+        <w:rPr>
+          <w:b/>
+          <w:sz w:val="24"/>
+          <w:szCs w:val="24"/>
+        </w:rPr>
+        <w:t>=bool, createT</w:t>
+      </w:r>
+      <w:r>
+        <w:rPr>
+          <w:b/>
+          <w:sz w:val="24"/>
+          <w:szCs w:val="24"/>
+        </w:rPr>
+        <w:t>Apdb</w:t>
+      </w:r>
+      <w:r>
+        <w:rPr>
+          <w:b/>
+          <w:sz w:val="24"/>
+          <w:szCs w:val="24"/>
+        </w:rPr>
+        <w:t>=bool)</w:t>
       </w:r>
     </w:p>
     <w:p>
@@ -2618,11 +2799,11 @@
       <w:pPr>
         <w:pStyle w:val="Heading2"/>
       </w:pPr>
-      <w:bookmarkStart w:id="11" w:name="_Toc439953777"/>
+      <w:bookmarkStart w:id="12" w:name="_Toc439953777"/>
       <w:r>
         <w:t>Location of Input</w:t>
       </w:r>
-      <w:bookmarkEnd w:id="11"/>
+      <w:bookmarkEnd w:id="12"/>
     </w:p>
     <w:p>
       <w:pPr>
@@ -2656,7 +2837,15 @@
           <w:sz w:val="24"/>
           <w:szCs w:val="24"/>
         </w:rPr>
-        <w:t>CalculateBdamage.py</w:t>
+        <w:t>cambda</w:t>
+      </w:r>
+      <w:r>
+        <w:rPr>
+          <w:b/>
+          <w:sz w:val="24"/>
+          <w:szCs w:val="24"/>
+        </w:rPr>
+        <w:t>.py</w:t>
       </w:r>
       <w:r>
         <w:rPr>
@@ -2679,13 +2868,39 @@
         </w:rPr>
         <w:t xml:space="preserve">There is currently a placeholder there in the default program which reads </w:t>
       </w:r>
-      <w:r>
-        <w:rPr>
-          <w:b/>
-          <w:sz w:val="24"/>
-          <w:szCs w:val="24"/>
-        </w:rPr>
-        <w:t>cambda(‘2BN3’)</w:t>
+      <w:proofErr w:type="gramStart"/>
+      <w:r>
+        <w:rPr>
+          <w:b/>
+          <w:sz w:val="24"/>
+          <w:szCs w:val="24"/>
+        </w:rPr>
+        <w:t>cambda(</w:t>
+      </w:r>
+      <w:proofErr w:type="gramEnd"/>
+      <w:r>
+        <w:rPr>
+          <w:b/>
+          <w:sz w:val="24"/>
+          <w:szCs w:val="24"/>
+        </w:rPr>
+        <w:t>‘2BN3’</w:t>
+      </w:r>
+      <w:r>
+        <w:rPr>
+          <w:b/>
+          <w:sz w:val="24"/>
+          <w:szCs w:val="24"/>
+        </w:rPr>
+        <w:t>, PDT=14, binSize=10, createAUCpdb=True, createTApdb=True</w:t>
+      </w:r>
+      <w:r>
+        <w:rPr>
+          <w:b/>
+          <w:sz w:val="24"/>
+          <w:szCs w:val="24"/>
+        </w:rPr>
+        <w:t>)</w:t>
       </w:r>
       <w:r>
         <w:rPr>
@@ -2727,7 +2942,14 @@
           <w:sz w:val="24"/>
           <w:szCs w:val="24"/>
         </w:rPr>
-        <w:t xml:space="preserve"> (found within the development environment)</w:t>
+        <w:t xml:space="preserve"> (found within a</w:t>
+      </w:r>
+      <w:r>
+        <w:rPr>
+          <w:sz w:val="24"/>
+          <w:szCs w:val="24"/>
+        </w:rPr>
+        <w:t xml:space="preserve"> development environment)</w:t>
       </w:r>
       <w:r>
         <w:rPr>
@@ -2755,15 +2977,45 @@
           <w:sz w:val="24"/>
           <w:szCs w:val="24"/>
         </w:rPr>
-        <w:t xml:space="preserve">downloaded Python script (e.g. C:\GitHub\B_Damage\Python) then typing </w:t>
-      </w:r>
-      <w:r>
-        <w:rPr>
-          <w:b/>
-          <w:sz w:val="24"/>
-          <w:szCs w:val="24"/>
-        </w:rPr>
-        <w:t>Python CalculateBdamage.py</w:t>
+        <w:t>downloaded Python script (e.g. C:\</w:t>
+      </w:r>
+      <w:r>
+        <w:rPr>
+          <w:sz w:val="24"/>
+          <w:szCs w:val="24"/>
+        </w:rPr>
+        <w:t>User\</w:t>
+      </w:r>
+      <w:r>
+        <w:rPr>
+          <w:sz w:val="24"/>
+          <w:szCs w:val="24"/>
+        </w:rPr>
+        <w:t xml:space="preserve">GitHub\B_Damage\Python) then typing </w:t>
+      </w:r>
+      <w:r>
+        <w:rPr>
+          <w:b/>
+          <w:sz w:val="24"/>
+          <w:szCs w:val="24"/>
+        </w:rPr>
+        <w:t xml:space="preserve">Python </w:t>
+      </w:r>
+      <w:r>
+        <w:rPr>
+          <w:b/>
+          <w:sz w:val="24"/>
+          <w:szCs w:val="24"/>
+        </w:rPr>
+        <w:t>cambda</w:t>
+      </w:r>
+      <w:r>
+        <w:rPr>
+          <w:b/>
+          <w:sz w:val="24"/>
+          <w:szCs w:val="24"/>
+        </w:rPr>
+        <w:t>.py</w:t>
       </w:r>
       <w:r>
         <w:rPr>
@@ -2850,12 +3102,12 @@
       <w:pPr>
         <w:pStyle w:val="Heading1"/>
       </w:pPr>
-      <w:bookmarkStart w:id="12" w:name="_Toc439953778"/>
+      <w:bookmarkStart w:id="13" w:name="_Toc439953778"/>
       <w:r>
         <w:lastRenderedPageBreak/>
         <w:t>Outputs</w:t>
       </w:r>
-      <w:bookmarkEnd w:id="12"/>
+      <w:bookmarkEnd w:id="13"/>
     </w:p>
     <w:p>
       <w:pPr>
@@ -3049,14 +3301,22 @@
       <w:pPr>
         <w:pStyle w:val="Heading2"/>
       </w:pPr>
-      <w:bookmarkStart w:id="13" w:name="_Toc439953779"/>
-      <w:r>
-        <w:t>&lt;name&gt;Bdamage.txt</w:t>
+      <w:bookmarkStart w:id="14" w:name="_Toc439953779"/>
+      <w:r>
+        <w:t>&lt;</w:t>
+      </w:r>
+      <w:proofErr w:type="gramStart"/>
+      <w:r>
+        <w:t>name&gt;</w:t>
+      </w:r>
+      <w:proofErr w:type="gramEnd"/>
+      <w:r>
+        <w:t>Bdamage.txt</w:t>
       </w:r>
       <w:r>
         <w:t>:</w:t>
       </w:r>
-      <w:bookmarkEnd w:id="13"/>
+      <w:bookmarkEnd w:id="14"/>
     </w:p>
     <w:p>
       <w:pPr>
@@ -3132,8 +3392,6 @@
           <w:szCs w:val="28"/>
         </w:rPr>
       </w:pPr>
-      <w:bookmarkStart w:id="14" w:name="_GoBack"/>
-      <w:bookmarkEnd w:id="14"/>
     </w:p>
     <w:p>
       <w:pPr>
@@ -3288,7 +3546,15 @@
       </w:pPr>
       <w:bookmarkStart w:id="15" w:name="_Toc439953780"/>
       <w:r>
-        <w:t>&lt;name&gt;UnitCell.pdb</w:t>
+        <w:t>&lt;</w:t>
+      </w:r>
+      <w:proofErr w:type="gramStart"/>
+      <w:r>
+        <w:t>name&gt;</w:t>
+      </w:r>
+      <w:proofErr w:type="gramEnd"/>
+      <w:r>
+        <w:t>UnitCell.pdb</w:t>
       </w:r>
       <w:r>
         <w:t>:</w:t>
@@ -3423,13 +3689,28 @@
       <w:bookmarkStart w:id="16" w:name="_Toc439953781"/>
       <w:r>
         <w:lastRenderedPageBreak/>
-        <w:t xml:space="preserve">Description of Errors </w:t>
-      </w:r>
-      <w:r>
-        <w:t>output by</w:t>
-      </w:r>
-      <w:r>
-        <w:t xml:space="preserve"> Python code:</w:t>
+        <w:t xml:space="preserve">Description of </w:t>
+      </w:r>
+      <w:r>
+        <w:t>Exceptions</w:t>
+      </w:r>
+      <w:r>
+        <w:t xml:space="preserve"> </w:t>
+      </w:r>
+      <w:r>
+        <w:t>O</w:t>
+      </w:r>
+      <w:r>
+        <w:t>utput by</w:t>
+      </w:r>
+      <w:r>
+        <w:t xml:space="preserve"> </w:t>
+      </w:r>
+      <w:r>
+        <w:t>CaMBDa</w:t>
+      </w:r>
+      <w:r>
+        <w:t>:</w:t>
       </w:r>
       <w:bookmarkEnd w:id="16"/>
     </w:p>
@@ -3457,7 +3738,43 @@
           <w:sz w:val="24"/>
           <w:szCs w:val="24"/>
         </w:rPr>
-        <w:t xml:space="preserve">During execution of the code, a number of exceptions may arise. Here is a list of known exceptions that may arise, and potential reasons that they may occur. If you cannot find an exception you are experiencing in this list, please contact the author at </w:t>
+        <w:t>During execution of</w:t>
+      </w:r>
+      <w:r>
+        <w:rPr>
+          <w:sz w:val="24"/>
+          <w:szCs w:val="24"/>
+        </w:rPr>
+        <w:t xml:space="preserve"> </w:t>
+      </w:r>
+      <w:r>
+        <w:rPr>
+          <w:b/>
+          <w:sz w:val="24"/>
+          <w:szCs w:val="24"/>
+        </w:rPr>
+        <w:t>CaMBDa</w:t>
+      </w:r>
+      <w:r>
+        <w:rPr>
+          <w:sz w:val="24"/>
+          <w:szCs w:val="24"/>
+        </w:rPr>
+        <w:t xml:space="preserve">, a number of exceptions may arise. Here is a list of known </w:t>
+      </w:r>
+      <w:r>
+        <w:rPr>
+          <w:sz w:val="24"/>
+          <w:szCs w:val="24"/>
+        </w:rPr>
+        <w:t>errors</w:t>
+      </w:r>
+      <w:r>
+        <w:rPr>
+          <w:sz w:val="24"/>
+          <w:szCs w:val="24"/>
+        </w:rPr>
+        <w:t xml:space="preserve">, and potential reasons that they may occur. If you cannot find an exception you are experiencing in this list, please contact the author at </w:t>
       </w:r>
       <w:hyperlink r:id="rId11" w:history="1">
         <w:r>
@@ -3469,6 +3786,12 @@
           <w:t>https://github.com/td93</w:t>
         </w:r>
       </w:hyperlink>
+    </w:p>
+    <w:p>
+      <w:pPr>
+        <w:pStyle w:val="ListParagraph"/>
+        <w:jc w:val="both"/>
+      </w:pPr>
     </w:p>
     <w:p>
       <w:pPr>
@@ -4607,7 +4930,7 @@
 </file>
 
 <file path=customXml/itemProps1.xml><?xml version="1.0" encoding="utf-8"?>
-<ds:datastoreItem xmlns:ds="http://schemas.openxmlformats.org/officeDocument/2006/customXml" ds:itemID="{F4CE59FF-4F64-4717-9318-D61C08BCB362}">
+<ds:datastoreItem xmlns:ds="http://schemas.openxmlformats.org/officeDocument/2006/customXml" ds:itemID="{56DFBF2B-7958-414D-A28A-DB5125DBF15B}">
   <ds:schemaRefs>
     <ds:schemaRef ds:uri="http://schemas.openxmlformats.org/officeDocument/2006/bibliography"/>
   </ds:schemaRefs>

</xml_diff>

<commit_message>
fleshing out introduction section of handbook
</commit_message>
<xml_diff>
--- a/Python/Handbook.docx
+++ b/Python/Handbook.docx
@@ -98,17 +98,35 @@
       <w:r>
         <w:rPr>
           <w:b/>
-          <w:sz w:val="24"/>
-          <w:szCs w:val="24"/>
-        </w:rPr>
-        <w:t>BDa</w:t>
-      </w:r>
-      <w:r>
-        <w:rPr>
-          <w:sz w:val="24"/>
-          <w:szCs w:val="24"/>
-        </w:rPr>
-        <w:t>mage)</w:t>
+          <w:i/>
+          <w:sz w:val="24"/>
+          <w:szCs w:val="24"/>
+        </w:rPr>
+        <w:t>B</w:t>
+      </w:r>
+      <w:r>
+        <w:rPr>
+          <w:b/>
+          <w:sz w:val="24"/>
+          <w:szCs w:val="24"/>
+          <w:vertAlign w:val="subscript"/>
+        </w:rPr>
+        <w:t>Da</w:t>
+      </w:r>
+      <w:r>
+        <w:rPr>
+          <w:sz w:val="24"/>
+          <w:szCs w:val="24"/>
+          <w:vertAlign w:val="subscript"/>
+        </w:rPr>
+        <w:t>mage</w:t>
+      </w:r>
+      <w:r>
+        <w:rPr>
+          <w:sz w:val="24"/>
+          <w:szCs w:val="24"/>
+        </w:rPr>
+        <w:t>)</w:t>
       </w:r>
       <w:r>
         <w:rPr>
@@ -1551,7 +1569,21 @@
           <w:sz w:val="24"/>
           <w:szCs w:val="24"/>
         </w:rPr>
-        <w:t xml:space="preserve">For molecular structures determined using X-ray crystallography each atom in the structure is assigned an </w:t>
+        <w:t>For molecular structures determined using X-ray crystallography each atom in the structure is assigned</w:t>
+      </w:r>
+      <w:r>
+        <w:rPr>
+          <w:sz w:val="24"/>
+          <w:szCs w:val="24"/>
+        </w:rPr>
+        <w:t xml:space="preserve"> (amongst a range of atom specific metrics)</w:t>
+      </w:r>
+      <w:r>
+        <w:rPr>
+          <w:sz w:val="24"/>
+          <w:szCs w:val="24"/>
+        </w:rPr>
+        <w:t xml:space="preserve"> an </w:t>
       </w:r>
       <w:r>
         <w:rPr>
@@ -1578,23 +1610,189 @@
           <w:sz w:val="24"/>
           <w:szCs w:val="24"/>
         </w:rPr>
-        <w:t xml:space="preserve"> value. This value effectively represents our level of uncertainty about the allocated position of that atom. The most mobile atoms will have the highest B factor values. However an atom's mobility could be due to different factors: increased thermal motion due to absorbed energy from the incident X-ray photons (a sign of </w:t>
-      </w:r>
-      <w:r>
-        <w:rPr>
+        <w:t xml:space="preserve"> value. T</w:t>
+      </w:r>
+      <w:r>
+        <w:rPr>
+          <w:sz w:val="24"/>
+          <w:szCs w:val="24"/>
+        </w:rPr>
+        <w:t>his value is correlated to the spatial distribution of this specific atom throughout time (from the beginning to the end of the diffraction collection protocol) and space (throughout all unit cells that the X-ray beam is diffracted by), where a</w:t>
+      </w:r>
+      <w:r>
+        <w:rPr>
+          <w:sz w:val="24"/>
+          <w:szCs w:val="24"/>
+        </w:rPr>
+        <w:t xml:space="preserve">toms </w:t>
+      </w:r>
+      <w:r>
+        <w:rPr>
+          <w:sz w:val="24"/>
+          <w:szCs w:val="24"/>
+        </w:rPr>
+        <w:t xml:space="preserve">with the larger distributions </w:t>
+      </w:r>
+      <w:r>
+        <w:rPr>
+          <w:sz w:val="24"/>
+          <w:szCs w:val="24"/>
+        </w:rPr>
+        <w:t xml:space="preserve">will have </w:t>
+      </w:r>
+      <w:r>
+        <w:rPr>
+          <w:sz w:val="24"/>
+          <w:szCs w:val="24"/>
+        </w:rPr>
+        <w:t xml:space="preserve">higher B factor values. </w:t>
+      </w:r>
+      <w:r>
+        <w:rPr>
+          <w:sz w:val="24"/>
+          <w:szCs w:val="24"/>
+        </w:rPr>
+        <w:t>Atomic B factors can increase as a result of</w:t>
+      </w:r>
+      <w:r>
+        <w:rPr>
+          <w:sz w:val="24"/>
+          <w:szCs w:val="24"/>
+        </w:rPr>
+        <w:t xml:space="preserve"> a number of</w:t>
+      </w:r>
+      <w:r>
+        <w:rPr>
+          <w:sz w:val="24"/>
+          <w:szCs w:val="24"/>
+        </w:rPr>
+        <w:t xml:space="preserve"> different factors: </w:t>
+      </w:r>
+      <w:r>
+        <w:rPr>
+          <w:sz w:val="24"/>
+          <w:szCs w:val="24"/>
+        </w:rPr>
+        <w:t xml:space="preserve">increased </w:t>
+      </w:r>
+      <w:r>
+        <w:rPr>
+          <w:sz w:val="24"/>
+          <w:szCs w:val="24"/>
+        </w:rPr>
+        <w:t>dynamic disorder (</w:t>
+      </w:r>
+      <w:r>
+        <w:rPr>
+          <w:sz w:val="24"/>
+          <w:szCs w:val="24"/>
+        </w:rPr>
+        <w:t>increased thermal motion</w:t>
+      </w:r>
+      <w:r>
+        <w:rPr>
+          <w:sz w:val="24"/>
+          <w:szCs w:val="24"/>
+        </w:rPr>
+        <w:t xml:space="preserve"> - correlated to temperature),</w:t>
+      </w:r>
+      <w:r>
+        <w:rPr>
+          <w:sz w:val="24"/>
+          <w:szCs w:val="24"/>
+        </w:rPr>
+        <w:t xml:space="preserve"> </w:t>
+      </w:r>
+      <w:r>
+        <w:rPr>
+          <w:sz w:val="24"/>
+          <w:szCs w:val="24"/>
+        </w:rPr>
+        <w:t xml:space="preserve">increased </w:t>
+      </w:r>
+      <w:r>
+        <w:rPr>
+          <w:sz w:val="24"/>
+          <w:szCs w:val="24"/>
+        </w:rPr>
+        <w:t>static disorder (e.g. multiple conformations of residues or the atom being located on mobile loops and chain termini),</w:t>
+      </w:r>
+      <w:r>
+        <w:rPr>
+          <w:sz w:val="24"/>
+          <w:szCs w:val="24"/>
+        </w:rPr>
+        <w:t xml:space="preserve"> incorrectly refining the correct number of electrons into a region of electron density (i.e. the incorrect element or </w:t>
+      </w:r>
+      <w:r>
+        <w:rPr>
+          <w:b/>
+          <w:sz w:val="24"/>
+          <w:szCs w:val="24"/>
+        </w:rPr>
+        <w:t>elemental charge</w:t>
+      </w:r>
+      <w:r>
+        <w:rPr>
+          <w:sz w:val="24"/>
+          <w:szCs w:val="24"/>
+        </w:rPr>
+        <w:t>), incorrectly refining atomic occupancy</w:t>
+      </w:r>
+      <w:r>
+        <w:rPr>
+          <w:sz w:val="24"/>
+          <w:szCs w:val="24"/>
+        </w:rPr>
+        <w:t xml:space="preserve">. </w:t>
+      </w:r>
+      <w:r>
+        <w:rPr>
+          <w:b/>
           <w:i/>
-          <w:iCs/>
-          <w:sz w:val="24"/>
-          <w:szCs w:val="24"/>
-        </w:rPr>
-        <w:t>radiation damage</w:t>
-      </w:r>
-      <w:r>
-        <w:rPr>
-          <w:sz w:val="24"/>
-          <w:szCs w:val="24"/>
-        </w:rPr>
-        <w:t xml:space="preserve">), or it could simply be due to the atom being in a highly flexible region of the protein and it is not surrounded by other 'stationary' atoms. </w:t>
+          <w:sz w:val="24"/>
+          <w:szCs w:val="24"/>
+        </w:rPr>
+        <w:t>B</w:t>
+      </w:r>
+      <w:r>
+        <w:rPr>
+          <w:b/>
+          <w:sz w:val="24"/>
+          <w:szCs w:val="24"/>
+          <w:vertAlign w:val="subscript"/>
+        </w:rPr>
+        <w:t>Damage</w:t>
+      </w:r>
+      <w:r>
+        <w:rPr>
+          <w:b/>
+          <w:sz w:val="24"/>
+          <w:szCs w:val="24"/>
+        </w:rPr>
+        <w:t xml:space="preserve"> </w:t>
+      </w:r>
+      <w:r>
+        <w:rPr>
+          <w:sz w:val="24"/>
+          <w:szCs w:val="24"/>
+        </w:rPr>
+        <w:t xml:space="preserve">is a metric that attempts to </w:t>
+      </w:r>
+      <w:r>
+        <w:rPr>
+          <w:b/>
+          <w:sz w:val="24"/>
+          <w:szCs w:val="24"/>
+        </w:rPr>
+        <w:t>deconvolute</w:t>
+      </w:r>
+      <w:r>
+        <w:rPr>
+          <w:sz w:val="24"/>
+          <w:szCs w:val="24"/>
+        </w:rPr>
+        <w:t xml:space="preserve"> the </w:t>
       </w:r>
       <w:r>
         <w:rPr>
@@ -1603,6 +1801,612 @@
           <w:sz w:val="24"/>
           <w:szCs w:val="24"/>
         </w:rPr>
+        <w:t>crystallographic packing density</w:t>
+      </w:r>
+      <w:r>
+        <w:rPr>
+          <w:sz w:val="24"/>
+          <w:szCs w:val="24"/>
+        </w:rPr>
+        <w:t xml:space="preserve"> to give an "effective</w:t>
+      </w:r>
+      <w:r>
+        <w:rPr>
+          <w:sz w:val="24"/>
+          <w:szCs w:val="24"/>
+        </w:rPr>
+        <w:t xml:space="preserve"> B factor value</w:t>
+      </w:r>
+      <w:r>
+        <w:rPr>
+          <w:sz w:val="24"/>
+          <w:szCs w:val="24"/>
+        </w:rPr>
+        <w:t>”</w:t>
+      </w:r>
+      <w:r>
+        <w:rPr>
+          <w:sz w:val="24"/>
+          <w:szCs w:val="24"/>
+        </w:rPr>
+        <w:t xml:space="preserve"> that is </w:t>
+      </w:r>
+      <w:r>
+        <w:rPr>
+          <w:sz w:val="24"/>
+          <w:szCs w:val="24"/>
+        </w:rPr>
+        <w:t>correlated to radiation damage for each atom (provided that the crystal structure has been successfully and well refined)</w:t>
+      </w:r>
+      <w:r>
+        <w:rPr>
+          <w:sz w:val="24"/>
+          <w:szCs w:val="24"/>
+        </w:rPr>
+        <w:t xml:space="preserve">. </w:t>
+      </w:r>
+    </w:p>
+    <w:p>
+      <w:pPr>
+        <w:spacing w:after="0"/>
+        <w:jc w:val="both"/>
+        <w:rPr>
+          <w:sz w:val="24"/>
+          <w:szCs w:val="24"/>
+        </w:rPr>
+      </w:pPr>
+    </w:p>
+    <w:tbl>
+      <w:tblPr>
+        <w:tblStyle w:val="TableGrid"/>
+        <w:tblW w:w="0" w:type="auto"/>
+        <w:tblLook w:val="04A0" w:firstRow="1" w:lastRow="0" w:firstColumn="1" w:lastColumn="0" w:noHBand="0" w:noVBand="1"/>
+      </w:tblPr>
+      <w:tblGrid>
+        <w:gridCol w:w="2830"/>
+        <w:gridCol w:w="5103"/>
+        <w:gridCol w:w="1010"/>
+      </w:tblGrid>
+      <w:tr>
+        <w:tc>
+          <w:tcPr>
+            <w:tcW w:w="2830" w:type="dxa"/>
+            <w:vMerge w:val="restart"/>
+          </w:tcPr>
+          <w:p>
+            <w:pPr>
+              <w:jc w:val="center"/>
+              <w:rPr>
+                <w:b/>
+                <w:i/>
+                <w:sz w:val="24"/>
+                <w:szCs w:val="24"/>
+              </w:rPr>
+            </w:pPr>
+            <w:r>
+              <w:rPr>
+                <w:b/>
+                <w:i/>
+                <w:sz w:val="24"/>
+                <w:szCs w:val="24"/>
+              </w:rPr>
+              <w:t>Factor</w:t>
+            </w:r>
+          </w:p>
+        </w:tc>
+        <w:tc>
+          <w:tcPr>
+            <w:tcW w:w="6113" w:type="dxa"/>
+            <w:gridSpan w:val="2"/>
+          </w:tcPr>
+          <w:p>
+            <w:pPr>
+              <w:jc w:val="center"/>
+              <w:rPr>
+                <w:b/>
+                <w:i/>
+                <w:sz w:val="24"/>
+                <w:szCs w:val="24"/>
+              </w:rPr>
+            </w:pPr>
+            <w:r>
+              <w:rPr>
+                <w:b/>
+                <w:i/>
+                <w:sz w:val="24"/>
+                <w:szCs w:val="24"/>
+              </w:rPr>
+              <w:t>Correlated to</w:t>
+            </w:r>
+            <w:r>
+              <w:rPr>
+                <w:b/>
+                <w:i/>
+                <w:sz w:val="24"/>
+                <w:szCs w:val="24"/>
+              </w:rPr>
+              <w:t>:</w:t>
+            </w:r>
+          </w:p>
+        </w:tc>
+      </w:tr>
+      <w:tr>
+        <w:tc>
+          <w:tcPr>
+            <w:tcW w:w="2830" w:type="dxa"/>
+            <w:vMerge/>
+            <w:tcBorders>
+              <w:bottom w:val="double" w:sz="4" w:space="0" w:color="auto"/>
+            </w:tcBorders>
+          </w:tcPr>
+          <w:p>
+            <w:pPr>
+              <w:jc w:val="both"/>
+              <w:rPr>
+                <w:b/>
+                <w:i/>
+                <w:sz w:val="24"/>
+                <w:szCs w:val="24"/>
+              </w:rPr>
+            </w:pPr>
+          </w:p>
+        </w:tc>
+        <w:tc>
+          <w:tcPr>
+            <w:tcW w:w="5103" w:type="dxa"/>
+            <w:tcBorders>
+              <w:bottom w:val="double" w:sz="4" w:space="0" w:color="auto"/>
+            </w:tcBorders>
+          </w:tcPr>
+          <w:p>
+            <w:pPr>
+              <w:jc w:val="center"/>
+              <w:rPr>
+                <w:b/>
+                <w:i/>
+                <w:sz w:val="24"/>
+                <w:szCs w:val="24"/>
+              </w:rPr>
+            </w:pPr>
+            <w:r>
+              <w:rPr>
+                <w:b/>
+                <w:i/>
+                <w:sz w:val="24"/>
+                <w:szCs w:val="24"/>
+              </w:rPr>
+              <w:t>Radiation Damage?</w:t>
+            </w:r>
+          </w:p>
+        </w:tc>
+        <w:tc>
+          <w:tcPr>
+            <w:tcW w:w="1010" w:type="dxa"/>
+            <w:tcBorders>
+              <w:bottom w:val="double" w:sz="4" w:space="0" w:color="auto"/>
+            </w:tcBorders>
+          </w:tcPr>
+          <w:p>
+            <w:pPr>
+              <w:jc w:val="center"/>
+              <w:rPr>
+                <w:b/>
+                <w:i/>
+                <w:sz w:val="24"/>
+                <w:szCs w:val="24"/>
+              </w:rPr>
+            </w:pPr>
+            <w:r>
+              <w:rPr>
+                <w:b/>
+                <w:i/>
+                <w:sz w:val="24"/>
+                <w:szCs w:val="24"/>
+              </w:rPr>
+              <w:t>B</w:t>
+            </w:r>
+            <w:r>
+              <w:rPr>
+                <w:b/>
+                <w:sz w:val="24"/>
+                <w:szCs w:val="24"/>
+                <w:vertAlign w:val="subscript"/>
+              </w:rPr>
+              <w:t>Damage</w:t>
+            </w:r>
+            <w:r>
+              <w:rPr>
+                <w:b/>
+                <w:sz w:val="24"/>
+                <w:szCs w:val="24"/>
+              </w:rPr>
+              <w:t>?</w:t>
+            </w:r>
+          </w:p>
+        </w:tc>
+      </w:tr>
+      <w:tr>
+        <w:tc>
+          <w:tcPr>
+            <w:tcW w:w="2830" w:type="dxa"/>
+            <w:tcBorders>
+              <w:top w:val="double" w:sz="4" w:space="0" w:color="auto"/>
+            </w:tcBorders>
+          </w:tcPr>
+          <w:p>
+            <w:pPr>
+              <w:jc w:val="both"/>
+              <w:rPr>
+                <w:sz w:val="24"/>
+                <w:szCs w:val="24"/>
+              </w:rPr>
+            </w:pPr>
+            <w:r>
+              <w:rPr>
+                <w:sz w:val="24"/>
+                <w:szCs w:val="24"/>
+              </w:rPr>
+              <w:t>Dynamic disorder</w:t>
+            </w:r>
+          </w:p>
+        </w:tc>
+        <w:tc>
+          <w:tcPr>
+            <w:tcW w:w="5103" w:type="dxa"/>
+            <w:tcBorders>
+              <w:top w:val="double" w:sz="4" w:space="0" w:color="auto"/>
+            </w:tcBorders>
+          </w:tcPr>
+          <w:p>
+            <w:pPr>
+              <w:jc w:val="both"/>
+              <w:rPr>
+                <w:sz w:val="24"/>
+                <w:szCs w:val="24"/>
+                <w:vertAlign w:val="superscript"/>
+              </w:rPr>
+            </w:pPr>
+            <w:r>
+              <w:rPr>
+                <w:sz w:val="24"/>
+                <w:szCs w:val="24"/>
+              </w:rPr>
+              <w:t>Yes</w:t>
+            </w:r>
+            <w:r>
+              <w:rPr>
+                <w:sz w:val="24"/>
+                <w:szCs w:val="24"/>
+                <w:vertAlign w:val="superscript"/>
+              </w:rPr>
+              <w:t>[1]</w:t>
+            </w:r>
+          </w:p>
+        </w:tc>
+        <w:tc>
+          <w:tcPr>
+            <w:tcW w:w="1010" w:type="dxa"/>
+            <w:tcBorders>
+              <w:top w:val="double" w:sz="4" w:space="0" w:color="auto"/>
+            </w:tcBorders>
+          </w:tcPr>
+          <w:p>
+            <w:pPr>
+              <w:jc w:val="both"/>
+              <w:rPr>
+                <w:sz w:val="24"/>
+                <w:szCs w:val="24"/>
+              </w:rPr>
+            </w:pPr>
+            <w:r>
+              <w:rPr>
+                <w:sz w:val="24"/>
+                <w:szCs w:val="24"/>
+              </w:rPr>
+              <w:t>No</w:t>
+            </w:r>
+          </w:p>
+        </w:tc>
+      </w:tr>
+      <w:tr>
+        <w:tc>
+          <w:tcPr>
+            <w:tcW w:w="2830" w:type="dxa"/>
+          </w:tcPr>
+          <w:p>
+            <w:pPr>
+              <w:jc w:val="both"/>
+              <w:rPr>
+                <w:sz w:val="24"/>
+                <w:szCs w:val="24"/>
+              </w:rPr>
+            </w:pPr>
+            <w:r>
+              <w:rPr>
+                <w:sz w:val="24"/>
+                <w:szCs w:val="24"/>
+              </w:rPr>
+              <w:t>Static disorder</w:t>
+            </w:r>
+          </w:p>
+        </w:tc>
+        <w:tc>
+          <w:tcPr>
+            <w:tcW w:w="5103" w:type="dxa"/>
+          </w:tcPr>
+          <w:p>
+            <w:pPr>
+              <w:jc w:val="both"/>
+              <w:rPr>
+                <w:sz w:val="24"/>
+                <w:szCs w:val="24"/>
+              </w:rPr>
+            </w:pPr>
+            <w:r>
+              <w:rPr>
+                <w:sz w:val="24"/>
+                <w:szCs w:val="24"/>
+              </w:rPr>
+              <w:t>Yes – e.g. reduction of disulphide bond</w:t>
+            </w:r>
+          </w:p>
+        </w:tc>
+        <w:tc>
+          <w:tcPr>
+            <w:tcW w:w="1010" w:type="dxa"/>
+          </w:tcPr>
+          <w:p>
+            <w:pPr>
+              <w:jc w:val="both"/>
+              <w:rPr>
+                <w:sz w:val="24"/>
+                <w:szCs w:val="24"/>
+              </w:rPr>
+            </w:pPr>
+            <w:r>
+              <w:rPr>
+                <w:sz w:val="24"/>
+                <w:szCs w:val="24"/>
+              </w:rPr>
+              <w:t>Yes</w:t>
+            </w:r>
+          </w:p>
+        </w:tc>
+      </w:tr>
+      <w:tr>
+        <w:tc>
+          <w:tcPr>
+            <w:tcW w:w="2830" w:type="dxa"/>
+          </w:tcPr>
+          <w:p>
+            <w:pPr>
+              <w:jc w:val="both"/>
+              <w:rPr>
+                <w:sz w:val="24"/>
+                <w:szCs w:val="24"/>
+              </w:rPr>
+            </w:pPr>
+            <w:r>
+              <w:rPr>
+                <w:sz w:val="24"/>
+                <w:szCs w:val="24"/>
+              </w:rPr>
+              <w:t>Element/elemental charge</w:t>
+            </w:r>
+          </w:p>
+        </w:tc>
+        <w:tc>
+          <w:tcPr>
+            <w:tcW w:w="5103" w:type="dxa"/>
+          </w:tcPr>
+          <w:p>
+            <w:pPr>
+              <w:jc w:val="both"/>
+              <w:rPr>
+                <w:sz w:val="24"/>
+                <w:szCs w:val="24"/>
+              </w:rPr>
+            </w:pPr>
+            <w:r>
+              <w:rPr>
+                <w:sz w:val="24"/>
+                <w:szCs w:val="24"/>
+              </w:rPr>
+              <w:t>Yes – e.g. reduction of metal ions</w:t>
+            </w:r>
+          </w:p>
+        </w:tc>
+        <w:tc>
+          <w:tcPr>
+            <w:tcW w:w="1010" w:type="dxa"/>
+          </w:tcPr>
+          <w:p>
+            <w:pPr>
+              <w:jc w:val="both"/>
+              <w:rPr>
+                <w:sz w:val="24"/>
+                <w:szCs w:val="24"/>
+              </w:rPr>
+            </w:pPr>
+            <w:r>
+              <w:rPr>
+                <w:sz w:val="24"/>
+                <w:szCs w:val="24"/>
+              </w:rPr>
+              <w:t>Yes</w:t>
+            </w:r>
+          </w:p>
+        </w:tc>
+      </w:tr>
+      <w:tr>
+        <w:tc>
+          <w:tcPr>
+            <w:tcW w:w="2830" w:type="dxa"/>
+          </w:tcPr>
+          <w:p>
+            <w:pPr>
+              <w:jc w:val="both"/>
+              <w:rPr>
+                <w:sz w:val="24"/>
+                <w:szCs w:val="24"/>
+              </w:rPr>
+            </w:pPr>
+            <w:r>
+              <w:rPr>
+                <w:sz w:val="24"/>
+                <w:szCs w:val="24"/>
+              </w:rPr>
+              <w:t>Atomic occupancy</w:t>
+            </w:r>
+          </w:p>
+        </w:tc>
+        <w:tc>
+          <w:tcPr>
+            <w:tcW w:w="5103" w:type="dxa"/>
+          </w:tcPr>
+          <w:p>
+            <w:pPr>
+              <w:jc w:val="both"/>
+              <w:rPr>
+                <w:sz w:val="24"/>
+                <w:szCs w:val="24"/>
+              </w:rPr>
+            </w:pPr>
+            <w:r>
+              <w:rPr>
+                <w:sz w:val="24"/>
+                <w:szCs w:val="24"/>
+              </w:rPr>
+              <w:t>No</w:t>
+            </w:r>
+          </w:p>
+        </w:tc>
+        <w:tc>
+          <w:tcPr>
+            <w:tcW w:w="1010" w:type="dxa"/>
+          </w:tcPr>
+          <w:p>
+            <w:pPr>
+              <w:jc w:val="both"/>
+              <w:rPr>
+                <w:sz w:val="24"/>
+                <w:szCs w:val="24"/>
+              </w:rPr>
+            </w:pPr>
+            <w:r>
+              <w:rPr>
+                <w:sz w:val="24"/>
+                <w:szCs w:val="24"/>
+              </w:rPr>
+              <w:t>No</w:t>
+            </w:r>
+          </w:p>
+        </w:tc>
+      </w:tr>
+      <w:tr>
+        <w:tc>
+          <w:tcPr>
+            <w:tcW w:w="2830" w:type="dxa"/>
+          </w:tcPr>
+          <w:p>
+            <w:pPr>
+              <w:jc w:val="both"/>
+              <w:rPr>
+                <w:sz w:val="24"/>
+                <w:szCs w:val="24"/>
+              </w:rPr>
+            </w:pPr>
+            <w:r>
+              <w:rPr>
+                <w:sz w:val="24"/>
+                <w:szCs w:val="24"/>
+              </w:rPr>
+              <w:t>Crystallographic Packing</w:t>
+            </w:r>
+          </w:p>
+        </w:tc>
+        <w:tc>
+          <w:tcPr>
+            <w:tcW w:w="5103" w:type="dxa"/>
+          </w:tcPr>
+          <w:p>
+            <w:pPr>
+              <w:jc w:val="both"/>
+              <w:rPr>
+                <w:sz w:val="24"/>
+                <w:szCs w:val="24"/>
+              </w:rPr>
+            </w:pPr>
+            <w:r>
+              <w:rPr>
+                <w:sz w:val="24"/>
+                <w:szCs w:val="24"/>
+              </w:rPr>
+              <w:t>No</w:t>
+            </w:r>
+          </w:p>
+        </w:tc>
+        <w:tc>
+          <w:tcPr>
+            <w:tcW w:w="1010" w:type="dxa"/>
+          </w:tcPr>
+          <w:p>
+            <w:pPr>
+              <w:jc w:val="both"/>
+              <w:rPr>
+                <w:sz w:val="24"/>
+                <w:szCs w:val="24"/>
+              </w:rPr>
+            </w:pPr>
+            <w:r>
+              <w:rPr>
+                <w:sz w:val="24"/>
+                <w:szCs w:val="24"/>
+              </w:rPr>
+              <w:t>No</w:t>
+            </w:r>
+          </w:p>
+        </w:tc>
+      </w:tr>
+    </w:tbl>
+    <w:p>
+      <w:pPr>
+        <w:spacing w:after="0"/>
+        <w:jc w:val="both"/>
+        <w:rPr>
+          <w:sz w:val="24"/>
+          <w:szCs w:val="24"/>
+        </w:rPr>
+      </w:pPr>
+      <w:r>
+        <w:rPr>
+          <w:sz w:val="24"/>
+          <w:szCs w:val="24"/>
+        </w:rPr>
+        <w:t xml:space="preserve">[1] During irradiation with the beam, there are local increases in temperature. This increases the dynamic disorder (thermal motion) of the atoms, but it does so </w:t>
+      </w:r>
+      <w:r>
+        <w:rPr>
+          <w:b/>
+          <w:sz w:val="24"/>
+          <w:szCs w:val="24"/>
+        </w:rPr>
+        <w:t>uniformly</w:t>
+      </w:r>
+      <w:r>
+        <w:rPr>
+          <w:sz w:val="24"/>
+          <w:szCs w:val="24"/>
+        </w:rPr>
+        <w:t xml:space="preserve">, so will not correlate to </w:t>
+      </w:r>
+      <w:r>
+        <w:rPr>
+          <w:b/>
+          <w:i/>
+          <w:sz w:val="24"/>
+          <w:szCs w:val="24"/>
+        </w:rPr>
         <w:t>B</w:t>
       </w:r>
       <w:r>
@@ -1620,15 +2424,10 @@
           <w:sz w:val="24"/>
           <w:szCs w:val="24"/>
         </w:rPr>
-        <w:t xml:space="preserve"> </w:t>
-      </w:r>
-      <w:r>
-        <w:rPr>
-          <w:sz w:val="24"/>
-          <w:szCs w:val="24"/>
-        </w:rPr>
-        <w:t xml:space="preserve">is a metric that attempts to deconvolute these factors to give an "effective" B factor value that is just a measure of the damage. </w:t>
-      </w:r>
+        <w:t>.</w:t>
+      </w:r>
+      <w:bookmarkStart w:id="1" w:name="_GoBack"/>
+      <w:bookmarkEnd w:id="1"/>
     </w:p>
     <w:p>
       <w:pPr>
@@ -1759,7 +2558,7 @@
       <w:pPr>
         <w:pStyle w:val="Heading1"/>
       </w:pPr>
-      <w:bookmarkStart w:id="1" w:name="_Toc439953767"/>
+      <w:bookmarkStart w:id="2" w:name="_Toc439953767"/>
       <w:r>
         <w:lastRenderedPageBreak/>
         <w:t>Usage</w:t>
@@ -1767,7 +2566,7 @@
       <w:r>
         <w:t xml:space="preserve"> - Inputs</w:t>
       </w:r>
-      <w:bookmarkEnd w:id="1"/>
+      <w:bookmarkEnd w:id="2"/>
     </w:p>
     <w:p>
       <w:pPr>
@@ -1783,14 +2582,14 @@
       <w:pPr>
         <w:pStyle w:val="Heading2"/>
       </w:pPr>
-      <w:bookmarkStart w:id="2" w:name="_Toc439953768"/>
+      <w:bookmarkStart w:id="3" w:name="_Toc439953768"/>
       <w:r>
         <w:t>Required</w:t>
       </w:r>
       <w:r>
         <w:t xml:space="preserve"> Inputs:</w:t>
       </w:r>
-      <w:bookmarkEnd w:id="2"/>
+      <w:bookmarkEnd w:id="3"/>
     </w:p>
     <w:p>
       <w:pPr>
@@ -1845,14 +2644,14 @@
           <w:color w:val="FFFFFF" w:themeColor="background1"/>
         </w:rPr>
       </w:pPr>
-      <w:bookmarkStart w:id="3" w:name="_Toc439953769"/>
+      <w:bookmarkStart w:id="4" w:name="_Toc439953769"/>
       <w:r>
         <w:rPr>
           <w:color w:val="FFFFFF" w:themeColor="background1"/>
         </w:rPr>
         <w:t>PDB code</w:t>
       </w:r>
-      <w:bookmarkEnd w:id="3"/>
+      <w:bookmarkEnd w:id="4"/>
     </w:p>
     <w:p>
       <w:pPr>
@@ -1950,14 +2749,14 @@
       <w:pPr>
         <w:pStyle w:val="Heading3"/>
       </w:pPr>
-      <w:bookmarkStart w:id="4" w:name="_Toc439953770"/>
+      <w:bookmarkStart w:id="5" w:name="_Toc439953770"/>
       <w:r>
         <w:rPr>
           <w:color w:val="FFFFFF" w:themeColor="background1"/>
         </w:rPr>
         <w:t>File Path</w:t>
       </w:r>
-      <w:bookmarkEnd w:id="4"/>
+      <w:bookmarkEnd w:id="5"/>
     </w:p>
     <w:p>
       <w:pPr>
@@ -2002,8 +2801,6 @@
         </w:rPr>
         <w:t xml:space="preserve">in this case </w:t>
       </w:r>
-      <w:bookmarkStart w:id="5" w:name="_GoBack"/>
-      <w:bookmarkEnd w:id="5"/>
       <w:r>
         <w:rPr>
           <w:sz w:val="24"/>
@@ -3380,7 +4177,30 @@
           <w:sz w:val="24"/>
           <w:szCs w:val="28"/>
         </w:rPr>
-        <w:t xml:space="preserve"> contains the B Damage value for each atom.</w:t>
+        <w:t xml:space="preserve"> contains the </w:t>
+      </w:r>
+      <w:proofErr w:type="spellStart"/>
+      <w:r>
+        <w:rPr>
+          <w:sz w:val="24"/>
+          <w:szCs w:val="28"/>
+        </w:rPr>
+        <w:t>B_</w:t>
+      </w:r>
+      <w:r>
+        <w:rPr>
+          <w:sz w:val="24"/>
+          <w:szCs w:val="28"/>
+        </w:rPr>
+        <w:t>Damage</w:t>
+      </w:r>
+      <w:proofErr w:type="spellEnd"/>
+      <w:r>
+        <w:rPr>
+          <w:sz w:val="24"/>
+          <w:szCs w:val="28"/>
+        </w:rPr>
+        <w:t xml:space="preserve"> value for each atom.</w:t>
       </w:r>
     </w:p>
     <w:p>
@@ -3496,7 +4316,21 @@
           <w:sz w:val="24"/>
           <w:szCs w:val="28"/>
         </w:rPr>
-        <w:t xml:space="preserve"> a histogram showing the numbers of atoms that are in a similar packing density environment.</w:t>
+        <w:t xml:space="preserve"> a histogram showing the numbers of atoms that are in </w:t>
+      </w:r>
+      <w:r>
+        <w:rPr>
+          <w:sz w:val="24"/>
+          <w:szCs w:val="28"/>
+        </w:rPr>
+        <w:t>each</w:t>
+      </w:r>
+      <w:r>
+        <w:rPr>
+          <w:sz w:val="24"/>
+          <w:szCs w:val="28"/>
+        </w:rPr>
+        <w:t xml:space="preserve"> packing density environment.</w:t>
       </w:r>
       <w:r>
         <w:rPr>
@@ -4661,6 +5495,25 @@
       <w:spacing w:after="0" w:line="240" w:lineRule="auto"/>
     </w:pPr>
   </w:style>
+  <w:style w:type="table" w:styleId="TableGrid">
+    <w:name w:val="Table Grid"/>
+    <w:basedOn w:val="TableNormal"/>
+    <w:uiPriority w:val="39"/>
+    <w:rsid w:val="00D92C42"/>
+    <w:pPr>
+      <w:spacing w:after="0" w:line="240" w:lineRule="auto"/>
+    </w:pPr>
+    <w:tblPr>
+      <w:tblBorders>
+        <w:top w:val="single" w:sz="4" w:space="0" w:color="auto"/>
+        <w:left w:val="single" w:sz="4" w:space="0" w:color="auto"/>
+        <w:bottom w:val="single" w:sz="4" w:space="0" w:color="auto"/>
+        <w:right w:val="single" w:sz="4" w:space="0" w:color="auto"/>
+        <w:insideH w:val="single" w:sz="4" w:space="0" w:color="auto"/>
+        <w:insideV w:val="single" w:sz="4" w:space="0" w:color="auto"/>
+      </w:tblBorders>
+    </w:tblPr>
+  </w:style>
 </w:styles>
 </file>
 
@@ -4930,7 +5783,7 @@
 </file>
 
 <file path=customXml/itemProps1.xml><?xml version="1.0" encoding="utf-8"?>
-<ds:datastoreItem xmlns:ds="http://schemas.openxmlformats.org/officeDocument/2006/customXml" ds:itemID="{56DFBF2B-7958-414D-A28A-DB5125DBF15B}">
+<ds:datastoreItem xmlns:ds="http://schemas.openxmlformats.org/officeDocument/2006/customXml" ds:itemID="{1CBF0E1E-7D2F-4ED8-B9CD-01B15B64142E}">
   <ds:schemaRefs>
     <ds:schemaRef ds:uri="http://schemas.openxmlformats.org/officeDocument/2006/bibliography"/>
   </ds:schemaRefs>

</xml_diff>

<commit_message>
updated handbook and cleaned up working directory for easier user experience
</commit_message>
<xml_diff>
--- a/Python/Handbook.docx
+++ b/Python/Handbook.docx
@@ -1617,7 +1617,49 @@
           <w:sz w:val="24"/>
           <w:szCs w:val="24"/>
         </w:rPr>
-        <w:t>his value is correlated to the spatial distribution of this specific atom throughout time (from the beginning to the end of the diffraction collection protocol) and space (throughout all unit cells that the X-ray beam is diffracted by), where a</w:t>
+        <w:t xml:space="preserve">his value is correlated to the </w:t>
+      </w:r>
+      <w:r>
+        <w:rPr>
+          <w:sz w:val="24"/>
+          <w:szCs w:val="24"/>
+        </w:rPr>
+        <w:t>distribution of the atom across all unit cells throughout time (from the beginning to the end of the diffraction collection protocol) and s</w:t>
+      </w:r>
+      <w:r>
+        <w:rPr>
+          <w:sz w:val="24"/>
+          <w:szCs w:val="24"/>
+        </w:rPr>
+        <w:t>pace (throughout all unit cells</w:t>
+      </w:r>
+      <w:r>
+        <w:rPr>
+          <w:sz w:val="24"/>
+          <w:szCs w:val="24"/>
+        </w:rPr>
+        <w:t xml:space="preserve"> which</w:t>
+      </w:r>
+      <w:r>
+        <w:rPr>
+          <w:sz w:val="24"/>
+          <w:szCs w:val="24"/>
+        </w:rPr>
+        <w:t xml:space="preserve"> </w:t>
+      </w:r>
+      <w:r>
+        <w:rPr>
+          <w:sz w:val="24"/>
+          <w:szCs w:val="24"/>
+        </w:rPr>
+        <w:t>the X-ray beam intercepts)</w:t>
+      </w:r>
+      <w:r>
+        <w:rPr>
+          <w:sz w:val="24"/>
+          <w:szCs w:val="24"/>
+        </w:rPr>
+        <w:t>. A</w:t>
       </w:r>
       <w:r>
         <w:rPr>
@@ -1744,7 +1786,43 @@
           <w:sz w:val="24"/>
           <w:szCs w:val="24"/>
         </w:rPr>
-        <w:t xml:space="preserve">. </w:t>
+        <w:t>.</w:t>
+      </w:r>
+      <w:r>
+        <w:rPr>
+          <w:sz w:val="24"/>
+          <w:szCs w:val="24"/>
+        </w:rPr>
+        <w:t xml:space="preserve"> </w:t>
+      </w:r>
+      <w:r>
+        <w:rPr>
+          <w:sz w:val="24"/>
+          <w:szCs w:val="24"/>
+        </w:rPr>
+        <w:t xml:space="preserve">The degree of </w:t>
+      </w:r>
+      <w:r>
+        <w:rPr>
+          <w:i/>
+          <w:sz w:val="24"/>
+          <w:szCs w:val="24"/>
+        </w:rPr>
+        <w:t>crystallographic packing</w:t>
+      </w:r>
+      <w:r>
+        <w:rPr>
+          <w:sz w:val="24"/>
+          <w:szCs w:val="24"/>
+        </w:rPr>
+        <w:t xml:space="preserve"> will also affect an atom’s B factor: if the atom is surrounded by a greater number of other atoms, it will be sterically restricted, and thus have a lower B factor.</w:t>
+      </w:r>
+      <w:r>
+        <w:rPr>
+          <w:sz w:val="24"/>
+          <w:szCs w:val="24"/>
+        </w:rPr>
+        <w:t xml:space="preserve"> </w:t>
       </w:r>
       <w:r>
         <w:rPr>
@@ -2398,7 +2476,21 @@
           <w:sz w:val="24"/>
           <w:szCs w:val="24"/>
         </w:rPr>
-        <w:t xml:space="preserve">, so will not correlate to </w:t>
+        <w:t xml:space="preserve">, so will </w:t>
+      </w:r>
+      <w:r>
+        <w:rPr>
+          <w:sz w:val="24"/>
+          <w:szCs w:val="24"/>
+        </w:rPr>
+        <w:t>also be deconvoluted during the calculation of</w:t>
+      </w:r>
+      <w:r>
+        <w:rPr>
+          <w:sz w:val="24"/>
+          <w:szCs w:val="24"/>
+        </w:rPr>
+        <w:t xml:space="preserve"> </w:t>
       </w:r>
       <w:r>
         <w:rPr>
@@ -2426,8 +2518,6 @@
         </w:rPr>
         <w:t>.</w:t>
       </w:r>
-      <w:bookmarkStart w:id="1" w:name="_GoBack"/>
-      <w:bookmarkEnd w:id="1"/>
     </w:p>
     <w:p>
       <w:pPr>
@@ -2494,16 +2584,126 @@
           <w:sz w:val="24"/>
           <w:szCs w:val="24"/>
         </w:rPr>
-        <w:t xml:space="preserve">. Atoms are grouped into </w:t>
-      </w:r>
-      <w:r>
-        <w:rPr>
-          <w:b/>
+        <w:t xml:space="preserve">. </w:t>
+      </w:r>
+      <w:r>
+        <w:rPr>
+          <w:sz w:val="24"/>
+          <w:szCs w:val="24"/>
+        </w:rPr>
+        <w:t xml:space="preserve">There are many ways to measure packing density, but the metric used by </w:t>
+      </w:r>
+      <w:r>
+        <w:rPr>
+          <w:b/>
+          <w:sz w:val="24"/>
+          <w:szCs w:val="24"/>
+        </w:rPr>
+        <w:t>CaM</w:t>
+      </w:r>
+      <w:r>
+        <w:rPr>
+          <w:b/>
+          <w:sz w:val="24"/>
+          <w:szCs w:val="24"/>
+        </w:rPr>
+        <w:t>BDa</w:t>
+      </w:r>
+      <w:r>
+        <w:rPr>
+          <w:sz w:val="24"/>
+          <w:szCs w:val="24"/>
+        </w:rPr>
+        <w:t xml:space="preserve"> is the ‘</w:t>
+      </w:r>
+      <w:r>
+        <w:rPr>
+          <w:b/>
+          <w:sz w:val="24"/>
+          <w:szCs w:val="24"/>
+        </w:rPr>
+        <w:t>Atomic Contact Number</w:t>
+      </w:r>
+      <w:r>
+        <w:rPr>
+          <w:sz w:val="24"/>
+          <w:szCs w:val="24"/>
+        </w:rPr>
+        <w:t>’ (</w:t>
+      </w:r>
+      <w:r>
+        <w:rPr>
+          <w:b/>
+          <w:sz w:val="24"/>
+          <w:szCs w:val="24"/>
+        </w:rPr>
+        <w:t>ACN</w:t>
+      </w:r>
+      <w:r>
+        <w:rPr>
+          <w:sz w:val="24"/>
+          <w:szCs w:val="24"/>
+        </w:rPr>
+        <w:t xml:space="preserve">). This metric simply counts the number of atoms contained in a sphere of a given radius (which can be input into the program as the </w:t>
+      </w:r>
+      <w:r>
+        <w:rPr>
+          <w:b/>
+          <w:sz w:val="24"/>
+          <w:szCs w:val="24"/>
+        </w:rPr>
+        <w:t>Packing Density Threshold</w:t>
+      </w:r>
+      <w:r>
+        <w:rPr>
+          <w:sz w:val="24"/>
+          <w:szCs w:val="24"/>
+        </w:rPr>
+        <w:t xml:space="preserve">, or </w:t>
+      </w:r>
+      <w:r>
+        <w:rPr>
+          <w:b/>
+          <w:sz w:val="24"/>
+          <w:szCs w:val="24"/>
+        </w:rPr>
+        <w:t>PDT</w:t>
+      </w:r>
+      <w:r>
+        <w:rPr>
+          <w:sz w:val="24"/>
+          <w:szCs w:val="24"/>
+        </w:rPr>
+        <w:t xml:space="preserve">, in </w:t>
+      </w:r>
+      <w:r>
+        <w:rPr>
+          <w:sz w:val="24"/>
+          <w:szCs w:val="24"/>
+        </w:rPr>
+        <w:t>Å</w:t>
+      </w:r>
+      <w:r>
+        <w:rPr>
+          <w:sz w:val="24"/>
+          <w:szCs w:val="24"/>
+        </w:rPr>
+        <w:t xml:space="preserve">). All the atoms contained in the crystal structure </w:t>
+      </w:r>
+      <w:r>
+        <w:rPr>
+          <w:sz w:val="24"/>
+          <w:szCs w:val="24"/>
+        </w:rPr>
+        <w:t xml:space="preserve">are grouped into </w:t>
+      </w:r>
+      <w:r>
+        <w:rPr>
           <w:bCs/>
           <w:sz w:val="24"/>
           <w:szCs w:val="24"/>
         </w:rPr>
-        <w:t>s</w:t>
+        <w:t>‘</w:t>
       </w:r>
       <w:r>
         <w:rPr>
@@ -2512,14 +2712,129 @@
           <w:sz w:val="24"/>
           <w:szCs w:val="24"/>
         </w:rPr>
-        <w:t>imilar packing density</w:t>
-      </w:r>
-      <w:r>
-        <w:rPr>
-          <w:sz w:val="24"/>
-          <w:szCs w:val="24"/>
-        </w:rPr>
-        <w:t xml:space="preserve"> environments, meaning that atoms in that group have a similar surrounding atomic environment which can be defined in several ways. The default here is that atoms with similar packing densities have a similar number of atoms within a given radius of the atom.</w:t>
+        <w:t>bins</w:t>
+      </w:r>
+      <w:r>
+        <w:rPr>
+          <w:bCs/>
+          <w:sz w:val="24"/>
+          <w:szCs w:val="24"/>
+        </w:rPr>
+        <w:t>’</w:t>
+      </w:r>
+      <w:r>
+        <w:rPr>
+          <w:sz w:val="24"/>
+          <w:szCs w:val="24"/>
+        </w:rPr>
+        <w:t xml:space="preserve"> </w:t>
+      </w:r>
+      <w:r>
+        <w:rPr>
+          <w:sz w:val="24"/>
+          <w:szCs w:val="24"/>
+        </w:rPr>
+        <w:t>where all</w:t>
+      </w:r>
+      <w:r>
+        <w:rPr>
+          <w:sz w:val="24"/>
+          <w:szCs w:val="24"/>
+        </w:rPr>
+        <w:t xml:space="preserve"> atoms in that </w:t>
+      </w:r>
+      <w:r>
+        <w:rPr>
+          <w:sz w:val="24"/>
+          <w:szCs w:val="24"/>
+        </w:rPr>
+        <w:t>bin</w:t>
+      </w:r>
+      <w:r>
+        <w:rPr>
+          <w:sz w:val="24"/>
+          <w:szCs w:val="24"/>
+        </w:rPr>
+        <w:t xml:space="preserve"> have a </w:t>
+      </w:r>
+      <w:r>
+        <w:rPr>
+          <w:sz w:val="24"/>
+          <w:szCs w:val="24"/>
+        </w:rPr>
+        <w:t>‘</w:t>
+      </w:r>
+      <w:r>
+        <w:rPr>
+          <w:sz w:val="24"/>
+          <w:szCs w:val="24"/>
+        </w:rPr>
+        <w:t>similar</w:t>
+      </w:r>
+      <w:r>
+        <w:rPr>
+          <w:sz w:val="24"/>
+          <w:szCs w:val="24"/>
+        </w:rPr>
+        <w:t>’</w:t>
+      </w:r>
+      <w:r>
+        <w:rPr>
+          <w:sz w:val="24"/>
+          <w:szCs w:val="24"/>
+        </w:rPr>
+        <w:t xml:space="preserve"> </w:t>
+      </w:r>
+      <w:r>
+        <w:rPr>
+          <w:sz w:val="24"/>
+          <w:szCs w:val="24"/>
+        </w:rPr>
+        <w:t xml:space="preserve">ACN. Similarity is defined as width </w:t>
+      </w:r>
+      <w:r>
+        <w:rPr>
+          <w:sz w:val="24"/>
+          <w:szCs w:val="24"/>
+        </w:rPr>
+        <w:t>(which can be input into the program as the</w:t>
+      </w:r>
+      <w:r>
+        <w:rPr>
+          <w:sz w:val="24"/>
+          <w:szCs w:val="24"/>
+        </w:rPr>
+        <w:t xml:space="preserve"> </w:t>
+      </w:r>
+      <w:r>
+        <w:rPr>
+          <w:b/>
+          <w:sz w:val="24"/>
+          <w:szCs w:val="24"/>
+        </w:rPr>
+        <w:t>bin size</w:t>
+      </w:r>
+      <w:r>
+        <w:rPr>
+          <w:sz w:val="24"/>
+          <w:szCs w:val="24"/>
+        </w:rPr>
+        <w:t xml:space="preserve">, or </w:t>
+      </w:r>
+      <w:r>
+        <w:rPr>
+          <w:b/>
+          <w:sz w:val="24"/>
+          <w:szCs w:val="24"/>
+        </w:rPr>
+        <w:t>binSize</w:t>
+      </w:r>
+      <w:r>
+        <w:rPr>
+          <w:sz w:val="24"/>
+          <w:szCs w:val="24"/>
+        </w:rPr>
+        <w:t>, in atoms) where the minimum value is an integer multiple of the bin size, and the maximum value is 1 fewer than the next integer multiple of the bin size.</w:t>
       </w:r>
     </w:p>
     <w:p>
@@ -2558,7 +2873,7 @@
       <w:pPr>
         <w:pStyle w:val="Heading1"/>
       </w:pPr>
-      <w:bookmarkStart w:id="2" w:name="_Toc439953767"/>
+      <w:bookmarkStart w:id="1" w:name="_Toc439953767"/>
       <w:r>
         <w:lastRenderedPageBreak/>
         <w:t>Usage</w:t>
@@ -2566,30 +2881,30 @@
       <w:r>
         <w:t xml:space="preserve"> - Inputs</w:t>
       </w:r>
+      <w:bookmarkEnd w:id="1"/>
+    </w:p>
+    <w:p>
+      <w:pPr>
+        <w:spacing w:after="0"/>
+        <w:jc w:val="both"/>
+        <w:rPr>
+          <w:sz w:val="24"/>
+          <w:szCs w:val="24"/>
+        </w:rPr>
+      </w:pPr>
+    </w:p>
+    <w:p>
+      <w:pPr>
+        <w:pStyle w:val="Heading2"/>
+      </w:pPr>
+      <w:bookmarkStart w:id="2" w:name="_Toc439953768"/>
+      <w:r>
+        <w:t>Required</w:t>
+      </w:r>
+      <w:r>
+        <w:t xml:space="preserve"> Inputs:</w:t>
+      </w:r>
       <w:bookmarkEnd w:id="2"/>
-    </w:p>
-    <w:p>
-      <w:pPr>
-        <w:spacing w:after="0"/>
-        <w:jc w:val="both"/>
-        <w:rPr>
-          <w:sz w:val="24"/>
-          <w:szCs w:val="24"/>
-        </w:rPr>
-      </w:pPr>
-    </w:p>
-    <w:p>
-      <w:pPr>
-        <w:pStyle w:val="Heading2"/>
-      </w:pPr>
-      <w:bookmarkStart w:id="3" w:name="_Toc439953768"/>
-      <w:r>
-        <w:t>Required</w:t>
-      </w:r>
-      <w:r>
-        <w:t xml:space="preserve"> Inputs:</w:t>
-      </w:r>
-      <w:bookmarkEnd w:id="3"/>
     </w:p>
     <w:p>
       <w:pPr>
@@ -2644,18 +2959,19 @@
           <w:color w:val="FFFFFF" w:themeColor="background1"/>
         </w:rPr>
       </w:pPr>
-      <w:bookmarkStart w:id="4" w:name="_Toc439953769"/>
+      <w:bookmarkStart w:id="3" w:name="_Toc439953769"/>
       <w:r>
         <w:rPr>
           <w:color w:val="FFFFFF" w:themeColor="background1"/>
         </w:rPr>
         <w:t>PDB code</w:t>
       </w:r>
-      <w:bookmarkEnd w:id="4"/>
+      <w:bookmarkEnd w:id="3"/>
     </w:p>
     <w:p>
       <w:pPr>
         <w:spacing w:after="0"/>
+        <w:jc w:val="both"/>
         <w:rPr>
           <w:sz w:val="24"/>
           <w:szCs w:val="24"/>
@@ -2696,7 +3012,7 @@
           <w:sz w:val="24"/>
           <w:szCs w:val="24"/>
         </w:rPr>
-        <w:t>, enclosed in inverted commas, is sufficient to run the program. Provided the machine on which the program is r</w:t>
+        <w:t xml:space="preserve"> is sufficient to run the program. Provided the machine on which the program is r</w:t>
       </w:r>
       <w:r>
         <w:rPr>
@@ -2726,6 +3042,14 @@
         </w:rPr>
         <w:t xml:space="preserve">should look something like </w:t>
       </w:r>
+      <w:r>
+        <w:rPr>
+          <w:b/>
+          <w:sz w:val="24"/>
+          <w:szCs w:val="24"/>
+        </w:rPr>
+        <w:t>###</w:t>
+      </w:r>
       <w:proofErr w:type="gramStart"/>
       <w:r>
         <w:rPr>
@@ -2733,119 +3057,140 @@
           <w:sz w:val="24"/>
           <w:szCs w:val="24"/>
         </w:rPr>
-        <w:t>cambda(</w:t>
+        <w:t>#</w:t>
+      </w:r>
+      <w:r>
+        <w:rPr>
+          <w:b/>
+          <w:sz w:val="24"/>
+          <w:szCs w:val="24"/>
+        </w:rPr>
+        <w:t xml:space="preserve"> </w:t>
+      </w:r>
+      <w:r>
+        <w:rPr>
+          <w:sz w:val="24"/>
+          <w:szCs w:val="24"/>
+        </w:rPr>
+        <w:t>.</w:t>
       </w:r>
       <w:proofErr w:type="gramEnd"/>
-      <w:r>
-        <w:rPr>
-          <w:b/>
-          <w:sz w:val="24"/>
-          <w:szCs w:val="24"/>
-        </w:rPr>
-        <w:t>‘####’)</w:t>
-      </w:r>
     </w:p>
     <w:p>
       <w:pPr>
         <w:pStyle w:val="Heading3"/>
       </w:pPr>
-      <w:bookmarkStart w:id="5" w:name="_Toc439953770"/>
+      <w:bookmarkStart w:id="4" w:name="_Toc439953770"/>
       <w:r>
         <w:rPr>
           <w:color w:val="FFFFFF" w:themeColor="background1"/>
         </w:rPr>
         <w:t>File Path</w:t>
       </w:r>
+      <w:bookmarkEnd w:id="4"/>
+    </w:p>
+    <w:p>
+      <w:pPr>
+        <w:spacing w:after="0"/>
+        <w:jc w:val="both"/>
+        <w:rPr>
+          <w:sz w:val="24"/>
+          <w:szCs w:val="24"/>
+        </w:rPr>
+      </w:pPr>
+      <w:r>
+        <w:rPr>
+          <w:sz w:val="24"/>
+          <w:szCs w:val="24"/>
+        </w:rPr>
+        <w:t xml:space="preserve">The other option is to provide the program with a </w:t>
+      </w:r>
+      <w:r>
+        <w:rPr>
+          <w:rStyle w:val="Heading3Char"/>
+        </w:rPr>
+        <w:t xml:space="preserve">file path pointing to a local file in </w:t>
+      </w:r>
+      <w:r>
+        <w:rPr>
+          <w:rStyle w:val="Heading3Char"/>
+        </w:rPr>
+        <w:t>PDB format</w:t>
+      </w:r>
+      <w:r>
+        <w:rPr>
+          <w:sz w:val="24"/>
+          <w:szCs w:val="24"/>
+        </w:rPr>
+        <w:t xml:space="preserve"> (allowed file extensions are .pdb and .txt), regardless of whether this file has been deposited in the PDB or not. No internet connection is required to run the program with this kind of input. Once again, this should be enclosed in inverted commas. The final input </w:t>
+      </w:r>
+      <w:r>
+        <w:rPr>
+          <w:sz w:val="24"/>
+          <w:szCs w:val="24"/>
+        </w:rPr>
+        <w:t xml:space="preserve">in this case </w:t>
+      </w:r>
+      <w:r>
+        <w:rPr>
+          <w:sz w:val="24"/>
+          <w:szCs w:val="24"/>
+        </w:rPr>
+        <w:t xml:space="preserve">should look something like </w:t>
+      </w:r>
+      <w:r>
+        <w:rPr>
+          <w:b/>
+          <w:sz w:val="24"/>
+          <w:szCs w:val="24"/>
+        </w:rPr>
+        <w:t>path/to/PDB/file/</w:t>
+      </w:r>
+      <w:proofErr w:type="gramStart"/>
+      <w:r>
+        <w:rPr>
+          <w:b/>
+          <w:sz w:val="24"/>
+          <w:szCs w:val="24"/>
+        </w:rPr>
+        <w:t>foo.pdb</w:t>
+      </w:r>
+      <w:r>
+        <w:rPr>
+          <w:b/>
+          <w:sz w:val="24"/>
+          <w:szCs w:val="24"/>
+        </w:rPr>
+        <w:t xml:space="preserve"> </w:t>
+      </w:r>
+      <w:r>
+        <w:rPr>
+          <w:sz w:val="24"/>
+          <w:szCs w:val="24"/>
+        </w:rPr>
+        <w:t>.</w:t>
+      </w:r>
+      <w:proofErr w:type="gramEnd"/>
+    </w:p>
+    <w:p>
+      <w:pPr>
+        <w:spacing w:after="0"/>
+        <w:jc w:val="both"/>
+        <w:rPr>
+          <w:sz w:val="24"/>
+          <w:szCs w:val="24"/>
+        </w:rPr>
+      </w:pPr>
+    </w:p>
+    <w:p>
+      <w:pPr>
+        <w:pStyle w:val="Heading2"/>
+      </w:pPr>
+      <w:bookmarkStart w:id="5" w:name="_Toc439953771"/>
+      <w:r>
+        <w:t>Optional Inputs:</w:t>
+      </w:r>
       <w:bookmarkEnd w:id="5"/>
-    </w:p>
-    <w:p>
-      <w:pPr>
-        <w:spacing w:after="0"/>
-        <w:jc w:val="both"/>
-        <w:rPr>
-          <w:b/>
-          <w:sz w:val="24"/>
-          <w:szCs w:val="24"/>
-        </w:rPr>
-      </w:pPr>
-      <w:r>
-        <w:rPr>
-          <w:sz w:val="24"/>
-          <w:szCs w:val="24"/>
-        </w:rPr>
-        <w:t xml:space="preserve">The other option is to provide the program with a </w:t>
-      </w:r>
-      <w:r>
-        <w:rPr>
-          <w:rStyle w:val="Heading3Char"/>
-        </w:rPr>
-        <w:t xml:space="preserve">file path pointing to a local file in </w:t>
-      </w:r>
-      <w:r>
-        <w:rPr>
-          <w:rStyle w:val="Heading3Char"/>
-        </w:rPr>
-        <w:t>PDB format</w:t>
-      </w:r>
-      <w:r>
-        <w:rPr>
-          <w:sz w:val="24"/>
-          <w:szCs w:val="24"/>
-        </w:rPr>
-        <w:t xml:space="preserve"> (allowed file extensions are .pdb and .txt), regardless of whether this file has been deposited in the PDB or not. No internet connection is required to run the program with this kind of input. Once again, this should be enclosed in inverted commas. The final input </w:t>
-      </w:r>
-      <w:r>
-        <w:rPr>
-          <w:sz w:val="24"/>
-          <w:szCs w:val="24"/>
-        </w:rPr>
-        <w:t xml:space="preserve">in this case </w:t>
-      </w:r>
-      <w:r>
-        <w:rPr>
-          <w:sz w:val="24"/>
-          <w:szCs w:val="24"/>
-        </w:rPr>
-        <w:t xml:space="preserve">should look something like </w:t>
-      </w:r>
-      <w:proofErr w:type="gramStart"/>
-      <w:r>
-        <w:rPr>
-          <w:b/>
-          <w:sz w:val="24"/>
-          <w:szCs w:val="24"/>
-        </w:rPr>
-        <w:t>cambda(</w:t>
-      </w:r>
-      <w:proofErr w:type="gramEnd"/>
-      <w:r>
-        <w:rPr>
-          <w:b/>
-          <w:sz w:val="24"/>
-          <w:szCs w:val="24"/>
-        </w:rPr>
-        <w:t>‘path/to/PDB/file/foo.pdb’)</w:t>
-      </w:r>
-    </w:p>
-    <w:p>
-      <w:pPr>
-        <w:spacing w:after="0"/>
-        <w:jc w:val="both"/>
-        <w:rPr>
-          <w:sz w:val="24"/>
-          <w:szCs w:val="24"/>
-        </w:rPr>
-      </w:pPr>
-    </w:p>
-    <w:p>
-      <w:pPr>
-        <w:pStyle w:val="Heading2"/>
-      </w:pPr>
-      <w:bookmarkStart w:id="6" w:name="_Toc439953771"/>
-      <w:r>
-        <w:t>Optional Inputs:</w:t>
-      </w:r>
-      <w:bookmarkEnd w:id="6"/>
     </w:p>
     <w:p>
       <w:pPr>
@@ -2921,20 +3266,171 @@
           <w:color w:val="FFFFFF" w:themeColor="background1"/>
         </w:rPr>
       </w:pPr>
-      <w:bookmarkStart w:id="7" w:name="_Toc439953772"/>
+      <w:bookmarkStart w:id="6" w:name="_Toc439953772"/>
       <w:r>
         <w:rPr>
           <w:color w:val="FFFFFF" w:themeColor="background1"/>
         </w:rPr>
         <w:t>PDT</w:t>
       </w:r>
+      <w:bookmarkEnd w:id="6"/>
+    </w:p>
+    <w:p>
+      <w:pPr>
+        <w:spacing w:after="0"/>
+        <w:jc w:val="both"/>
+        <w:rPr>
+          <w:sz w:val="24"/>
+          <w:szCs w:val="24"/>
+        </w:rPr>
+      </w:pPr>
+      <w:r>
+        <w:rPr>
+          <w:sz w:val="24"/>
+          <w:szCs w:val="24"/>
+        </w:rPr>
+        <w:t xml:space="preserve">If </w:t>
+      </w:r>
+      <w:r>
+        <w:t xml:space="preserve">the </w:t>
+      </w:r>
+      <w:r>
+        <w:rPr>
+          <w:b/>
+          <w:sz w:val="24"/>
+          <w:szCs w:val="24"/>
+        </w:rPr>
+        <w:t>Packing Density Threshold</w:t>
+      </w:r>
+      <w:r>
+        <w:t xml:space="preserve"> used</w:t>
+      </w:r>
+      <w:r>
+        <w:rPr>
+          <w:sz w:val="24"/>
+          <w:szCs w:val="24"/>
+        </w:rPr>
+        <w:t xml:space="preserve"> by </w:t>
+      </w:r>
+      <w:r>
+        <w:rPr>
+          <w:b/>
+          <w:sz w:val="24"/>
+          <w:szCs w:val="24"/>
+        </w:rPr>
+        <w:t>CaMBDa</w:t>
+      </w:r>
+      <w:r>
+        <w:rPr>
+          <w:sz w:val="24"/>
+          <w:szCs w:val="24"/>
+        </w:rPr>
+        <w:t xml:space="preserve"> is to be varied, </w:t>
+      </w:r>
+      <w:r>
+        <w:rPr>
+          <w:b/>
+          <w:sz w:val="24"/>
+          <w:szCs w:val="24"/>
+        </w:rPr>
+        <w:t>PDT</w:t>
+      </w:r>
+      <w:r>
+        <w:rPr>
+          <w:b/>
+          <w:sz w:val="24"/>
+          <w:szCs w:val="24"/>
+        </w:rPr>
+        <w:t>=##</w:t>
+      </w:r>
+      <w:r>
+        <w:rPr>
+          <w:sz w:val="24"/>
+          <w:szCs w:val="24"/>
+        </w:rPr>
+        <w:t xml:space="preserve"> (where ## is a number in </w:t>
+      </w:r>
+      <w:r>
+        <w:rPr>
+          <w:bCs/>
+        </w:rPr>
+        <w:t>ångström</w:t>
+      </w:r>
+      <w:r>
+        <w:rPr>
+          <w:bCs/>
+        </w:rPr>
+        <w:t>s</w:t>
+      </w:r>
+      <w:r>
+        <w:rPr>
+          <w:sz w:val="24"/>
+          <w:szCs w:val="24"/>
+        </w:rPr>
+        <w:t>) can be used. The program uses a default value of 14 (</w:t>
+      </w:r>
+      <w:r>
+        <w:rPr>
+          <w:sz w:val="24"/>
+          <w:szCs w:val="24"/>
+        </w:rPr>
+        <w:t>Å</w:t>
+      </w:r>
+      <w:r>
+        <w:rPr>
+          <w:sz w:val="24"/>
+          <w:szCs w:val="24"/>
+        </w:rPr>
+        <w:t>)</w:t>
+      </w:r>
+      <w:r>
+        <w:rPr>
+          <w:sz w:val="24"/>
+          <w:szCs w:val="24"/>
+        </w:rPr>
+        <w:t>.</w:t>
+      </w:r>
+      <w:r>
+        <w:rPr>
+          <w:sz w:val="24"/>
+          <w:szCs w:val="24"/>
+        </w:rPr>
+        <w:t xml:space="preserve"> </w:t>
+      </w:r>
+      <w:r>
+        <w:rPr>
+          <w:b/>
+          <w:sz w:val="24"/>
+          <w:szCs w:val="24"/>
+          <w:u w:val="single"/>
+        </w:rPr>
+        <w:t>This number need not be an integer, but MUST be positive.</w:t>
+      </w:r>
+    </w:p>
+    <w:p>
+      <w:pPr>
+        <w:pStyle w:val="Heading3"/>
+        <w:rPr>
+          <w:color w:val="FFFFFF" w:themeColor="background1"/>
+        </w:rPr>
+      </w:pPr>
+      <w:bookmarkStart w:id="7" w:name="_Toc439953773"/>
+      <w:proofErr w:type="gramStart"/>
+      <w:r>
+        <w:rPr>
+          <w:color w:val="FFFFFF" w:themeColor="background1"/>
+        </w:rPr>
+        <w:t>binSize</w:t>
+      </w:r>
       <w:bookmarkEnd w:id="7"/>
+      <w:proofErr w:type="gramEnd"/>
     </w:p>
     <w:p>
       <w:pPr>
         <w:spacing w:after="0"/>
         <w:jc w:val="both"/>
         <w:rPr>
+          <w:b/>
           <w:sz w:val="24"/>
           <w:szCs w:val="24"/>
         </w:rPr>
@@ -2955,7 +3451,7 @@
           <w:sz w:val="24"/>
           <w:szCs w:val="24"/>
         </w:rPr>
-        <w:t>Packing Density Threshold</w:t>
+        <w:t>Bin Size</w:t>
       </w:r>
       <w:r>
         <w:t xml:space="preserve"> used</w:t>
@@ -2965,7 +3461,14 @@
           <w:sz w:val="24"/>
           <w:szCs w:val="24"/>
         </w:rPr>
-        <w:t xml:space="preserve"> by </w:t>
+        <w:t xml:space="preserve"> </w:t>
+      </w:r>
+      <w:r>
+        <w:rPr>
+          <w:sz w:val="24"/>
+          <w:szCs w:val="24"/>
+        </w:rPr>
+        <w:t xml:space="preserve">by </w:t>
       </w:r>
       <w:r>
         <w:rPr>
@@ -2980,15 +3483,22 @@
           <w:sz w:val="24"/>
           <w:szCs w:val="24"/>
         </w:rPr>
-        <w:t xml:space="preserve"> is to be varied, </w:t>
-      </w:r>
-      <w:r>
-        <w:rPr>
-          <w:b/>
-          <w:sz w:val="24"/>
-          <w:szCs w:val="24"/>
-        </w:rPr>
-        <w:t>PDT</w:t>
+        <w:t xml:space="preserve"> </w:t>
+      </w:r>
+      <w:r>
+        <w:rPr>
+          <w:sz w:val="24"/>
+          <w:szCs w:val="24"/>
+        </w:rPr>
+        <w:t xml:space="preserve">is to be varied, </w:t>
+      </w:r>
+      <w:r>
+        <w:rPr>
+          <w:b/>
+          <w:sz w:val="24"/>
+          <w:szCs w:val="24"/>
+        </w:rPr>
+        <w:t>binSize</w:t>
       </w:r>
       <w:r>
         <w:rPr>
@@ -3003,59 +3513,239 @@
           <w:sz w:val="24"/>
           <w:szCs w:val="24"/>
         </w:rPr>
-        <w:t xml:space="preserve"> (where ## is a number in </w:t>
-      </w:r>
-      <w:r>
-        <w:rPr>
-          <w:bCs/>
-        </w:rPr>
-        <w:t>ångström</w:t>
-      </w:r>
-      <w:r>
-        <w:rPr>
-          <w:bCs/>
-        </w:rPr>
-        <w:t>s</w:t>
-      </w:r>
-      <w:r>
-        <w:rPr>
-          <w:sz w:val="24"/>
-          <w:szCs w:val="24"/>
-        </w:rPr>
-        <w:t>) can be used. The program uses a default value of 14 (</w:t>
-      </w:r>
-      <w:r>
-        <w:rPr>
-          <w:sz w:val="24"/>
-          <w:szCs w:val="24"/>
-        </w:rPr>
-        <w:t>Å</w:t>
-      </w:r>
-      <w:r>
-        <w:rPr>
-          <w:sz w:val="24"/>
-          <w:szCs w:val="24"/>
-        </w:rPr>
-        <w:t>)</w:t>
-      </w:r>
-    </w:p>
-    <w:p>
-      <w:pPr>
-        <w:pStyle w:val="Heading3"/>
-        <w:rPr>
-          <w:color w:val="FFFFFF" w:themeColor="background1"/>
-        </w:rPr>
-      </w:pPr>
-      <w:bookmarkStart w:id="8" w:name="_Toc439953773"/>
-      <w:proofErr w:type="gramStart"/>
-      <w:r>
-        <w:rPr>
-          <w:color w:val="FFFFFF" w:themeColor="background1"/>
-        </w:rPr>
-        <w:t>binSize</w:t>
+        <w:t xml:space="preserve"> (where ## is a number of atoms) can be used. The program uses a default value of 10 (atoms)</w:t>
+      </w:r>
+      <w:r>
+        <w:rPr>
+          <w:sz w:val="24"/>
+          <w:szCs w:val="24"/>
+        </w:rPr>
+        <w:t xml:space="preserve">. </w:t>
+      </w:r>
+      <w:r>
+        <w:rPr>
+          <w:b/>
+          <w:sz w:val="24"/>
+          <w:szCs w:val="24"/>
+          <w:u w:val="single"/>
+        </w:rPr>
+        <w:t xml:space="preserve">This number MUST be a positive </w:t>
+      </w:r>
+      <w:r>
+        <w:rPr>
+          <w:b/>
+          <w:sz w:val="24"/>
+          <w:szCs w:val="24"/>
+          <w:u w:val="single"/>
+        </w:rPr>
+        <w:t>integer!</w:t>
+      </w:r>
+    </w:p>
+    <w:p>
+      <w:pPr>
+        <w:spacing w:after="0"/>
+        <w:jc w:val="both"/>
+        <w:rPr>
+          <w:sz w:val="24"/>
+          <w:szCs w:val="24"/>
+        </w:rPr>
+      </w:pPr>
+    </w:p>
+    <w:p>
+      <w:pPr>
+        <w:spacing w:after="0"/>
+        <w:jc w:val="both"/>
+        <w:rPr>
+          <w:sz w:val="24"/>
+          <w:szCs w:val="24"/>
+        </w:rPr>
+      </w:pPr>
+      <w:r>
+        <w:rPr>
+          <w:sz w:val="24"/>
+          <w:szCs w:val="24"/>
+        </w:rPr>
+        <w:t xml:space="preserve">The program can write </w:t>
+      </w:r>
+      <w:r>
+        <w:rPr>
+          <w:sz w:val="24"/>
+          <w:szCs w:val="24"/>
+        </w:rPr>
+        <w:t>PDB files for intermediate stages of PDB manipulation. This is a useful tool for debugging</w:t>
+      </w:r>
+      <w:r>
+        <w:rPr>
+          <w:sz w:val="24"/>
+          <w:szCs w:val="24"/>
+        </w:rPr>
+        <w:t>, but as a</w:t>
+      </w:r>
+      <w:r>
+        <w:rPr>
+          <w:sz w:val="24"/>
+          <w:szCs w:val="24"/>
+        </w:rPr>
+        <w:t xml:space="preserve"> default these are not produced. </w:t>
+      </w:r>
+      <w:r>
+        <w:rPr>
+          <w:sz w:val="24"/>
+          <w:szCs w:val="24"/>
+        </w:rPr>
+        <w:t>(Note that t</w:t>
+      </w:r>
+      <w:r>
+        <w:rPr>
+          <w:sz w:val="24"/>
+          <w:szCs w:val="24"/>
+        </w:rPr>
+        <w:t>he program will always produce a PDB file of the Unit Cell</w:t>
+      </w:r>
+      <w:r>
+        <w:rPr>
+          <w:sz w:val="24"/>
+          <w:szCs w:val="24"/>
+        </w:rPr>
+        <w:t>.) T</w:t>
+      </w:r>
+      <w:r>
+        <w:rPr>
+          <w:sz w:val="24"/>
+          <w:szCs w:val="24"/>
+        </w:rPr>
+        <w:t xml:space="preserve">here are two options to produce </w:t>
+      </w:r>
+      <w:r>
+        <w:rPr>
+          <w:sz w:val="24"/>
+          <w:szCs w:val="24"/>
+        </w:rPr>
+        <w:t>further</w:t>
+      </w:r>
+      <w:r>
+        <w:rPr>
+          <w:sz w:val="24"/>
+          <w:szCs w:val="24"/>
+        </w:rPr>
+        <w:t xml:space="preserve"> PDB files: </w:t>
+      </w:r>
+      <w:r>
+        <w:rPr>
+          <w:b/>
+          <w:sz w:val="24"/>
+          <w:szCs w:val="24"/>
+        </w:rPr>
+        <w:t>createA</w:t>
+      </w:r>
+      <w:r>
+        <w:rPr>
+          <w:b/>
+          <w:sz w:val="24"/>
+          <w:szCs w:val="24"/>
+        </w:rPr>
+        <w:t xml:space="preserve">UCpdb </w:t>
+      </w:r>
+      <w:r>
+        <w:rPr>
+          <w:sz w:val="24"/>
+          <w:szCs w:val="24"/>
+        </w:rPr>
+        <w:t xml:space="preserve">(create ‘all unit cells’ PDB) </w:t>
+      </w:r>
+      <w:r>
+        <w:rPr>
+          <w:sz w:val="24"/>
+          <w:szCs w:val="24"/>
+        </w:rPr>
+        <w:t xml:space="preserve">and </w:t>
+      </w:r>
+      <w:r>
+        <w:rPr>
+          <w:b/>
+          <w:sz w:val="24"/>
+          <w:szCs w:val="24"/>
+        </w:rPr>
+        <w:t>createT</w:t>
+      </w:r>
+      <w:r>
+        <w:rPr>
+          <w:b/>
+          <w:sz w:val="24"/>
+          <w:szCs w:val="24"/>
+        </w:rPr>
+        <w:t xml:space="preserve">Apdb </w:t>
+      </w:r>
+      <w:r>
+        <w:rPr>
+          <w:sz w:val="24"/>
+          <w:szCs w:val="24"/>
+        </w:rPr>
+        <w:t>(create ‘trimmed atoms’ PDB)</w:t>
+      </w:r>
+      <w:r>
+        <w:rPr>
+          <w:sz w:val="24"/>
+          <w:szCs w:val="24"/>
+        </w:rPr>
+        <w:t>.</w:t>
+      </w:r>
+      <w:r>
+        <w:rPr>
+          <w:sz w:val="24"/>
+          <w:szCs w:val="24"/>
+        </w:rPr>
+        <w:t xml:space="preserve"> </w:t>
+      </w:r>
+    </w:p>
+    <w:p>
+      <w:pPr>
+        <w:spacing w:after="0"/>
+        <w:jc w:val="both"/>
+        <w:rPr>
+          <w:sz w:val="24"/>
+          <w:szCs w:val="24"/>
+        </w:rPr>
+      </w:pPr>
+    </w:p>
+    <w:p>
+      <w:pPr>
+        <w:spacing w:after="0"/>
+        <w:jc w:val="both"/>
+        <w:rPr>
+          <w:sz w:val="24"/>
+          <w:szCs w:val="24"/>
+        </w:rPr>
+      </w:pPr>
+      <w:bookmarkStart w:id="8" w:name="_Toc439953774"/>
+      <w:r>
+        <w:rPr>
+          <w:rStyle w:val="Heading3Char"/>
+        </w:rPr>
+        <w:t>createA</w:t>
       </w:r>
       <w:bookmarkEnd w:id="8"/>
-      <w:proofErr w:type="gramEnd"/>
+      <w:r>
+        <w:rPr>
+          <w:rStyle w:val="Heading3Char"/>
+        </w:rPr>
+        <w:t>UCpdb</w:t>
+      </w:r>
+      <w:r>
+        <w:rPr>
+          <w:b/>
+          <w:sz w:val="24"/>
+          <w:szCs w:val="24"/>
+        </w:rPr>
+        <w:t>=True</w:t>
+      </w:r>
+      <w:r>
+        <w:rPr>
+          <w:sz w:val="24"/>
+          <w:szCs w:val="24"/>
+        </w:rPr>
+        <w:t xml:space="preserve"> will make the program write a PDB file which contains all the modelled atoms in a 3x3x3 Unit Cells ‘mini-crystal’. </w:t>
+      </w:r>
     </w:p>
     <w:p>
       <w:pPr>
@@ -3066,86 +3756,6 @@
           <w:szCs w:val="24"/>
         </w:rPr>
       </w:pPr>
-      <w:r>
-        <w:rPr>
-          <w:sz w:val="24"/>
-          <w:szCs w:val="24"/>
-        </w:rPr>
-        <w:t xml:space="preserve">If </w:t>
-      </w:r>
-      <w:r>
-        <w:t xml:space="preserve">the </w:t>
-      </w:r>
-      <w:r>
-        <w:rPr>
-          <w:b/>
-          <w:sz w:val="24"/>
-          <w:szCs w:val="24"/>
-        </w:rPr>
-        <w:t>Bin Size</w:t>
-      </w:r>
-      <w:r>
-        <w:t xml:space="preserve"> used</w:t>
-      </w:r>
-      <w:r>
-        <w:rPr>
-          <w:sz w:val="24"/>
-          <w:szCs w:val="24"/>
-        </w:rPr>
-        <w:t xml:space="preserve"> </w:t>
-      </w:r>
-      <w:r>
-        <w:rPr>
-          <w:sz w:val="24"/>
-          <w:szCs w:val="24"/>
-        </w:rPr>
-        <w:t xml:space="preserve">by </w:t>
-      </w:r>
-      <w:r>
-        <w:rPr>
-          <w:b/>
-          <w:sz w:val="24"/>
-          <w:szCs w:val="24"/>
-        </w:rPr>
-        <w:t>CaMBDa</w:t>
-      </w:r>
-      <w:r>
-        <w:rPr>
-          <w:sz w:val="24"/>
-          <w:szCs w:val="24"/>
-        </w:rPr>
-        <w:t xml:space="preserve"> </w:t>
-      </w:r>
-      <w:r>
-        <w:rPr>
-          <w:sz w:val="24"/>
-          <w:szCs w:val="24"/>
-        </w:rPr>
-        <w:t xml:space="preserve">is to be varied, </w:t>
-      </w:r>
-      <w:r>
-        <w:rPr>
-          <w:b/>
-          <w:sz w:val="24"/>
-          <w:szCs w:val="24"/>
-        </w:rPr>
-        <w:t>binSize</w:t>
-      </w:r>
-      <w:r>
-        <w:rPr>
-          <w:b/>
-          <w:sz w:val="24"/>
-          <w:szCs w:val="24"/>
-        </w:rPr>
-        <w:t>=##</w:t>
-      </w:r>
-      <w:r>
-        <w:rPr>
-          <w:sz w:val="24"/>
-          <w:szCs w:val="24"/>
-        </w:rPr>
-        <w:t xml:space="preserve"> (where ## is a number of atoms) can be used. The program uses a default value of 10 (atoms)</w:t>
-      </w:r>
     </w:p>
     <w:p>
       <w:pPr>
@@ -3156,230 +3766,14 @@
           <w:szCs w:val="24"/>
         </w:rPr>
       </w:pPr>
-    </w:p>
-    <w:p>
-      <w:pPr>
-        <w:spacing w:after="0"/>
-        <w:jc w:val="both"/>
-        <w:rPr>
-          <w:sz w:val="24"/>
-          <w:szCs w:val="24"/>
-        </w:rPr>
-      </w:pPr>
-      <w:r>
-        <w:rPr>
-          <w:sz w:val="24"/>
-          <w:szCs w:val="24"/>
-        </w:rPr>
-        <w:t xml:space="preserve">The program can write </w:t>
-      </w:r>
-      <w:r>
-        <w:rPr>
-          <w:sz w:val="24"/>
-          <w:szCs w:val="24"/>
-        </w:rPr>
-        <w:t>PDB files for intermediate stages of PDB manipulation. This is a useful tool for debugging</w:t>
-      </w:r>
-      <w:r>
-        <w:rPr>
-          <w:sz w:val="24"/>
-          <w:szCs w:val="24"/>
-        </w:rPr>
-        <w:t>, but as a</w:t>
-      </w:r>
-      <w:r>
-        <w:rPr>
-          <w:sz w:val="24"/>
-          <w:szCs w:val="24"/>
-        </w:rPr>
-        <w:t xml:space="preserve"> default these are not produced. </w:t>
-      </w:r>
-      <w:r>
-        <w:rPr>
-          <w:sz w:val="24"/>
-          <w:szCs w:val="24"/>
-        </w:rPr>
-        <w:t>(Note that t</w:t>
-      </w:r>
-      <w:r>
-        <w:rPr>
-          <w:sz w:val="24"/>
-          <w:szCs w:val="24"/>
-        </w:rPr>
-        <w:t>he program will always produce a PDB file of the Unit Cell</w:t>
-      </w:r>
-      <w:r>
-        <w:rPr>
-          <w:sz w:val="24"/>
-          <w:szCs w:val="24"/>
-        </w:rPr>
-        <w:t>.) T</w:t>
-      </w:r>
-      <w:r>
-        <w:rPr>
-          <w:sz w:val="24"/>
-          <w:szCs w:val="24"/>
-        </w:rPr>
-        <w:t xml:space="preserve">here are two options to produce </w:t>
-      </w:r>
-      <w:r>
-        <w:rPr>
-          <w:sz w:val="24"/>
-          <w:szCs w:val="24"/>
-        </w:rPr>
-        <w:t>further</w:t>
-      </w:r>
-      <w:r>
-        <w:rPr>
-          <w:sz w:val="24"/>
-          <w:szCs w:val="24"/>
-        </w:rPr>
-        <w:t xml:space="preserve"> PDB files: </w:t>
-      </w:r>
-      <w:r>
-        <w:rPr>
-          <w:b/>
-          <w:sz w:val="24"/>
-          <w:szCs w:val="24"/>
-        </w:rPr>
-        <w:t>createA</w:t>
-      </w:r>
-      <w:r>
-        <w:rPr>
-          <w:b/>
-          <w:sz w:val="24"/>
-          <w:szCs w:val="24"/>
-        </w:rPr>
-        <w:t xml:space="preserve">UCpdb </w:t>
-      </w:r>
-      <w:r>
-        <w:rPr>
-          <w:sz w:val="24"/>
-          <w:szCs w:val="24"/>
-        </w:rPr>
-        <w:t xml:space="preserve">(create ‘all unit cells’ PDB) </w:t>
-      </w:r>
-      <w:r>
-        <w:rPr>
-          <w:sz w:val="24"/>
-          <w:szCs w:val="24"/>
-        </w:rPr>
-        <w:t xml:space="preserve">and </w:t>
-      </w:r>
-      <w:r>
-        <w:rPr>
-          <w:b/>
-          <w:sz w:val="24"/>
-          <w:szCs w:val="24"/>
+      <w:bookmarkStart w:id="9" w:name="_Toc439953775"/>
+      <w:r>
+        <w:rPr>
+          <w:rStyle w:val="Heading3Char"/>
         </w:rPr>
         <w:t>createT</w:t>
       </w:r>
-      <w:r>
-        <w:rPr>
-          <w:b/>
-          <w:sz w:val="24"/>
-          <w:szCs w:val="24"/>
-        </w:rPr>
-        <w:t xml:space="preserve">Apdb </w:t>
-      </w:r>
-      <w:r>
-        <w:rPr>
-          <w:sz w:val="24"/>
-          <w:szCs w:val="24"/>
-        </w:rPr>
-        <w:t>(create ‘trimmed atoms’ PDB)</w:t>
-      </w:r>
-      <w:r>
-        <w:rPr>
-          <w:sz w:val="24"/>
-          <w:szCs w:val="24"/>
-        </w:rPr>
-        <w:t>.</w:t>
-      </w:r>
-      <w:r>
-        <w:rPr>
-          <w:sz w:val="24"/>
-          <w:szCs w:val="24"/>
-        </w:rPr>
-        <w:t xml:space="preserve"> </w:t>
-      </w:r>
-    </w:p>
-    <w:p>
-      <w:pPr>
-        <w:spacing w:after="0"/>
-        <w:jc w:val="both"/>
-        <w:rPr>
-          <w:sz w:val="24"/>
-          <w:szCs w:val="24"/>
-        </w:rPr>
-      </w:pPr>
-    </w:p>
-    <w:p>
-      <w:pPr>
-        <w:spacing w:after="0"/>
-        <w:jc w:val="both"/>
-        <w:rPr>
-          <w:sz w:val="24"/>
-          <w:szCs w:val="24"/>
-        </w:rPr>
-      </w:pPr>
-      <w:bookmarkStart w:id="9" w:name="_Toc439953774"/>
-      <w:r>
-        <w:rPr>
-          <w:rStyle w:val="Heading3Char"/>
-        </w:rPr>
-        <w:t>createA</w:t>
-      </w:r>
       <w:bookmarkEnd w:id="9"/>
-      <w:r>
-        <w:rPr>
-          <w:rStyle w:val="Heading3Char"/>
-        </w:rPr>
-        <w:t>UCpdb</w:t>
-      </w:r>
-      <w:r>
-        <w:rPr>
-          <w:b/>
-          <w:sz w:val="24"/>
-          <w:szCs w:val="24"/>
-        </w:rPr>
-        <w:t>=True</w:t>
-      </w:r>
-      <w:r>
-        <w:rPr>
-          <w:sz w:val="24"/>
-          <w:szCs w:val="24"/>
-        </w:rPr>
-        <w:t xml:space="preserve"> will make the program write a PDB file which contains all the modelled atoms in a 3x3x3 Unit Cells ‘mini-crystal’. </w:t>
-      </w:r>
-    </w:p>
-    <w:p>
-      <w:pPr>
-        <w:spacing w:after="0"/>
-        <w:jc w:val="both"/>
-        <w:rPr>
-          <w:sz w:val="24"/>
-          <w:szCs w:val="24"/>
-        </w:rPr>
-      </w:pPr>
-    </w:p>
-    <w:p>
-      <w:pPr>
-        <w:spacing w:after="0"/>
-        <w:jc w:val="both"/>
-        <w:rPr>
-          <w:sz w:val="24"/>
-          <w:szCs w:val="24"/>
-        </w:rPr>
-      </w:pPr>
-      <w:bookmarkStart w:id="10" w:name="_Toc439953775"/>
-      <w:r>
-        <w:rPr>
-          <w:rStyle w:val="Heading3Char"/>
-        </w:rPr>
-        <w:t>createT</w:t>
-      </w:r>
-      <w:bookmarkEnd w:id="10"/>
       <w:r>
         <w:rPr>
           <w:rStyle w:val="Heading3Char"/>
@@ -3473,13 +3867,147 @@
           <w:color w:val="FFFFFF" w:themeColor="background1"/>
         </w:rPr>
       </w:pPr>
-      <w:bookmarkStart w:id="11" w:name="_Toc439953776"/>
+      <w:bookmarkStart w:id="10" w:name="_Toc439953776"/>
       <w:r>
         <w:rPr>
           <w:color w:val="FFFFFF" w:themeColor="background1"/>
         </w:rPr>
         <w:t>Sample Input</w:t>
       </w:r>
+      <w:bookmarkEnd w:id="10"/>
+    </w:p>
+    <w:p>
+      <w:pPr>
+        <w:spacing w:after="0"/>
+        <w:jc w:val="both"/>
+        <w:rPr>
+          <w:sz w:val="24"/>
+          <w:szCs w:val="24"/>
+        </w:rPr>
+      </w:pPr>
+      <w:r>
+        <w:rPr>
+          <w:sz w:val="24"/>
+          <w:szCs w:val="24"/>
+        </w:rPr>
+        <w:t xml:space="preserve">Optional </w:t>
+      </w:r>
+      <w:r>
+        <w:rPr>
+          <w:sz w:val="24"/>
+          <w:szCs w:val="24"/>
+        </w:rPr>
+        <w:t>inputs can be included using comma delimiters after the required input, within the braces</w:t>
+      </w:r>
+      <w:r>
+        <w:rPr>
+          <w:sz w:val="24"/>
+          <w:szCs w:val="24"/>
+        </w:rPr>
+        <w:t>.</w:t>
+      </w:r>
+    </w:p>
+    <w:p>
+      <w:pPr>
+        <w:spacing w:after="0"/>
+        <w:jc w:val="both"/>
+        <w:rPr>
+          <w:sz w:val="24"/>
+          <w:szCs w:val="24"/>
+        </w:rPr>
+      </w:pPr>
+      <w:r>
+        <w:rPr>
+          <w:sz w:val="24"/>
+          <w:szCs w:val="24"/>
+        </w:rPr>
+        <w:t xml:space="preserve">An example final input with all optional inputs included would look like: </w:t>
+      </w:r>
+      <w:r>
+        <w:rPr>
+          <w:b/>
+          <w:sz w:val="24"/>
+          <w:szCs w:val="24"/>
+        </w:rPr>
+        <w:t>####, PDT=##, binSize=##, createA</w:t>
+      </w:r>
+      <w:r>
+        <w:rPr>
+          <w:b/>
+          <w:sz w:val="24"/>
+          <w:szCs w:val="24"/>
+        </w:rPr>
+        <w:t>UCpdb</w:t>
+      </w:r>
+      <w:r>
+        <w:rPr>
+          <w:b/>
+          <w:sz w:val="24"/>
+          <w:szCs w:val="24"/>
+        </w:rPr>
+        <w:t>=bool, createT</w:t>
+      </w:r>
+      <w:r>
+        <w:rPr>
+          <w:b/>
+          <w:sz w:val="24"/>
+          <w:szCs w:val="24"/>
+        </w:rPr>
+        <w:t>Apdb</w:t>
+      </w:r>
+      <w:r>
+        <w:rPr>
+          <w:b/>
+          <w:sz w:val="24"/>
+          <w:szCs w:val="24"/>
+        </w:rPr>
+        <w:t>=</w:t>
+      </w:r>
+      <w:proofErr w:type="gramStart"/>
+      <w:r>
+        <w:rPr>
+          <w:b/>
+          <w:sz w:val="24"/>
+          <w:szCs w:val="24"/>
+        </w:rPr>
+        <w:t>bool</w:t>
+      </w:r>
+      <w:r>
+        <w:rPr>
+          <w:b/>
+          <w:sz w:val="24"/>
+          <w:szCs w:val="24"/>
+        </w:rPr>
+        <w:t xml:space="preserve"> </w:t>
+      </w:r>
+      <w:r>
+        <w:rPr>
+          <w:sz w:val="24"/>
+          <w:szCs w:val="24"/>
+        </w:rPr>
+        <w:t>.</w:t>
+      </w:r>
+      <w:proofErr w:type="gramEnd"/>
+    </w:p>
+    <w:p>
+      <w:pPr>
+        <w:spacing w:after="0"/>
+        <w:jc w:val="both"/>
+        <w:rPr>
+          <w:b/>
+          <w:sz w:val="24"/>
+          <w:szCs w:val="24"/>
+        </w:rPr>
+      </w:pPr>
+    </w:p>
+    <w:p>
+      <w:pPr>
+        <w:pStyle w:val="Heading2"/>
+      </w:pPr>
+      <w:bookmarkStart w:id="11" w:name="_Toc439953777"/>
+      <w:r>
+        <w:t>Location of Input</w:t>
+      </w:r>
       <w:bookmarkEnd w:id="11"/>
     </w:p>
     <w:p>
@@ -3491,19 +4019,98 @@
           <w:szCs w:val="24"/>
         </w:rPr>
       </w:pPr>
-      <w:r>
-        <w:rPr>
-          <w:sz w:val="24"/>
-          <w:szCs w:val="24"/>
-        </w:rPr>
-        <w:t xml:space="preserve">Optional </w:t>
-      </w:r>
-      <w:r>
-        <w:rPr>
-          <w:sz w:val="24"/>
-          <w:szCs w:val="24"/>
-        </w:rPr>
-        <w:t>inputs can be included using comma delimiters after the required input, within the braces</w:t>
+    </w:p>
+    <w:p>
+      <w:pPr>
+        <w:spacing w:after="0"/>
+        <w:jc w:val="both"/>
+        <w:rPr>
+          <w:sz w:val="24"/>
+          <w:szCs w:val="24"/>
+        </w:rPr>
+      </w:pPr>
+      <w:r>
+        <w:rPr>
+          <w:sz w:val="24"/>
+          <w:szCs w:val="24"/>
+        </w:rPr>
+        <w:t>It is currently the case that the input should be constructed on the line at the bottom of the file ‘</w:t>
+      </w:r>
+      <w:r>
+        <w:rPr>
+          <w:b/>
+          <w:sz w:val="24"/>
+          <w:szCs w:val="24"/>
+        </w:rPr>
+        <w:t>INPUT.txt</w:t>
+      </w:r>
+      <w:r>
+        <w:rPr>
+          <w:sz w:val="24"/>
+          <w:szCs w:val="24"/>
+        </w:rPr>
+        <w:t>’</w:t>
+      </w:r>
+      <w:r>
+        <w:rPr>
+          <w:sz w:val="24"/>
+          <w:szCs w:val="24"/>
+        </w:rPr>
+        <w:t>, which is found in the working directory</w:t>
+      </w:r>
+      <w:r>
+        <w:rPr>
+          <w:sz w:val="24"/>
+          <w:szCs w:val="24"/>
+        </w:rPr>
+        <w:t xml:space="preserve">. </w:t>
+      </w:r>
+      <w:r>
+        <w:rPr>
+          <w:sz w:val="24"/>
+          <w:szCs w:val="24"/>
+        </w:rPr>
+        <w:t xml:space="preserve"> </w:t>
+      </w:r>
+      <w:r>
+        <w:rPr>
+          <w:sz w:val="24"/>
+          <w:szCs w:val="24"/>
+        </w:rPr>
+        <w:t xml:space="preserve">There is currently a placeholder there in the default program which reads </w:t>
+      </w:r>
+      <w:r>
+        <w:rPr>
+          <w:b/>
+          <w:sz w:val="24"/>
+          <w:szCs w:val="24"/>
+        </w:rPr>
+        <w:t>2BN3</w:t>
+      </w:r>
+      <w:r>
+        <w:rPr>
+          <w:b/>
+          <w:sz w:val="24"/>
+          <w:szCs w:val="24"/>
+        </w:rPr>
+        <w:t>, PDT=14, binSize=10, createAUCpdb=True, createTApdb=</w:t>
+      </w:r>
+      <w:proofErr w:type="gramStart"/>
+      <w:r>
+        <w:rPr>
+          <w:b/>
+          <w:sz w:val="24"/>
+          <w:szCs w:val="24"/>
+        </w:rPr>
+        <w:t>True</w:t>
+      </w:r>
+      <w:r>
+        <w:rPr>
+          <w:b/>
+          <w:sz w:val="24"/>
+          <w:szCs w:val="24"/>
+        </w:rPr>
+        <w:t xml:space="preserve"> </w:t>
       </w:r>
       <w:r>
         <w:rPr>
@@ -3512,345 +4119,288 @@
         </w:rPr>
         <w:t>.</w:t>
       </w:r>
-    </w:p>
-    <w:p>
-      <w:pPr>
-        <w:spacing w:after="0"/>
-        <w:jc w:val="both"/>
-        <w:rPr>
-          <w:b/>
-          <w:sz w:val="24"/>
-          <w:szCs w:val="24"/>
-        </w:rPr>
-      </w:pPr>
-      <w:r>
-        <w:rPr>
-          <w:sz w:val="24"/>
-          <w:szCs w:val="24"/>
-        </w:rPr>
-        <w:t xml:space="preserve">An example final input with all optional inputs included would look like: </w:t>
-      </w:r>
-      <w:proofErr w:type="gramStart"/>
-      <w:r>
-        <w:rPr>
-          <w:b/>
-          <w:sz w:val="24"/>
-          <w:szCs w:val="24"/>
-        </w:rPr>
-        <w:t>cambda(</w:t>
-      </w:r>
       <w:proofErr w:type="gramEnd"/>
       <w:r>
         <w:rPr>
-          <w:b/>
-          <w:sz w:val="24"/>
-          <w:szCs w:val="24"/>
-        </w:rPr>
-        <w:t>‘####’, PDT=##, binSize=##, createA</w:t>
-      </w:r>
-      <w:r>
-        <w:rPr>
-          <w:b/>
-          <w:sz w:val="24"/>
-          <w:szCs w:val="24"/>
-        </w:rPr>
-        <w:t>UCpdb</w:t>
-      </w:r>
-      <w:r>
-        <w:rPr>
-          <w:b/>
-          <w:sz w:val="24"/>
-          <w:szCs w:val="24"/>
-        </w:rPr>
-        <w:t>=bool, createT</w:t>
-      </w:r>
-      <w:r>
-        <w:rPr>
-          <w:b/>
-          <w:sz w:val="24"/>
-          <w:szCs w:val="24"/>
-        </w:rPr>
-        <w:t>Apdb</w:t>
-      </w:r>
-      <w:r>
-        <w:rPr>
-          <w:b/>
-          <w:sz w:val="24"/>
-          <w:szCs w:val="24"/>
-        </w:rPr>
-        <w:t>=bool)</w:t>
-      </w:r>
-    </w:p>
-    <w:p>
-      <w:pPr>
-        <w:spacing w:after="0"/>
-        <w:jc w:val="both"/>
-        <w:rPr>
-          <w:b/>
-          <w:sz w:val="24"/>
-          <w:szCs w:val="24"/>
-        </w:rPr>
-      </w:pPr>
-    </w:p>
-    <w:p>
-      <w:pPr>
-        <w:pStyle w:val="Heading2"/>
-      </w:pPr>
-      <w:bookmarkStart w:id="12" w:name="_Toc439953777"/>
-      <w:r>
-        <w:t>Location of Input</w:t>
-      </w:r>
+          <w:sz w:val="24"/>
+          <w:szCs w:val="24"/>
+        </w:rPr>
+        <w:t xml:space="preserve"> </w:t>
+      </w:r>
+      <w:r>
+        <w:rPr>
+          <w:sz w:val="24"/>
+          <w:szCs w:val="24"/>
+        </w:rPr>
+        <w:t xml:space="preserve">This line can be edited using a text editor program (such as Notepad). </w:t>
+      </w:r>
+      <w:r>
+        <w:rPr>
+          <w:sz w:val="24"/>
+          <w:szCs w:val="24"/>
+        </w:rPr>
+        <w:t xml:space="preserve">The program can then be run </w:t>
+      </w:r>
+      <w:r>
+        <w:rPr>
+          <w:sz w:val="24"/>
+          <w:szCs w:val="24"/>
+        </w:rPr>
+        <w:t xml:space="preserve">with this </w:t>
+      </w:r>
+      <w:r>
+        <w:rPr>
+          <w:sz w:val="24"/>
+          <w:szCs w:val="24"/>
+        </w:rPr>
+        <w:t xml:space="preserve">via the command line by </w:t>
+      </w:r>
+      <w:r>
+        <w:rPr>
+          <w:sz w:val="24"/>
+          <w:szCs w:val="24"/>
+        </w:rPr>
+        <w:t>navig</w:t>
+      </w:r>
+      <w:r>
+        <w:rPr>
+          <w:sz w:val="24"/>
+          <w:szCs w:val="24"/>
+        </w:rPr>
+        <w:t xml:space="preserve">ating to the directory containing the </w:t>
+      </w:r>
+      <w:r>
+        <w:rPr>
+          <w:sz w:val="24"/>
+          <w:szCs w:val="24"/>
+        </w:rPr>
+        <w:t>downloaded Python script (e.g. C:\</w:t>
+      </w:r>
+      <w:r>
+        <w:rPr>
+          <w:sz w:val="24"/>
+          <w:szCs w:val="24"/>
+        </w:rPr>
+        <w:t>User\</w:t>
+      </w:r>
+      <w:r>
+        <w:rPr>
+          <w:sz w:val="24"/>
+          <w:szCs w:val="24"/>
+        </w:rPr>
+        <w:t xml:space="preserve">GitHub\B_Damage\Python) then typing </w:t>
+      </w:r>
+      <w:r>
+        <w:rPr>
+          <w:b/>
+          <w:sz w:val="24"/>
+          <w:szCs w:val="24"/>
+        </w:rPr>
+        <w:t>p</w:t>
+      </w:r>
+      <w:r>
+        <w:rPr>
+          <w:b/>
+          <w:sz w:val="24"/>
+          <w:szCs w:val="24"/>
+        </w:rPr>
+        <w:t xml:space="preserve">ython </w:t>
+      </w:r>
+      <w:r>
+        <w:rPr>
+          <w:b/>
+          <w:sz w:val="24"/>
+          <w:szCs w:val="24"/>
+        </w:rPr>
+        <w:t>cambda</w:t>
+      </w:r>
+      <w:r>
+        <w:rPr>
+          <w:b/>
+          <w:sz w:val="24"/>
+          <w:szCs w:val="24"/>
+        </w:rPr>
+        <w:t>.py</w:t>
+      </w:r>
+      <w:r>
+        <w:rPr>
+          <w:b/>
+          <w:sz w:val="24"/>
+          <w:szCs w:val="24"/>
+        </w:rPr>
+        <w:t xml:space="preserve"> </w:t>
+      </w:r>
+      <w:r>
+        <w:rPr>
+          <w:b/>
+          <w:sz w:val="24"/>
+          <w:szCs w:val="24"/>
+        </w:rPr>
+        <w:t xml:space="preserve">INPUT.txt </w:t>
+      </w:r>
+      <w:r>
+        <w:rPr>
+          <w:sz w:val="24"/>
+          <w:szCs w:val="24"/>
+        </w:rPr>
+        <w:t>in a single line</w:t>
+      </w:r>
+      <w:r>
+        <w:rPr>
+          <w:b/>
+          <w:sz w:val="24"/>
+          <w:szCs w:val="24"/>
+        </w:rPr>
+        <w:t xml:space="preserve"> </w:t>
+      </w:r>
+      <w:r>
+        <w:rPr>
+          <w:sz w:val="24"/>
+          <w:szCs w:val="24"/>
+        </w:rPr>
+        <w:t xml:space="preserve">and </w:t>
+      </w:r>
+      <w:r>
+        <w:rPr>
+          <w:sz w:val="24"/>
+          <w:szCs w:val="24"/>
+        </w:rPr>
+        <w:t xml:space="preserve">pressing the </w:t>
+      </w:r>
+      <w:r>
+        <w:rPr>
+          <w:b/>
+          <w:sz w:val="24"/>
+          <w:szCs w:val="24"/>
+        </w:rPr>
+        <w:t>return</w:t>
+      </w:r>
+      <w:r>
+        <w:rPr>
+          <w:sz w:val="24"/>
+          <w:szCs w:val="24"/>
+        </w:rPr>
+        <w:t xml:space="preserve"> key. In </w:t>
+      </w:r>
+      <w:r>
+        <w:rPr>
+          <w:sz w:val="24"/>
+          <w:szCs w:val="24"/>
+        </w:rPr>
+        <w:t>order for the program to function</w:t>
+      </w:r>
+      <w:r>
+        <w:rPr>
+          <w:sz w:val="24"/>
+          <w:szCs w:val="24"/>
+        </w:rPr>
+        <w:t>, Python needs to be downloaded onto the machine.</w:t>
+      </w:r>
+      <w:r>
+        <w:rPr>
+          <w:sz w:val="24"/>
+          <w:szCs w:val="24"/>
+        </w:rPr>
+        <w:t xml:space="preserve"> If you wish the log to be printed to an output file, then enter </w:t>
+      </w:r>
+      <w:r>
+        <w:rPr>
+          <w:b/>
+          <w:sz w:val="24"/>
+          <w:szCs w:val="24"/>
+        </w:rPr>
+        <w:t>p</w:t>
+      </w:r>
+      <w:r>
+        <w:rPr>
+          <w:b/>
+          <w:sz w:val="24"/>
+          <w:szCs w:val="24"/>
+        </w:rPr>
+        <w:t xml:space="preserve">ython </w:t>
+      </w:r>
+      <w:r>
+        <w:rPr>
+          <w:b/>
+          <w:sz w:val="24"/>
+          <w:szCs w:val="24"/>
+        </w:rPr>
+        <w:t>cambda</w:t>
+      </w:r>
+      <w:r>
+        <w:rPr>
+          <w:b/>
+          <w:sz w:val="24"/>
+          <w:szCs w:val="24"/>
+        </w:rPr>
+        <w:t>.py</w:t>
+      </w:r>
+      <w:r>
+        <w:rPr>
+          <w:b/>
+          <w:sz w:val="24"/>
+          <w:szCs w:val="24"/>
+        </w:rPr>
+        <w:t xml:space="preserve"> INPUT.txt</w:t>
+      </w:r>
+      <w:r>
+        <w:rPr>
+          <w:b/>
+          <w:sz w:val="24"/>
+          <w:szCs w:val="24"/>
+        </w:rPr>
+        <w:t xml:space="preserve"> &gt; </w:t>
+      </w:r>
+      <w:r>
+        <w:rPr>
+          <w:b/>
+          <w:i/>
+          <w:sz w:val="24"/>
+          <w:szCs w:val="24"/>
+        </w:rPr>
+        <w:t>output</w:t>
+      </w:r>
+      <w:r>
+        <w:rPr>
+          <w:b/>
+          <w:sz w:val="24"/>
+          <w:szCs w:val="24"/>
+        </w:rPr>
+        <w:t>.txt</w:t>
+      </w:r>
+      <w:r>
+        <w:rPr>
+          <w:sz w:val="24"/>
+          <w:szCs w:val="24"/>
+        </w:rPr>
+        <w:t xml:space="preserve">. If </w:t>
+      </w:r>
+      <w:r>
+        <w:rPr>
+          <w:b/>
+          <w:i/>
+          <w:sz w:val="24"/>
+          <w:szCs w:val="24"/>
+        </w:rPr>
+        <w:t>output</w:t>
+      </w:r>
+      <w:r>
+        <w:rPr>
+          <w:b/>
+          <w:sz w:val="24"/>
+          <w:szCs w:val="24"/>
+        </w:rPr>
+        <w:t>.txt</w:t>
+      </w:r>
+      <w:r>
+        <w:rPr>
+          <w:sz w:val="24"/>
+          <w:szCs w:val="24"/>
+        </w:rPr>
+        <w:t xml:space="preserve"> already exists, this file will be overwritten, so be careful!</w:t>
+      </w:r>
+      <w:bookmarkStart w:id="12" w:name="_GoBack"/>
       <w:bookmarkEnd w:id="12"/>
-    </w:p>
-    <w:p>
-      <w:pPr>
-        <w:spacing w:after="0"/>
-        <w:jc w:val="both"/>
-        <w:rPr>
-          <w:sz w:val="24"/>
-          <w:szCs w:val="24"/>
-        </w:rPr>
-      </w:pPr>
-    </w:p>
-    <w:p>
-      <w:pPr>
-        <w:spacing w:after="0"/>
-        <w:jc w:val="both"/>
-        <w:rPr>
-          <w:sz w:val="24"/>
-          <w:szCs w:val="24"/>
-        </w:rPr>
-      </w:pPr>
-      <w:r>
-        <w:rPr>
-          <w:sz w:val="24"/>
-          <w:szCs w:val="24"/>
-        </w:rPr>
-        <w:t>It is currently the case that the input should be constructed on the line at the bottom of the file ‘</w:t>
-      </w:r>
-      <w:r>
-        <w:rPr>
-          <w:b/>
-          <w:sz w:val="24"/>
-          <w:szCs w:val="24"/>
-        </w:rPr>
-        <w:t>cambda</w:t>
-      </w:r>
-      <w:r>
-        <w:rPr>
-          <w:b/>
-          <w:sz w:val="24"/>
-          <w:szCs w:val="24"/>
-        </w:rPr>
-        <w:t>.py</w:t>
-      </w:r>
-      <w:r>
-        <w:rPr>
-          <w:sz w:val="24"/>
-          <w:szCs w:val="24"/>
-        </w:rPr>
-        <w:t xml:space="preserve">’. </w:t>
-      </w:r>
-      <w:r>
-        <w:rPr>
-          <w:sz w:val="24"/>
-          <w:szCs w:val="24"/>
-        </w:rPr>
-        <w:t xml:space="preserve"> </w:t>
-      </w:r>
-      <w:r>
-        <w:rPr>
-          <w:sz w:val="24"/>
-          <w:szCs w:val="24"/>
-        </w:rPr>
-        <w:t xml:space="preserve">There is currently a placeholder there in the default program which reads </w:t>
-      </w:r>
-      <w:proofErr w:type="gramStart"/>
-      <w:r>
-        <w:rPr>
-          <w:b/>
-          <w:sz w:val="24"/>
-          <w:szCs w:val="24"/>
-        </w:rPr>
-        <w:t>cambda(</w:t>
-      </w:r>
-      <w:proofErr w:type="gramEnd"/>
-      <w:r>
-        <w:rPr>
-          <w:b/>
-          <w:sz w:val="24"/>
-          <w:szCs w:val="24"/>
-        </w:rPr>
-        <w:t>‘2BN3’</w:t>
-      </w:r>
-      <w:r>
-        <w:rPr>
-          <w:b/>
-          <w:sz w:val="24"/>
-          <w:szCs w:val="24"/>
-        </w:rPr>
-        <w:t>, PDT=14, binSize=10, createAUCpdb=True, createTApdb=True</w:t>
-      </w:r>
-      <w:r>
-        <w:rPr>
-          <w:b/>
-          <w:sz w:val="24"/>
-          <w:szCs w:val="24"/>
-        </w:rPr>
-        <w:t>)</w:t>
-      </w:r>
-      <w:r>
-        <w:rPr>
-          <w:sz w:val="24"/>
-          <w:szCs w:val="24"/>
-        </w:rPr>
-        <w:t xml:space="preserve">. </w:t>
-      </w:r>
-      <w:r>
-        <w:rPr>
-          <w:sz w:val="24"/>
-          <w:szCs w:val="24"/>
-        </w:rPr>
-        <w:t xml:space="preserve">This line can be edited using a Python development environment, or by using a text editor program (such as Notepad++). </w:t>
-      </w:r>
-      <w:r>
-        <w:rPr>
-          <w:sz w:val="24"/>
-          <w:szCs w:val="24"/>
-        </w:rPr>
-        <w:t xml:space="preserve">The program can then be run </w:t>
-      </w:r>
-      <w:r>
-        <w:rPr>
-          <w:sz w:val="24"/>
-          <w:szCs w:val="24"/>
-        </w:rPr>
-        <w:t xml:space="preserve">with this input </w:t>
-      </w:r>
-      <w:r>
-        <w:rPr>
-          <w:sz w:val="24"/>
-          <w:szCs w:val="24"/>
-        </w:rPr>
-        <w:t>either by running the script in a Python/iPython terminal</w:t>
-      </w:r>
-      <w:r>
-        <w:rPr>
-          <w:sz w:val="24"/>
-          <w:szCs w:val="24"/>
-        </w:rPr>
-        <w:t xml:space="preserve"> (found within a</w:t>
-      </w:r>
-      <w:r>
-        <w:rPr>
-          <w:sz w:val="24"/>
-          <w:szCs w:val="24"/>
-        </w:rPr>
-        <w:t xml:space="preserve"> development environment)</w:t>
-      </w:r>
-      <w:r>
-        <w:rPr>
-          <w:sz w:val="24"/>
-          <w:szCs w:val="24"/>
-        </w:rPr>
-        <w:t xml:space="preserve">, or via the command line by </w:t>
-      </w:r>
-      <w:r>
-        <w:rPr>
-          <w:sz w:val="24"/>
-          <w:szCs w:val="24"/>
-        </w:rPr>
-        <w:t>navig</w:t>
-      </w:r>
-      <w:r>
-        <w:rPr>
-          <w:sz w:val="24"/>
-          <w:szCs w:val="24"/>
-        </w:rPr>
-        <w:t xml:space="preserve">ating to the directory containing the </w:t>
-      </w:r>
-      <w:r>
-        <w:rPr>
-          <w:sz w:val="24"/>
-          <w:szCs w:val="24"/>
-        </w:rPr>
-        <w:t>downloaded Python script (e.g. C:\</w:t>
-      </w:r>
-      <w:r>
-        <w:rPr>
-          <w:sz w:val="24"/>
-          <w:szCs w:val="24"/>
-        </w:rPr>
-        <w:t>User\</w:t>
-      </w:r>
-      <w:r>
-        <w:rPr>
-          <w:sz w:val="24"/>
-          <w:szCs w:val="24"/>
-        </w:rPr>
-        <w:t xml:space="preserve">GitHub\B_Damage\Python) then typing </w:t>
-      </w:r>
-      <w:r>
-        <w:rPr>
-          <w:b/>
-          <w:sz w:val="24"/>
-          <w:szCs w:val="24"/>
-        </w:rPr>
-        <w:t xml:space="preserve">Python </w:t>
-      </w:r>
-      <w:r>
-        <w:rPr>
-          <w:b/>
-          <w:sz w:val="24"/>
-          <w:szCs w:val="24"/>
-        </w:rPr>
-        <w:t>cambda</w:t>
-      </w:r>
-      <w:r>
-        <w:rPr>
-          <w:b/>
-          <w:sz w:val="24"/>
-          <w:szCs w:val="24"/>
-        </w:rPr>
-        <w:t>.py</w:t>
-      </w:r>
-      <w:r>
-        <w:rPr>
-          <w:b/>
-          <w:sz w:val="24"/>
-          <w:szCs w:val="24"/>
-        </w:rPr>
-        <w:t xml:space="preserve"> </w:t>
-      </w:r>
-      <w:r>
-        <w:rPr>
-          <w:sz w:val="24"/>
-          <w:szCs w:val="24"/>
-        </w:rPr>
-        <w:t xml:space="preserve">and </w:t>
-      </w:r>
-      <w:r>
-        <w:rPr>
-          <w:sz w:val="24"/>
-          <w:szCs w:val="24"/>
-        </w:rPr>
-        <w:t xml:space="preserve">pressing the </w:t>
-      </w:r>
-      <w:r>
-        <w:rPr>
-          <w:b/>
-          <w:sz w:val="24"/>
-          <w:szCs w:val="24"/>
-        </w:rPr>
-        <w:t>return</w:t>
-      </w:r>
-      <w:r>
-        <w:rPr>
-          <w:sz w:val="24"/>
-          <w:szCs w:val="24"/>
-        </w:rPr>
-        <w:t xml:space="preserve"> key. In either case, Python needs to be downloaded onto the machine.</w:t>
-      </w:r>
     </w:p>
     <w:p>
       <w:pPr>
@@ -4648,11 +5198,6 @@
         <w:pStyle w:val="ListParagraph"/>
         <w:ind w:left="750"/>
         <w:jc w:val="both"/>
-        <w:rPr>
-          <w:sz w:val="28"/>
-          <w:szCs w:val="28"/>
-          <w:u w:val="single"/>
-        </w:rPr>
       </w:pPr>
     </w:p>
     <w:p>
@@ -4665,16 +5210,7 @@
         <w:jc w:val="both"/>
       </w:pPr>
       <w:r>
-        <w:t xml:space="preserve">Supplied filepath to PDB is neither a .pdb </w:t>
-      </w:r>
-      <w:r>
-        <w:t>n</w:t>
-      </w:r>
-      <w:r>
-        <w:t xml:space="preserve">or .txt </w:t>
-      </w:r>
-      <w:r>
-        <w:t>file nor a PDB accession code</w:t>
+        <w:t>Input file is not formatted correctly, read the handbook for guidelines on input</w:t>
       </w:r>
     </w:p>
     <w:p>
@@ -4682,6 +5218,9 @@
         <w:pStyle w:val="ListParagraph"/>
         <w:ind w:left="750"/>
         <w:jc w:val="both"/>
+        <w:rPr>
+          <w:u w:val="single"/>
+        </w:rPr>
       </w:pPr>
     </w:p>
     <w:p>
@@ -4694,7 +5233,16 @@
         <w:jc w:val="both"/>
       </w:pPr>
       <w:r>
-        <w:t>Supplied filepath does not exist</w:t>
+        <w:t xml:space="preserve">Supplied filepath to PDB is neither a .pdb </w:t>
+      </w:r>
+      <w:r>
+        <w:t>n</w:t>
+      </w:r>
+      <w:r>
+        <w:t xml:space="preserve">or .txt </w:t>
+      </w:r>
+      <w:r>
+        <w:t>file nor a PDB accession code</w:t>
       </w:r>
     </w:p>
     <w:p>
@@ -4714,16 +5262,7 @@
         <w:jc w:val="both"/>
       </w:pPr>
       <w:r>
-        <w:t>Failed to download</w:t>
-      </w:r>
-      <w:r>
-        <w:t xml:space="preserve"> </w:t>
-      </w:r>
-      <w:r>
-        <w:t>and save PDB - cause unknown</w:t>
-      </w:r>
-      <w:r>
-        <w:t xml:space="preserve"> (check internet connection)</w:t>
+        <w:t>Supplied filepath does not exist</w:t>
       </w:r>
     </w:p>
     <w:p>
@@ -4743,7 +5282,16 @@
         <w:jc w:val="both"/>
       </w:pPr>
       <w:r>
-        <w:t>Failed to copy PDB to a local version. Check that supplied PDB is not in use by another program</w:t>
+        <w:t>Failed to download</w:t>
+      </w:r>
+      <w:r>
+        <w:t xml:space="preserve"> </w:t>
+      </w:r>
+      <w:r>
+        <w:t>and save PDB - cause unknown</w:t>
+      </w:r>
+      <w:r>
+        <w:t xml:space="preserve"> (check internet connection)</w:t>
       </w:r>
     </w:p>
     <w:p>
@@ -4763,6 +5311,26 @@
         <w:jc w:val="both"/>
       </w:pPr>
       <w:r>
+        <w:t>Failed to copy PDB to a local version. Check that supplied PDB is not in use by another program</w:t>
+      </w:r>
+    </w:p>
+    <w:p>
+      <w:pPr>
+        <w:pStyle w:val="ListParagraph"/>
+        <w:ind w:left="750"/>
+        <w:jc w:val="both"/>
+      </w:pPr>
+    </w:p>
+    <w:p>
+      <w:pPr>
+        <w:pStyle w:val="ListParagraph"/>
+        <w:numPr>
+          <w:ilvl w:val="0"/>
+          <w:numId w:val="1"/>
+        </w:numPr>
+        <w:jc w:val="both"/>
+      </w:pPr>
+      <w:r>
         <w:t>Failed to generate Unit Cell PDB file</w:t>
       </w:r>
       <w:r>
@@ -4772,6 +5340,57 @@
     <w:p>
       <w:pPr>
         <w:pStyle w:val="ListParagraph"/>
+      </w:pPr>
+    </w:p>
+    <w:p>
+      <w:r>
+        <w:br w:type="page"/>
+      </w:r>
+    </w:p>
+    <w:p>
+      <w:pPr>
+        <w:pStyle w:val="Heading1"/>
+      </w:pPr>
+      <w:r>
+        <w:lastRenderedPageBreak/>
+        <w:t>For Developers</w:t>
+      </w:r>
+    </w:p>
+    <w:p>
+      <w:pPr>
+        <w:spacing w:after="0"/>
+      </w:pPr>
+    </w:p>
+    <w:p>
+      <w:pPr>
+        <w:spacing w:after="0"/>
+        <w:jc w:val="both"/>
+      </w:pPr>
+      <w:r>
+        <w:t xml:space="preserve">Developers are welcome to write their own Python plug-ins and attach them to the script. The source code is available from </w:t>
+      </w:r>
+      <w:hyperlink r:id="rId12" w:history="1">
+        <w:r>
+          <w:rPr>
+            <w:rStyle w:val="Hyperlink"/>
+            <w:sz w:val="24"/>
+            <w:szCs w:val="24"/>
+          </w:rPr>
+          <w:t>https://github.com/td93</w:t>
+        </w:r>
+      </w:hyperlink>
+      <w:r>
+        <w:rPr>
+          <w:sz w:val="24"/>
+          <w:szCs w:val="24"/>
+        </w:rPr>
+        <w:t xml:space="preserve">, </w:t>
+      </w:r>
+    </w:p>
+    <w:p>
+      <w:pPr>
+        <w:pStyle w:val="ListParagraph"/>
+        <w:spacing w:after="0"/>
         <w:ind w:left="750"/>
         <w:jc w:val="both"/>
       </w:pPr>
@@ -4798,9 +5417,8 @@
   <w:abstractNum w:abstractNumId="0" w15:restartNumberingAfterBreak="0">
     <w:nsid w:val="3ABA2A65"/>
     <w:multiLevelType w:val="hybridMultilevel"/>
-    <w:tmpl w:val="0B146FE6"/>
+    <w:tmpl w:val="2AB4A81C"/>
     <w:lvl w:ilvl="0" w:tplc="1D84B81E">
-      <w:start w:val="1"/>
       <w:numFmt w:val="decimalZero"/>
       <w:lvlText w:val="%1)"/>
       <w:lvlJc w:val="left"/>
@@ -5783,7 +6401,7 @@
 </file>
 
 <file path=customXml/itemProps1.xml><?xml version="1.0" encoding="utf-8"?>
-<ds:datastoreItem xmlns:ds="http://schemas.openxmlformats.org/officeDocument/2006/customXml" ds:itemID="{1CBF0E1E-7D2F-4ED8-B9CD-01B15B64142E}">
+<ds:datastoreItem xmlns:ds="http://schemas.openxmlformats.org/officeDocument/2006/customXml" ds:itemID="{A79EFE35-0FCB-4F37-949B-448AEBDF77A3}">
   <ds:schemaRefs>
     <ds:schemaRef ds:uri="http://schemas.openxmlformats.org/officeDocument/2006/bibliography"/>
   </ds:schemaRefs>

</xml_diff>

<commit_message>
edited developers section in the handbook
</commit_message>
<xml_diff>
--- a/Python/Handbook.docx
+++ b/Python/Handbook.docx
@@ -5585,6 +5585,10 @@
       <w:pPr>
         <w:spacing w:after="0"/>
         <w:jc w:val="both"/>
+        <w:rPr>
+          <w:sz w:val="24"/>
+          <w:szCs w:val="24"/>
+        </w:rPr>
       </w:pPr>
       <w:r>
         <w:t xml:space="preserve">Developers are welcome to write their own Python plug-ins and attach them to the script. The source code is available from </w:t>
@@ -5606,14 +5610,103 @@
         </w:rPr>
         <w:t xml:space="preserve"> </w:t>
       </w:r>
+    </w:p>
+    <w:p>
+      <w:pPr>
+        <w:spacing w:after="0"/>
+        <w:jc w:val="both"/>
+        <w:rPr>
+          <w:szCs w:val="24"/>
+        </w:rPr>
+      </w:pPr>
+    </w:p>
+    <w:p>
+      <w:pPr>
+        <w:spacing w:after="0"/>
+        <w:jc w:val="both"/>
+        <w:rPr>
+          <w:sz w:val="20"/>
+        </w:rPr>
+      </w:pPr>
+      <w:r>
+        <w:rPr>
+          <w:szCs w:val="24"/>
+        </w:rPr>
+        <w:t>A short script exists in the Subroutines subdirectory named ‘</w:t>
+      </w:r>
+      <w:r>
+        <w:rPr>
+          <w:b/>
+          <w:szCs w:val="24"/>
+        </w:rPr>
+        <w:t>devRun.py</w:t>
+      </w:r>
+      <w:r>
+        <w:rPr>
+          <w:szCs w:val="24"/>
+        </w:rPr>
+        <w:t>’</w:t>
+      </w:r>
+      <w:r>
+        <w:rPr>
+          <w:szCs w:val="24"/>
+        </w:rPr>
+        <w:t xml:space="preserve"> </w:t>
+      </w:r>
+      <w:r>
+        <w:rPr>
+          <w:szCs w:val="24"/>
+        </w:rPr>
+        <w:t xml:space="preserve">which can be edited and run in your development environment. This is the fastest way to run the code, in my experience. The last line of this file may be edited </w:t>
+      </w:r>
+      <w:r>
+        <w:rPr>
+          <w:szCs w:val="24"/>
+        </w:rPr>
+        <w:t xml:space="preserve">to your specific inputs, according to the details in this handbook. The only addition is that the input variable relating to the input file is a string, and must therefore be enclosed in inverted commas, regardless of whether it is a filepath or a PDB code that is supplied. There is a placeholder there </w:t>
+      </w:r>
+      <w:r>
+        <w:rPr>
+          <w:szCs w:val="24"/>
+        </w:rPr>
+        <w:t xml:space="preserve">demonstrating this </w:t>
+      </w:r>
       <w:bookmarkStart w:id="16" w:name="_GoBack"/>
       <w:bookmarkEnd w:id="16"/>
       <w:r>
         <w:rPr>
-          <w:sz w:val="24"/>
-          <w:szCs w:val="24"/>
-        </w:rPr>
-        <w:t xml:space="preserve"> </w:t>
+          <w:szCs w:val="24"/>
+        </w:rPr>
+        <w:t xml:space="preserve">that currently reads </w:t>
+      </w:r>
+      <w:proofErr w:type="gramStart"/>
+      <w:r>
+        <w:rPr>
+          <w:b/>
+          <w:szCs w:val="24"/>
+        </w:rPr>
+        <w:t>cambda(</w:t>
+      </w:r>
+      <w:proofErr w:type="gramEnd"/>
+      <w:r>
+        <w:rPr>
+          <w:b/>
+          <w:szCs w:val="24"/>
+        </w:rPr>
+        <w:t>‘2BN3’</w:t>
+      </w:r>
+      <w:r>
+        <w:rPr>
+          <w:b/>
+          <w:szCs w:val="24"/>
+        </w:rPr>
+        <w:t>)</w:t>
+      </w:r>
+      <w:r>
+        <w:rPr>
+          <w:szCs w:val="24"/>
+        </w:rPr>
+        <w:t>.</w:t>
       </w:r>
     </w:p>
     <w:p>
@@ -6630,7 +6723,7 @@
 </file>
 
 <file path=customXml/itemProps1.xml><?xml version="1.0" encoding="utf-8"?>
-<ds:datastoreItem xmlns:ds="http://schemas.openxmlformats.org/officeDocument/2006/customXml" ds:itemID="{75371AAD-4A9E-4CE8-8D12-14D68E27EC1D}">
+<ds:datastoreItem xmlns:ds="http://schemas.openxmlformats.org/officeDocument/2006/customXml" ds:itemID="{FB83B48F-83AF-4149-9AC1-5D75959D0BFE}">
   <ds:schemaRefs>
     <ds:schemaRef ds:uri="http://schemas.openxmlformats.org/officeDocument/2006/bibliography"/>
   </ds:schemaRefs>

</xml_diff>

<commit_message>
No real changes to handbook
</commit_message>
<xml_diff>
--- a/Python/Handbook.docx
+++ b/Python/Handbook.docx
@@ -213,9 +213,69 @@
           <w:sz w:val="24"/>
           <w:szCs w:val="24"/>
         </w:rPr>
-        <w:t xml:space="preserve">NOTE: An historic version of the program written in MATLAB is also available from </w:t>
-      </w:r>
-      <w:hyperlink r:id="rId6" w:history="1">
+        <w:t xml:space="preserve">NOTE: </w:t>
+      </w:r>
+      <w:commentRangeStart w:id="0"/>
+      <w:ins w:id="1" w:author="jonathan" w:date="2016-01-12T22:59:00Z">
+        <w:r>
+          <w:rPr>
+            <w:sz w:val="24"/>
+            <w:szCs w:val="24"/>
+          </w:rPr>
+          <w:t>An</w:t>
+        </w:r>
+      </w:ins>
+      <w:del w:id="2" w:author="jonathan" w:date="2016-01-12T22:59:00Z">
+        <w:r>
+          <w:rPr>
+            <w:sz w:val="24"/>
+            <w:szCs w:val="24"/>
+          </w:rPr>
+          <w:delText>A</w:delText>
+        </w:r>
+      </w:del>
+      <w:del w:id="3" w:author="jonathan" w:date="2016-01-12T22:18:00Z">
+        <w:r>
+          <w:rPr>
+            <w:sz w:val="24"/>
+            <w:szCs w:val="24"/>
+          </w:rPr>
+          <w:delText>n</w:delText>
+        </w:r>
+      </w:del>
+      <w:del w:id="4" w:author="jonathan" w:date="2016-01-12T23:00:00Z">
+        <w:r>
+          <w:rPr>
+            <w:sz w:val="24"/>
+            <w:szCs w:val="24"/>
+          </w:rPr>
+          <w:delText xml:space="preserve"> </w:delText>
+        </w:r>
+      </w:del>
+      <w:ins w:id="5" w:author="jonathan" w:date="2016-01-12T23:00:00Z">
+        <w:r>
+          <w:rPr>
+            <w:sz w:val="24"/>
+            <w:szCs w:val="24"/>
+          </w:rPr>
+          <w:t xml:space="preserve"> </w:t>
+        </w:r>
+        <w:commentRangeEnd w:id="0"/>
+        <w:r>
+          <w:rPr>
+            <w:rStyle w:val="CommentReference"/>
+          </w:rPr>
+          <w:commentReference w:id="0"/>
+        </w:r>
+      </w:ins>
+      <w:r>
+        <w:rPr>
+          <w:sz w:val="24"/>
+          <w:szCs w:val="24"/>
+        </w:rPr>
+        <w:t xml:space="preserve">historic version of the program written in MATLAB is also available from </w:t>
+      </w:r>
+      <w:hyperlink r:id="rId8" w:history="1">
         <w:r>
           <w:rPr>
             <w:rStyle w:val="Hyperlink"/>
@@ -293,7 +353,7 @@
         </w:rPr>
         <w:t xml:space="preserve">, 201-212 </w:t>
       </w:r>
-      <w:hyperlink r:id="rId7" w:history="1">
+      <w:hyperlink r:id="rId9" w:history="1">
         <w:r>
           <w:rPr>
             <w:rStyle w:val="Hyperlink"/>
@@ -338,6 +398,14 @@
     </w:p>
     <w:sdt>
       <w:sdtPr>
+        <w:rPr>
+          <w:b w:val="0"/>
+          <w:bCs w:val="0"/>
+          <w:sz w:val="22"/>
+          <w:szCs w:val="22"/>
+          <w:u w:val="none"/>
+          <w:lang w:val="en-GB"/>
+        </w:rPr>
         <w:id w:val="-1141194526"/>
         <w:docPartObj>
           <w:docPartGallery w:val="Table of Contents"/>
@@ -347,10 +415,6 @@
       <w:sdtEndPr>
         <w:rPr>
           <w:noProof/>
-          <w:sz w:val="22"/>
-          <w:szCs w:val="22"/>
-          <w:u w:val="none"/>
-          <w:lang w:val="en-GB"/>
         </w:rPr>
       </w:sdtEndPr>
       <w:sdtContent>
@@ -1535,12 +1599,12 @@
       <w:pPr>
         <w:pStyle w:val="Heading1"/>
       </w:pPr>
-      <w:bookmarkStart w:id="0" w:name="_Toc439953766"/>
+      <w:bookmarkStart w:id="7" w:name="_Toc439953766"/>
       <w:r>
         <w:lastRenderedPageBreak/>
         <w:t>Introduction</w:t>
       </w:r>
-      <w:bookmarkEnd w:id="0"/>
+      <w:bookmarkEnd w:id="7"/>
     </w:p>
     <w:p>
       <w:pPr>
@@ -1610,15 +1674,132 @@
           <w:sz w:val="24"/>
           <w:szCs w:val="24"/>
         </w:rPr>
-        <w:t xml:space="preserve"> value. T</w:t>
-      </w:r>
-      <w:r>
-        <w:rPr>
-          <w:sz w:val="24"/>
-          <w:szCs w:val="24"/>
-        </w:rPr>
-        <w:t>his value is correlated to the spatial distribution of this specific atom throughout time (from the beginning to the end of the diffraction collection protocol) and space (throughout all unit cells that the X-ray beam is diffracted by), where a</w:t>
-      </w:r>
+        <w:t xml:space="preserve"> value. </w:t>
+      </w:r>
+      <w:commentRangeStart w:id="8"/>
+      <w:r>
+        <w:rPr>
+          <w:sz w:val="24"/>
+          <w:szCs w:val="24"/>
+        </w:rPr>
+        <w:t>T</w:t>
+      </w:r>
+      <w:r>
+        <w:rPr>
+          <w:sz w:val="24"/>
+          <w:szCs w:val="24"/>
+        </w:rPr>
+        <w:t xml:space="preserve">his value is correlated to the spatial distribution of </w:t>
+      </w:r>
+      <w:del w:id="9" w:author="jonathan" w:date="2016-01-12T22:22:00Z">
+        <w:r>
+          <w:rPr>
+            <w:sz w:val="24"/>
+            <w:szCs w:val="24"/>
+          </w:rPr>
+          <w:delText>this specific</w:delText>
+        </w:r>
+      </w:del>
+      <w:ins w:id="10" w:author="jonathan" w:date="2016-01-12T22:22:00Z">
+        <w:r>
+          <w:rPr>
+            <w:sz w:val="24"/>
+            <w:szCs w:val="24"/>
+          </w:rPr>
+          <w:t xml:space="preserve"> each</w:t>
+        </w:r>
+      </w:ins>
+      <w:r>
+        <w:rPr>
+          <w:sz w:val="24"/>
+          <w:szCs w:val="24"/>
+        </w:rPr>
+        <w:t xml:space="preserve"> atom throughout time (from the beginning to the end of the diffraction collection protocol) and space (throughout all unit cells that the X-ray beam is diffracted</w:t>
+      </w:r>
+      <w:del w:id="11" w:author="jonathan" w:date="2016-01-12T22:21:00Z">
+        <w:r>
+          <w:rPr>
+            <w:sz w:val="24"/>
+            <w:szCs w:val="24"/>
+          </w:rPr>
+          <w:delText xml:space="preserve"> by</w:delText>
+        </w:r>
+      </w:del>
+      <w:r>
+        <w:rPr>
+          <w:sz w:val="24"/>
+          <w:szCs w:val="24"/>
+        </w:rPr>
+        <w:t>)</w:t>
+      </w:r>
+      <w:del w:id="12" w:author="jonathan" w:date="2016-01-12T22:23:00Z">
+        <w:r>
+          <w:rPr>
+            <w:sz w:val="24"/>
+            <w:szCs w:val="24"/>
+          </w:rPr>
+          <w:delText>,</w:delText>
+        </w:r>
+      </w:del>
+      <w:ins w:id="13" w:author="jonathan" w:date="2016-01-12T22:23:00Z">
+        <w:r>
+          <w:rPr>
+            <w:sz w:val="24"/>
+            <w:szCs w:val="24"/>
+          </w:rPr>
+          <w:t>.</w:t>
+        </w:r>
+      </w:ins>
+      <w:commentRangeEnd w:id="8"/>
+      <w:ins w:id="14" w:author="jonathan" w:date="2016-01-12T22:24:00Z">
+        <w:r>
+          <w:rPr>
+            <w:rStyle w:val="CommentReference"/>
+          </w:rPr>
+          <w:commentReference w:id="8"/>
+        </w:r>
+      </w:ins>
+      <w:r>
+        <w:rPr>
+          <w:sz w:val="24"/>
+          <w:szCs w:val="24"/>
+        </w:rPr>
+        <w:t xml:space="preserve"> </w:t>
+      </w:r>
+      <w:del w:id="15" w:author="jonathan" w:date="2016-01-12T22:23:00Z">
+        <w:r>
+          <w:rPr>
+            <w:sz w:val="24"/>
+            <w:szCs w:val="24"/>
+          </w:rPr>
+          <w:delText>where</w:delText>
+        </w:r>
+      </w:del>
+      <w:r>
+        <w:rPr>
+          <w:sz w:val="24"/>
+          <w:szCs w:val="24"/>
+        </w:rPr>
+        <w:t xml:space="preserve"> </w:t>
+      </w:r>
+      <w:del w:id="16" w:author="jonathan" w:date="2016-01-12T22:23:00Z">
+        <w:r>
+          <w:rPr>
+            <w:sz w:val="24"/>
+            <w:szCs w:val="24"/>
+          </w:rPr>
+          <w:delText>a</w:delText>
+        </w:r>
+      </w:del>
+      <w:ins w:id="17" w:author="jonathan" w:date="2016-01-12T22:23:00Z">
+        <w:r>
+          <w:rPr>
+            <w:sz w:val="24"/>
+            <w:szCs w:val="24"/>
+          </w:rPr>
+          <w:t>A</w:t>
+        </w:r>
+      </w:ins>
       <w:r>
         <w:rPr>
           <w:sz w:val="24"/>
@@ -1631,7 +1812,39 @@
           <w:sz w:val="24"/>
           <w:szCs w:val="24"/>
         </w:rPr>
-        <w:t xml:space="preserve">with the larger distributions </w:t>
+        <w:t xml:space="preserve">with </w:t>
+      </w:r>
+      <w:del w:id="18" w:author="jonathan" w:date="2016-01-12T22:23:00Z">
+        <w:r>
+          <w:rPr>
+            <w:sz w:val="24"/>
+            <w:szCs w:val="24"/>
+          </w:rPr>
+          <w:delText xml:space="preserve">the </w:delText>
+        </w:r>
+      </w:del>
+      <w:r>
+        <w:rPr>
+          <w:sz w:val="24"/>
+          <w:szCs w:val="24"/>
+        </w:rPr>
+        <w:t>larger</w:t>
+      </w:r>
+      <w:ins w:id="19" w:author="jonathan" w:date="2016-01-12T22:23:00Z">
+        <w:r>
+          <w:rPr>
+            <w:sz w:val="24"/>
+            <w:szCs w:val="24"/>
+          </w:rPr>
+          <w:t xml:space="preserve"> spatial</w:t>
+        </w:r>
+      </w:ins>
+      <w:r>
+        <w:rPr>
+          <w:sz w:val="24"/>
+          <w:szCs w:val="24"/>
+        </w:rPr>
+        <w:t xml:space="preserve"> distributions </w:t>
       </w:r>
       <w:r>
         <w:rPr>
@@ -1794,6 +2007,7 @@
         </w:rPr>
         <w:t xml:space="preserve"> the </w:t>
       </w:r>
+      <w:commentRangeStart w:id="20"/>
       <w:r>
         <w:rPr>
           <w:b/>
@@ -1802,6 +2016,13 @@
           <w:szCs w:val="24"/>
         </w:rPr>
         <w:t>crystallographic packing density</w:t>
+      </w:r>
+      <w:commentRangeEnd w:id="20"/>
+      <w:r>
+        <w:rPr>
+          <w:rStyle w:val="CommentReference"/>
+        </w:rPr>
+        <w:commentReference w:id="20"/>
       </w:r>
       <w:r>
         <w:rPr>
@@ -2316,6 +2537,7 @@
                 <w:szCs w:val="24"/>
               </w:rPr>
             </w:pPr>
+            <w:commentRangeStart w:id="21"/>
             <w:r>
               <w:rPr>
                 <w:sz w:val="24"/>
@@ -2365,6 +2587,13 @@
               </w:rPr>
               <w:t>No</w:t>
             </w:r>
+            <w:commentRangeEnd w:id="21"/>
+            <w:r>
+              <w:rPr>
+                <w:rStyle w:val="CommentReference"/>
+              </w:rPr>
+              <w:commentReference w:id="21"/>
+            </w:r>
           </w:p>
         </w:tc>
       </w:tr>
@@ -2426,8 +2655,6 @@
         </w:rPr>
         <w:t>.</w:t>
       </w:r>
-      <w:bookmarkStart w:id="1" w:name="_GoBack"/>
-      <w:bookmarkEnd w:id="1"/>
     </w:p>
     <w:p>
       <w:pPr>
@@ -2519,7 +2746,39 @@
           <w:sz w:val="24"/>
           <w:szCs w:val="24"/>
         </w:rPr>
-        <w:t xml:space="preserve"> environments, meaning that atoms in that group have a similar surrounding atomic environment which can be defined in several ways. The default here is that atoms with similar packing densities have a similar number of atoms within a given radius of the atom.</w:t>
+        <w:t xml:space="preserve"> environments, meaning that atoms in that group have a similar </w:t>
+      </w:r>
+      <w:del w:id="22" w:author="jonathan" w:date="2016-01-12T22:36:00Z">
+        <w:r>
+          <w:rPr>
+            <w:sz w:val="24"/>
+            <w:szCs w:val="24"/>
+          </w:rPr>
+          <w:delText xml:space="preserve">surrounding </w:delText>
+        </w:r>
+      </w:del>
+      <w:ins w:id="23" w:author="jonathan" w:date="2016-01-12T22:36:00Z">
+        <w:r>
+          <w:rPr>
+            <w:sz w:val="24"/>
+            <w:szCs w:val="24"/>
+          </w:rPr>
+          <w:t>local</w:t>
+        </w:r>
+        <w:r>
+          <w:rPr>
+            <w:sz w:val="24"/>
+            <w:szCs w:val="24"/>
+          </w:rPr>
+          <w:t xml:space="preserve"> </w:t>
+        </w:r>
+      </w:ins>
+      <w:r>
+        <w:rPr>
+          <w:sz w:val="24"/>
+          <w:szCs w:val="24"/>
+        </w:rPr>
+        <w:t>atomic environment which can be defined in several ways. The default here is that atoms with similar packing densities have a similar number of atoms within a given radius of the atom.</w:t>
       </w:r>
     </w:p>
     <w:p>
@@ -2558,7 +2817,7 @@
       <w:pPr>
         <w:pStyle w:val="Heading1"/>
       </w:pPr>
-      <w:bookmarkStart w:id="2" w:name="_Toc439953767"/>
+      <w:bookmarkStart w:id="24" w:name="_Toc439953767"/>
       <w:r>
         <w:lastRenderedPageBreak/>
         <w:t>Usage</w:t>
@@ -2566,7 +2825,7 @@
       <w:r>
         <w:t xml:space="preserve"> - Inputs</w:t>
       </w:r>
-      <w:bookmarkEnd w:id="2"/>
+      <w:bookmarkEnd w:id="24"/>
     </w:p>
     <w:p>
       <w:pPr>
@@ -2582,14 +2841,14 @@
       <w:pPr>
         <w:pStyle w:val="Heading2"/>
       </w:pPr>
-      <w:bookmarkStart w:id="3" w:name="_Toc439953768"/>
+      <w:bookmarkStart w:id="25" w:name="_Toc439953768"/>
       <w:r>
         <w:t>Required</w:t>
       </w:r>
       <w:r>
         <w:t xml:space="preserve"> Inputs:</w:t>
       </w:r>
-      <w:bookmarkEnd w:id="3"/>
+      <w:bookmarkEnd w:id="25"/>
     </w:p>
     <w:p>
       <w:pPr>
@@ -2644,14 +2903,14 @@
           <w:color w:val="FFFFFF" w:themeColor="background1"/>
         </w:rPr>
       </w:pPr>
-      <w:bookmarkStart w:id="4" w:name="_Toc439953769"/>
+      <w:bookmarkStart w:id="26" w:name="_Toc439953769"/>
       <w:r>
         <w:rPr>
           <w:color w:val="FFFFFF" w:themeColor="background1"/>
         </w:rPr>
         <w:t>PDB code</w:t>
       </w:r>
-      <w:bookmarkEnd w:id="4"/>
+      <w:bookmarkEnd w:id="26"/>
     </w:p>
     <w:p>
       <w:pPr>
@@ -2668,7 +2927,7 @@
         </w:rPr>
         <w:t>There are two options here, if the required input is a structure publicly available on the PDB (</w:t>
       </w:r>
-      <w:hyperlink r:id="rId8" w:history="1">
+      <w:hyperlink r:id="rId10" w:history="1">
         <w:r>
           <w:rPr>
             <w:rStyle w:val="Hyperlink"/>
@@ -2710,7 +2969,15 @@
           <w:sz w:val="24"/>
           <w:szCs w:val="24"/>
         </w:rPr>
-        <w:t xml:space="preserve"> The final input </w:t>
+        <w:t xml:space="preserve"> </w:t>
+      </w:r>
+      <w:commentRangeStart w:id="27"/>
+      <w:r>
+        <w:rPr>
+          <w:sz w:val="24"/>
+          <w:szCs w:val="24"/>
+        </w:rPr>
+        <w:t xml:space="preserve">The final input </w:t>
       </w:r>
       <w:r>
         <w:rPr>
@@ -2726,37 +2993,34 @@
         </w:rPr>
         <w:t xml:space="preserve">should look something like </w:t>
       </w:r>
-      <w:proofErr w:type="gramStart"/>
-      <w:r>
-        <w:rPr>
-          <w:b/>
-          <w:sz w:val="24"/>
-          <w:szCs w:val="24"/>
-        </w:rPr>
-        <w:t>cambda(</w:t>
-      </w:r>
-      <w:proofErr w:type="gramEnd"/>
-      <w:r>
-        <w:rPr>
-          <w:b/>
-          <w:sz w:val="24"/>
-          <w:szCs w:val="24"/>
-        </w:rPr>
-        <w:t>‘####’)</w:t>
+      <w:r>
+        <w:rPr>
+          <w:b/>
+          <w:sz w:val="24"/>
+          <w:szCs w:val="24"/>
+        </w:rPr>
+        <w:t>cambda(‘####’)</w:t>
+      </w:r>
+      <w:commentRangeEnd w:id="27"/>
+      <w:r>
+        <w:rPr>
+          <w:rStyle w:val="CommentReference"/>
+        </w:rPr>
+        <w:commentReference w:id="27"/>
       </w:r>
     </w:p>
     <w:p>
       <w:pPr>
         <w:pStyle w:val="Heading3"/>
       </w:pPr>
-      <w:bookmarkStart w:id="5" w:name="_Toc439953770"/>
+      <w:bookmarkStart w:id="28" w:name="_Toc439953770"/>
       <w:r>
         <w:rPr>
           <w:color w:val="FFFFFF" w:themeColor="background1"/>
         </w:rPr>
         <w:t>File Path</w:t>
       </w:r>
-      <w:bookmarkEnd w:id="5"/>
+      <w:bookmarkEnd w:id="28"/>
     </w:p>
     <w:p>
       <w:pPr>
@@ -2808,23 +3072,13 @@
         </w:rPr>
         <w:t xml:space="preserve">should look something like </w:t>
       </w:r>
-      <w:proofErr w:type="gramStart"/>
-      <w:r>
-        <w:rPr>
-          <w:b/>
-          <w:sz w:val="24"/>
-          <w:szCs w:val="24"/>
-        </w:rPr>
-        <w:t>cambda(</w:t>
-      </w:r>
-      <w:proofErr w:type="gramEnd"/>
-      <w:r>
-        <w:rPr>
-          <w:b/>
-          <w:sz w:val="24"/>
-          <w:szCs w:val="24"/>
-        </w:rPr>
-        <w:t>‘path/to/PDB/file/foo.pdb’)</w:t>
+      <w:r>
+        <w:rPr>
+          <w:b/>
+          <w:sz w:val="24"/>
+          <w:szCs w:val="24"/>
+        </w:rPr>
+        <w:t>cambda(‘path/to/PDB/file/foo.pdb’)</w:t>
       </w:r>
     </w:p>
     <w:p>
@@ -2841,11 +3095,11 @@
       <w:pPr>
         <w:pStyle w:val="Heading2"/>
       </w:pPr>
-      <w:bookmarkStart w:id="6" w:name="_Toc439953771"/>
+      <w:bookmarkStart w:id="29" w:name="_Toc439953771"/>
       <w:r>
         <w:t>Optional Inputs:</w:t>
       </w:r>
-      <w:bookmarkEnd w:id="6"/>
+      <w:bookmarkEnd w:id="29"/>
     </w:p>
     <w:p>
       <w:pPr>
@@ -2921,14 +3175,14 @@
           <w:color w:val="FFFFFF" w:themeColor="background1"/>
         </w:rPr>
       </w:pPr>
-      <w:bookmarkStart w:id="7" w:name="_Toc439953772"/>
+      <w:bookmarkStart w:id="30" w:name="_Toc439953772"/>
       <w:r>
         <w:rPr>
           <w:color w:val="FFFFFF" w:themeColor="background1"/>
         </w:rPr>
         <w:t>PDT</w:t>
       </w:r>
-      <w:bookmarkEnd w:id="7"/>
+      <w:bookmarkEnd w:id="30"/>
     </w:p>
     <w:p>
       <w:pPr>
@@ -3009,13 +3263,7 @@
         <w:rPr>
           <w:bCs/>
         </w:rPr>
-        <w:t>ångström</w:t>
-      </w:r>
-      <w:r>
-        <w:rPr>
-          <w:bCs/>
-        </w:rPr>
-        <w:t>s</w:t>
+        <w:t>ångströms</w:t>
       </w:r>
       <w:r>
         <w:rPr>
@@ -3046,16 +3294,14 @@
           <w:color w:val="FFFFFF" w:themeColor="background1"/>
         </w:rPr>
       </w:pPr>
-      <w:bookmarkStart w:id="8" w:name="_Toc439953773"/>
-      <w:proofErr w:type="gramStart"/>
+      <w:bookmarkStart w:id="31" w:name="_Toc439953773"/>
       <w:r>
         <w:rPr>
           <w:color w:val="FFFFFF" w:themeColor="background1"/>
         </w:rPr>
         <w:t>binSize</w:t>
       </w:r>
-      <w:bookmarkEnd w:id="8"/>
-      <w:proofErr w:type="gramEnd"/>
+      <w:bookmarkEnd w:id="31"/>
     </w:p>
     <w:p>
       <w:pPr>
@@ -3323,14 +3569,14 @@
           <w:szCs w:val="24"/>
         </w:rPr>
       </w:pPr>
-      <w:bookmarkStart w:id="9" w:name="_Toc439953774"/>
+      <w:bookmarkStart w:id="32" w:name="_Toc439953774"/>
       <w:r>
         <w:rPr>
           <w:rStyle w:val="Heading3Char"/>
         </w:rPr>
         <w:t>createA</w:t>
       </w:r>
-      <w:bookmarkEnd w:id="9"/>
+      <w:bookmarkEnd w:id="32"/>
       <w:r>
         <w:rPr>
           <w:rStyle w:val="Heading3Char"/>
@@ -3372,14 +3618,14 @@
           <w:szCs w:val="24"/>
         </w:rPr>
       </w:pPr>
-      <w:bookmarkStart w:id="10" w:name="_Toc439953775"/>
+      <w:bookmarkStart w:id="33" w:name="_Toc439953775"/>
       <w:r>
         <w:rPr>
           <w:rStyle w:val="Heading3Char"/>
         </w:rPr>
         <w:t>createT</w:t>
       </w:r>
-      <w:bookmarkEnd w:id="10"/>
+      <w:bookmarkEnd w:id="33"/>
       <w:r>
         <w:rPr>
           <w:rStyle w:val="Heading3Char"/>
@@ -3473,14 +3719,14 @@
           <w:color w:val="FFFFFF" w:themeColor="background1"/>
         </w:rPr>
       </w:pPr>
-      <w:bookmarkStart w:id="11" w:name="_Toc439953776"/>
+      <w:bookmarkStart w:id="34" w:name="_Toc439953776"/>
       <w:r>
         <w:rPr>
           <w:color w:val="FFFFFF" w:themeColor="background1"/>
         </w:rPr>
         <w:t>Sample Input</w:t>
       </w:r>
-      <w:bookmarkEnd w:id="11"/>
+      <w:bookmarkEnd w:id="34"/>
     </w:p>
     <w:p>
       <w:pPr>
@@ -3491,6 +3737,7 @@
           <w:szCs w:val="24"/>
         </w:rPr>
       </w:pPr>
+      <w:commentRangeStart w:id="35"/>
       <w:r>
         <w:rPr>
           <w:sz w:val="24"/>
@@ -3530,23 +3777,13 @@
         </w:rPr>
         <w:t xml:space="preserve">An example final input with all optional inputs included would look like: </w:t>
       </w:r>
-      <w:proofErr w:type="gramStart"/>
-      <w:r>
-        <w:rPr>
-          <w:b/>
-          <w:sz w:val="24"/>
-          <w:szCs w:val="24"/>
-        </w:rPr>
-        <w:t>cambda(</w:t>
-      </w:r>
-      <w:proofErr w:type="gramEnd"/>
-      <w:r>
-        <w:rPr>
-          <w:b/>
-          <w:sz w:val="24"/>
-          <w:szCs w:val="24"/>
-        </w:rPr>
-        <w:t>‘####’, PDT=##, binSize=##, createA</w:t>
+      <w:r>
+        <w:rPr>
+          <w:b/>
+          <w:sz w:val="24"/>
+          <w:szCs w:val="24"/>
+        </w:rPr>
+        <w:t>cambda(‘####’, PDT=##, binSize=##, createA</w:t>
       </w:r>
       <w:r>
         <w:rPr>
@@ -3580,6 +3817,13 @@
         </w:rPr>
         <w:t>=bool)</w:t>
       </w:r>
+      <w:commentRangeEnd w:id="35"/>
+      <w:r>
+        <w:rPr>
+          <w:rStyle w:val="CommentReference"/>
+        </w:rPr>
+        <w:commentReference w:id="35"/>
+      </w:r>
     </w:p>
     <w:p>
       <w:pPr>
@@ -3596,11 +3840,12 @@
       <w:pPr>
         <w:pStyle w:val="Heading2"/>
       </w:pPr>
-      <w:bookmarkStart w:id="12" w:name="_Toc439953777"/>
+      <w:bookmarkStart w:id="36" w:name="_Toc439953777"/>
+      <w:commentRangeStart w:id="37"/>
       <w:r>
         <w:t>Location of Input</w:t>
       </w:r>
-      <w:bookmarkEnd w:id="12"/>
+      <w:bookmarkEnd w:id="36"/>
     </w:p>
     <w:p>
       <w:pPr>
@@ -3665,23 +3910,13 @@
         </w:rPr>
         <w:t xml:space="preserve">There is currently a placeholder there in the default program which reads </w:t>
       </w:r>
-      <w:proofErr w:type="gramStart"/>
-      <w:r>
-        <w:rPr>
-          <w:b/>
-          <w:sz w:val="24"/>
-          <w:szCs w:val="24"/>
-        </w:rPr>
-        <w:t>cambda(</w:t>
-      </w:r>
-      <w:proofErr w:type="gramEnd"/>
-      <w:r>
-        <w:rPr>
-          <w:b/>
-          <w:sz w:val="24"/>
-          <w:szCs w:val="24"/>
-        </w:rPr>
-        <w:t>‘2BN3’</w:t>
+      <w:r>
+        <w:rPr>
+          <w:b/>
+          <w:sz w:val="24"/>
+          <w:szCs w:val="24"/>
+        </w:rPr>
+        <w:t>cambda(‘2BN3’</w:t>
       </w:r>
       <w:r>
         <w:rPr>
@@ -3850,6 +4085,13 @@
           <w:szCs w:val="24"/>
         </w:rPr>
         <w:t xml:space="preserve"> key. In either case, Python needs to be downloaded onto the machine.</w:t>
+      </w:r>
+      <w:commentRangeEnd w:id="37"/>
+      <w:r>
+        <w:rPr>
+          <w:rStyle w:val="CommentReference"/>
+        </w:rPr>
+        <w:commentReference w:id="37"/>
       </w:r>
     </w:p>
     <w:p>
@@ -3899,12 +4141,12 @@
       <w:pPr>
         <w:pStyle w:val="Heading1"/>
       </w:pPr>
-      <w:bookmarkStart w:id="13" w:name="_Toc439953778"/>
+      <w:bookmarkStart w:id="38" w:name="_Toc439953778"/>
       <w:r>
         <w:lastRenderedPageBreak/>
         <w:t>Outputs</w:t>
       </w:r>
-      <w:bookmarkEnd w:id="13"/>
+      <w:bookmarkEnd w:id="38"/>
     </w:p>
     <w:p>
       <w:pPr>
@@ -4001,28 +4243,7 @@
           <w:sz w:val="20"/>
           <w:szCs w:val="20"/>
         </w:rPr>
-        <w:t>’</w:t>
-      </w:r>
-      <w:r>
-        <w:rPr>
-          <w:sz w:val="20"/>
-          <w:szCs w:val="20"/>
-        </w:rPr>
-        <w:t>)</w:t>
-      </w:r>
-      <w:r>
-        <w:rPr>
-          <w:sz w:val="20"/>
-          <w:szCs w:val="20"/>
-        </w:rPr>
-        <w:t xml:space="preserve"> will be a local copy of the input file in PDB format</w:t>
-      </w:r>
-      <w:r>
-        <w:rPr>
-          <w:sz w:val="20"/>
-          <w:szCs w:val="20"/>
-        </w:rPr>
-        <w:t xml:space="preserve"> (‘</w:t>
+        <w:t>’) will be a local copy of the input file in PDB format (‘</w:t>
       </w:r>
       <w:r>
         <w:rPr>
@@ -4037,14 +4258,7 @@
           <w:sz w:val="20"/>
           <w:szCs w:val="20"/>
         </w:rPr>
-        <w:t>pdb)</w:t>
-      </w:r>
-      <w:r>
-        <w:rPr>
-          <w:sz w:val="20"/>
-          <w:szCs w:val="20"/>
-        </w:rPr>
-        <w:t>, ‘&lt;</w:t>
+        <w:t>pdb), ‘&lt;</w:t>
       </w:r>
       <w:r>
         <w:rPr>
@@ -4074,46 +4288,31 @@
           <w:sz w:val="20"/>
           <w:szCs w:val="20"/>
         </w:rPr>
-        <w:t xml:space="preserve">Bdamage.txt’. There may also be optional files ‘AllUnitCells.pdb’ and ‘TrimmedAtoms.pdb’ depending on the inputs used when originally </w:t>
-      </w:r>
-      <w:r>
-        <w:rPr>
-          <w:sz w:val="20"/>
+        <w:t>Bdamage.txt’. There may also be optional files ‘AllUnitCells.pdb’ and ‘TrimmedAtoms.pdb’ depending on the inputs used when originally running the program.)</w:t>
+      </w:r>
+    </w:p>
+    <w:p>
+      <w:pPr>
+        <w:spacing w:after="0"/>
+        <w:jc w:val="both"/>
+        <w:rPr>
+          <w:sz w:val="24"/>
           <w:szCs w:val="20"/>
         </w:rPr>
-        <w:t>running the program.)</w:t>
-      </w:r>
-    </w:p>
-    <w:p>
-      <w:pPr>
-        <w:spacing w:after="0"/>
-        <w:jc w:val="both"/>
-        <w:rPr>
-          <w:sz w:val="24"/>
-          <w:szCs w:val="20"/>
-        </w:rPr>
       </w:pPr>
     </w:p>
     <w:p>
       <w:pPr>
         <w:pStyle w:val="Heading2"/>
       </w:pPr>
-      <w:bookmarkStart w:id="14" w:name="_Toc439953779"/>
-      <w:r>
-        <w:t>&lt;</w:t>
-      </w:r>
-      <w:proofErr w:type="gramStart"/>
-      <w:r>
-        <w:t>name&gt;</w:t>
-      </w:r>
-      <w:proofErr w:type="gramEnd"/>
-      <w:r>
-        <w:t>Bdamage.txt</w:t>
+      <w:bookmarkStart w:id="39" w:name="_Toc439953779"/>
+      <w:r>
+        <w:t>&lt;name&gt;Bdamage.txt</w:t>
       </w:r>
       <w:r>
         <w:t>:</w:t>
       </w:r>
-      <w:bookmarkEnd w:id="14"/>
+      <w:bookmarkEnd w:id="39"/>
     </w:p>
     <w:p>
       <w:pPr>
@@ -4140,13 +4339,45 @@
           <w:sz w:val="24"/>
           <w:szCs w:val="28"/>
         </w:rPr>
-        <w:t xml:space="preserve">This file is the main output of the program. It contains a short header describing what each of the column headers means, then a table containing the output data for all the atoms in the asymmetric unit. </w:t>
-      </w:r>
+        <w:t>This file is the main output of the program. It contains a short header describing what each of the column headers mean</w:t>
+      </w:r>
+      <w:del w:id="40" w:author="jonathan" w:date="2016-01-12T22:48:00Z">
+        <w:r>
+          <w:rPr>
+            <w:sz w:val="24"/>
+            <w:szCs w:val="28"/>
+          </w:rPr>
+          <w:delText>s</w:delText>
+        </w:r>
+      </w:del>
       <w:r>
         <w:rPr>
           <w:sz w:val="24"/>
           <w:szCs w:val="28"/>
         </w:rPr>
+        <w:t>, then a table containing the output data for all</w:t>
+      </w:r>
+      <w:ins w:id="41" w:author="jonathan" w:date="2016-01-12T22:48:00Z">
+        <w:r>
+          <w:rPr>
+            <w:sz w:val="24"/>
+            <w:szCs w:val="28"/>
+          </w:rPr>
+          <w:t xml:space="preserve"> of</w:t>
+        </w:r>
+      </w:ins>
+      <w:r>
+        <w:rPr>
+          <w:sz w:val="24"/>
+          <w:szCs w:val="28"/>
+        </w:rPr>
+        <w:t xml:space="preserve"> the atoms in the asymmetric unit. </w:t>
+      </w:r>
+      <w:r>
+        <w:rPr>
+          <w:sz w:val="24"/>
+          <w:szCs w:val="28"/>
+        </w:rPr>
         <w:t xml:space="preserve">These data are produced from a run of the </w:t>
       </w:r>
       <w:r>
@@ -4177,30 +4408,14 @@
           <w:sz w:val="24"/>
           <w:szCs w:val="28"/>
         </w:rPr>
-        <w:t xml:space="preserve"> contains the </w:t>
-      </w:r>
-      <w:proofErr w:type="spellStart"/>
+        <w:t xml:space="preserve"> contains the B_</w:t>
+      </w:r>
       <w:r>
         <w:rPr>
           <w:sz w:val="24"/>
           <w:szCs w:val="28"/>
         </w:rPr>
-        <w:t>B_</w:t>
-      </w:r>
-      <w:r>
-        <w:rPr>
-          <w:sz w:val="24"/>
-          <w:szCs w:val="28"/>
-        </w:rPr>
-        <w:t>Damage</w:t>
-      </w:r>
-      <w:proofErr w:type="spellEnd"/>
-      <w:r>
-        <w:rPr>
-          <w:sz w:val="24"/>
-          <w:szCs w:val="28"/>
-        </w:rPr>
-        <w:t xml:space="preserve"> value for each atom.</w:t>
+        <w:t>Damage value for each atom.</w:t>
       </w:r>
     </w:p>
     <w:p>
@@ -4228,7 +4443,7 @@
           <w:lang w:eastAsia="en-GB"/>
         </w:rPr>
         <w:drawing>
-          <wp:inline distT="0" distB="0" distL="0" distR="0" wp14:anchorId="5FE99F25" wp14:editId="2F94F277">
+          <wp:inline distT="0" distB="0" distL="0" distR="0" wp14:anchorId="31AEFE8C" wp14:editId="21680D23">
             <wp:extent cx="5734050" cy="2908100"/>
             <wp:effectExtent l="0" t="0" r="0" b="6985"/>
             <wp:docPr id="1" name="Picture 1"/>
@@ -4243,7 +4458,7 @@
                     <pic:cNvPicPr/>
                   </pic:nvPicPr>
                   <pic:blipFill rotWithShape="1">
-                    <a:blip r:embed="rId9"/>
+                    <a:blip r:embed="rId11"/>
                     <a:srcRect t="8864" r="42001" b="38841"/>
                     <a:stretch/>
                   </pic:blipFill>
@@ -4309,44 +4524,30 @@
           <w:sz w:val="24"/>
           <w:szCs w:val="28"/>
         </w:rPr>
-        <w:t xml:space="preserve"> output</w:t>
+        <w:t xml:space="preserve"> output a histogram showing the numbers of atoms that are in </w:t>
       </w:r>
       <w:r>
         <w:rPr>
           <w:sz w:val="24"/>
           <w:szCs w:val="28"/>
         </w:rPr>
-        <w:t xml:space="preserve"> a histogram showing the numbers of atoms that are in </w:t>
+        <w:t>each</w:t>
       </w:r>
       <w:r>
         <w:rPr>
           <w:sz w:val="24"/>
           <w:szCs w:val="28"/>
         </w:rPr>
-        <w:t>each</w:t>
+        <w:t xml:space="preserve"> packing density environment. No such functionality currently exists in the Python release.</w:t>
       </w:r>
       <w:r>
         <w:rPr>
           <w:sz w:val="24"/>
           <w:szCs w:val="28"/>
         </w:rPr>
-        <w:t xml:space="preserve"> packing density environment.</w:t>
-      </w:r>
-      <w:r>
-        <w:rPr>
-          <w:sz w:val="24"/>
-          <w:szCs w:val="28"/>
-        </w:rPr>
-        <w:t xml:space="preserve"> No such functionality currently exists in the Python release.</w:t>
-      </w:r>
-      <w:r>
-        <w:rPr>
-          <w:sz w:val="24"/>
-          <w:szCs w:val="28"/>
-        </w:rPr>
         <w:t xml:space="preserve"> For the MATLAB release and relevant README, please visit </w:t>
       </w:r>
-      <w:hyperlink r:id="rId10" w:history="1">
+      <w:hyperlink r:id="rId12" w:history="1">
         <w:r>
           <w:rPr>
             <w:rStyle w:val="Hyperlink"/>
@@ -4378,22 +4579,14 @@
       <w:pPr>
         <w:pStyle w:val="Heading2"/>
       </w:pPr>
-      <w:bookmarkStart w:id="15" w:name="_Toc439953780"/>
-      <w:r>
-        <w:t>&lt;</w:t>
-      </w:r>
-      <w:proofErr w:type="gramStart"/>
-      <w:r>
-        <w:t>name&gt;</w:t>
-      </w:r>
-      <w:proofErr w:type="gramEnd"/>
-      <w:r>
-        <w:t>UnitCell.pdb</w:t>
+      <w:bookmarkStart w:id="42" w:name="_Toc439953780"/>
+      <w:r>
+        <w:t>&lt;name&gt;UnitCell.pdb</w:t>
       </w:r>
       <w:r>
         <w:t>:</w:t>
       </w:r>
-      <w:bookmarkEnd w:id="15"/>
+      <w:bookmarkEnd w:id="42"/>
     </w:p>
     <w:p>
       <w:pPr>
@@ -4419,35 +4612,7 @@
           <w:sz w:val="24"/>
           <w:szCs w:val="24"/>
         </w:rPr>
-        <w:t xml:space="preserve">This file is generated by PDBCUR. It contains the atomic information for all atoms from the input asymmetric unit, and all other asymmetric units which make up the Unit Cell. For the </w:t>
-      </w:r>
-      <w:r>
-        <w:rPr>
-          <w:sz w:val="24"/>
-          <w:szCs w:val="24"/>
-        </w:rPr>
-        <w:t xml:space="preserve">PDB </w:t>
-      </w:r>
-      <w:r>
-        <w:rPr>
-          <w:sz w:val="24"/>
-          <w:szCs w:val="24"/>
-        </w:rPr>
-        <w:t>structure ‘2BN3’</w:t>
-      </w:r>
-      <w:r>
-        <w:rPr>
-          <w:sz w:val="24"/>
-          <w:szCs w:val="24"/>
-        </w:rPr>
-        <w:t>,</w:t>
-      </w:r>
-      <w:r>
-        <w:rPr>
-          <w:sz w:val="24"/>
-          <w:szCs w:val="24"/>
-        </w:rPr>
-        <w:t xml:space="preserve"> which has space group I2</w:t>
+        <w:t>This file is generated by PDBCUR. It contains the atomic information for all atoms from the input asymmetric unit, and all other asymmetric units which make up the Unit Cell. For the PDB structure ‘2BN3’, which has space group I2</w:t>
       </w:r>
       <w:r>
         <w:rPr>
@@ -4469,21 +4634,7 @@
           <w:sz w:val="24"/>
           <w:szCs w:val="24"/>
         </w:rPr>
-        <w:t>3</w:t>
-      </w:r>
-      <w:r>
-        <w:rPr>
-          <w:sz w:val="24"/>
-          <w:szCs w:val="24"/>
-        </w:rPr>
-        <w:t>,</w:t>
-      </w:r>
-      <w:r>
-        <w:rPr>
-          <w:sz w:val="24"/>
-          <w:szCs w:val="24"/>
-        </w:rPr>
-        <w:t xml:space="preserve"> this contains a total of 24 asymmetric units.</w:t>
+        <w:t>3, this contains a total of 24 asymmetric units.</w:t>
       </w:r>
     </w:p>
     <w:p>
@@ -4520,7 +4671,7 @@
       <w:pPr>
         <w:pStyle w:val="Heading1"/>
       </w:pPr>
-      <w:bookmarkStart w:id="16" w:name="_Toc439953781"/>
+      <w:bookmarkStart w:id="43" w:name="_Toc439953781"/>
       <w:r>
         <w:lastRenderedPageBreak/>
         <w:t xml:space="preserve">Description of </w:t>
@@ -4546,7 +4697,7 @@
       <w:r>
         <w:t>:</w:t>
       </w:r>
-      <w:bookmarkEnd w:id="16"/>
+      <w:bookmarkEnd w:id="43"/>
     </w:p>
     <w:p>
       <w:pPr>
@@ -4608,18 +4759,52 @@
           <w:sz w:val="24"/>
           <w:szCs w:val="24"/>
         </w:rPr>
-        <w:t xml:space="preserve">, and potential reasons that they may occur. If you cannot find an exception you are experiencing in this list, please contact the author at </w:t>
-      </w:r>
-      <w:hyperlink r:id="rId11" w:history="1">
+        <w:t xml:space="preserve">, and potential reasons that they may occur. If you cannot find an exception you are experiencing in this list, please </w:t>
+      </w:r>
+      <w:del w:id="44" w:author="jonathan" w:date="2016-01-12T22:49:00Z">
+        <w:r>
+          <w:rPr>
+            <w:sz w:val="24"/>
+            <w:szCs w:val="24"/>
+          </w:rPr>
+          <w:delText xml:space="preserve">contact the author at </w:delText>
+        </w:r>
+        <w:r>
+          <w:fldChar w:fldCharType="begin"/>
+        </w:r>
+        <w:r>
+          <w:delInstrText xml:space="preserve"> HYPERLINK "https://github.com/td93" </w:delInstrText>
+        </w:r>
+        <w:r>
+          <w:fldChar w:fldCharType="separate"/>
+        </w:r>
         <w:r>
           <w:rPr>
             <w:rStyle w:val="Hyperlink"/>
             <w:sz w:val="24"/>
             <w:szCs w:val="24"/>
           </w:rPr>
-          <w:t>https://github.com/td93</w:t>
+          <w:delText>https://github.com/td93</w:delText>
         </w:r>
-      </w:hyperlink>
+        <w:r>
+          <w:rPr>
+            <w:rStyle w:val="Hyperlink"/>
+            <w:sz w:val="24"/>
+            <w:szCs w:val="24"/>
+          </w:rPr>
+          <w:fldChar w:fldCharType="end"/>
+        </w:r>
+      </w:del>
+      <w:ins w:id="45" w:author="jonathan" w:date="2016-01-12T22:49:00Z">
+        <w:r>
+          <w:rPr>
+            <w:rStyle w:val="Hyperlink"/>
+            <w:sz w:val="24"/>
+            <w:szCs w:val="24"/>
+          </w:rPr>
+          <w:t xml:space="preserve"> file an issue on the Github repository.</w:t>
+        </w:r>
+      </w:ins>
     </w:p>
     <w:p>
       <w:pPr>
@@ -4791,6 +4976,140 @@
     </w:sectPr>
   </w:body>
 </w:document>
+</file>
+
+<file path=word/comments.xml><?xml version="1.0" encoding="utf-8"?>
+<w:comments xmlns:wpc="http://schemas.microsoft.com/office/word/2010/wordprocessingCanvas" xmlns:mc="http://schemas.openxmlformats.org/markup-compatibility/2006" xmlns:o="urn:schemas-microsoft-com:office:office" xmlns:r="http://schemas.openxmlformats.org/officeDocument/2006/relationships" xmlns:m="http://schemas.openxmlformats.org/officeDocument/2006/math" xmlns:v="urn:schemas-microsoft-com:vml" xmlns:wp14="http://schemas.microsoft.com/office/word/2010/wordprocessingDrawing" xmlns:wp="http://schemas.openxmlformats.org/drawingml/2006/wordprocessingDrawing" xmlns:w10="urn:schemas-microsoft-com:office:word" xmlns:w="http://schemas.openxmlformats.org/wordprocessingml/2006/main" xmlns:w14="http://schemas.microsoft.com/office/word/2010/wordml" xmlns:w15="http://schemas.microsoft.com/office/word/2012/wordml" xmlns:wpg="http://schemas.microsoft.com/office/word/2010/wordprocessingGroup" xmlns:wpi="http://schemas.microsoft.com/office/word/2010/wordprocessingInk" xmlns:wne="http://schemas.microsoft.com/office/word/2006/wordml" xmlns:wps="http://schemas.microsoft.com/office/word/2010/wordprocessingShape" mc:Ignorable="w14 w15 wp14">
+  <w:comment w:id="0" w:author="jonathan" w:date="2016-01-12T23:00:00Z" w:initials="j">
+    <w:p>
+      <w:pPr>
+        <w:pStyle w:val="CommentText"/>
+      </w:pPr>
+      <w:r>
+        <w:rPr>
+          <w:rStyle w:val="CommentReference"/>
+        </w:rPr>
+        <w:annotationRef/>
+      </w:r>
+      <w:r>
+        <w:t>Forget my change there.</w:t>
+      </w:r>
+      <w:bookmarkStart w:id="6" w:name="_GoBack"/>
+      <w:bookmarkEnd w:id="6"/>
+    </w:p>
+  </w:comment>
+  <w:comment w:id="8" w:author="jonathan" w:date="2016-01-12T22:24:00Z" w:initials="j">
+    <w:p>
+      <w:pPr>
+        <w:pStyle w:val="CommentText"/>
+      </w:pPr>
+      <w:r>
+        <w:rPr>
+          <w:rStyle w:val="CommentReference"/>
+        </w:rPr>
+        <w:annotationRef/>
+      </w:r>
+      <w:r>
+        <w:t>I don’t know what it is but this sentence doesn’t read so easily. I think it might be “spatial distribution” and then talking about it varying through “space”. I think I know what you mean but it’s not so straight forward here.</w:t>
+      </w:r>
+    </w:p>
+  </w:comment>
+  <w:comment w:id="20" w:author="jonathan" w:date="2016-01-12T22:28:00Z" w:initials="j">
+    <w:p>
+      <w:pPr>
+        <w:pStyle w:val="CommentText"/>
+      </w:pPr>
+      <w:r>
+        <w:rPr>
+          <w:rStyle w:val="CommentReference"/>
+        </w:rPr>
+        <w:annotationRef/>
+      </w:r>
+      <w:r>
+        <w:t>You haven’t mentioned explicitly that the packing density affects the atomic B-factors, so it seems that it just comes in from nowhere. I think you should state what the atomic packing density is explicitly and that it affects the B-factor BEFORE you mention that you hope to deconvolute it.</w:t>
+      </w:r>
+    </w:p>
+  </w:comment>
+  <w:comment w:id="21" w:author="jonathan" w:date="2016-01-12T22:34:00Z" w:initials="j">
+    <w:p>
+      <w:pPr>
+        <w:pStyle w:val="CommentText"/>
+      </w:pPr>
+      <w:r>
+        <w:rPr>
+          <w:rStyle w:val="CommentReference"/>
+        </w:rPr>
+        <w:annotationRef/>
+      </w:r>
+      <w:r>
+        <w:t xml:space="preserve">Nice table </w:t>
+      </w:r>
+      <w:r>
+        <w:sym w:font="Wingdings" w:char="F04A"/>
+      </w:r>
+    </w:p>
+  </w:comment>
+  <w:comment w:id="27" w:author="jonathan" w:date="2016-01-12T22:39:00Z" w:initials="j">
+    <w:p>
+      <w:pPr>
+        <w:pStyle w:val="CommentText"/>
+      </w:pPr>
+      <w:r>
+        <w:rPr>
+          <w:rStyle w:val="CommentReference"/>
+        </w:rPr>
+        <w:annotationRef/>
+      </w:r>
+      <w:r>
+        <w:t>When we convert this to Github Markdown we can put syntax highlighted code to demonstrate this.</w:t>
+      </w:r>
+    </w:p>
+  </w:comment>
+  <w:comment w:id="35" w:author="jonathan" w:date="2016-01-12T22:42:00Z" w:initials="j">
+    <w:p>
+      <w:pPr>
+        <w:pStyle w:val="CommentText"/>
+      </w:pPr>
+      <w:r>
+        <w:rPr>
+          <w:rStyle w:val="CommentReference"/>
+        </w:rPr>
+        <w:annotationRef/>
+      </w:r>
+      <w:r>
+        <w:t>Again we can sort this out with Github flavoured Markdown syntax.</w:t>
+      </w:r>
+    </w:p>
+  </w:comment>
+  <w:comment w:id="37" w:author="jonathan" w:date="2016-01-12T22:44:00Z" w:initials="j">
+    <w:p>
+      <w:pPr>
+        <w:pStyle w:val="CommentText"/>
+      </w:pPr>
+      <w:r>
+        <w:rPr>
+          <w:rStyle w:val="CommentReference"/>
+        </w:rPr>
+        <w:annotationRef/>
+      </w:r>
+      <w:r>
+        <w:t>I don’t think this section is needed. Usually you only want to expose users to the API i.e. how to run/use the code without having to access the source code. This is more a section for developers. If you wish to keep this section I think we move it from the “Usage” section and add a section “for developers”. With that said, I’d expect a developer to be able to read the Python code from the main script and deduce this for themselves really.</w:t>
+      </w:r>
+    </w:p>
+  </w:comment>
+</w:comments>
+</file>
+
+<file path=word/commentsExtended.xml><?xml version="1.0" encoding="utf-8"?>
+<w15:commentsEx xmlns:wpc="http://schemas.microsoft.com/office/word/2010/wordprocessingCanvas" xmlns:mc="http://schemas.openxmlformats.org/markup-compatibility/2006" xmlns:o="urn:schemas-microsoft-com:office:office" xmlns:r="http://schemas.openxmlformats.org/officeDocument/2006/relationships" xmlns:m="http://schemas.openxmlformats.org/officeDocument/2006/math" xmlns:v="urn:schemas-microsoft-com:vml" xmlns:wp14="http://schemas.microsoft.com/office/word/2010/wordprocessingDrawing" xmlns:wp="http://schemas.openxmlformats.org/drawingml/2006/wordprocessingDrawing" xmlns:w10="urn:schemas-microsoft-com:office:word" xmlns:w="http://schemas.openxmlformats.org/wordprocessingml/2006/main" xmlns:w14="http://schemas.microsoft.com/office/word/2010/wordml" xmlns:w15="http://schemas.microsoft.com/office/word/2012/wordml" xmlns:wpg="http://schemas.microsoft.com/office/word/2010/wordprocessingGroup" xmlns:wpi="http://schemas.microsoft.com/office/word/2010/wordprocessingInk" xmlns:wne="http://schemas.microsoft.com/office/word/2006/wordml" xmlns:wps="http://schemas.microsoft.com/office/word/2010/wordprocessingShape" mc:Ignorable="w14 w15 wp14">
+  <w15:commentEx w15:paraId="01FE8D38" w15:done="0"/>
+  <w15:commentEx w15:paraId="5F0BCC35" w15:done="0"/>
+  <w15:commentEx w15:paraId="04161D3D" w15:done="0"/>
+  <w15:commentEx w15:paraId="63904706" w15:done="0"/>
+  <w15:commentEx w15:paraId="079400F0" w15:done="0"/>
+  <w15:commentEx w15:paraId="591EB407" w15:done="0"/>
+  <w15:commentEx w15:paraId="27B80912" w15:done="0"/>
+</w15:commentsEx>
 </file>
 
 <file path=word/numbering.xml><?xml version="1.0" encoding="utf-8"?>
@@ -4888,6 +5207,14 @@
     <w:abstractNumId w:val="0"/>
   </w:num>
 </w:numbering>
+</file>
+
+<file path=word/people.xml><?xml version="1.0" encoding="utf-8"?>
+<w15:people xmlns:wpc="http://schemas.microsoft.com/office/word/2010/wordprocessingCanvas" xmlns:mc="http://schemas.openxmlformats.org/markup-compatibility/2006" xmlns:o="urn:schemas-microsoft-com:office:office" xmlns:r="http://schemas.openxmlformats.org/officeDocument/2006/relationships" xmlns:m="http://schemas.openxmlformats.org/officeDocument/2006/math" xmlns:v="urn:schemas-microsoft-com:vml" xmlns:wp14="http://schemas.microsoft.com/office/word/2010/wordprocessingDrawing" xmlns:wp="http://schemas.openxmlformats.org/drawingml/2006/wordprocessingDrawing" xmlns:w10="urn:schemas-microsoft-com:office:word" xmlns:w="http://schemas.openxmlformats.org/wordprocessingml/2006/main" xmlns:w14="http://schemas.microsoft.com/office/word/2010/wordml" xmlns:w15="http://schemas.microsoft.com/office/word/2012/wordml" xmlns:wpg="http://schemas.microsoft.com/office/word/2010/wordprocessingGroup" xmlns:wpi="http://schemas.microsoft.com/office/word/2010/wordprocessingInk" xmlns:wne="http://schemas.microsoft.com/office/word/2006/wordml" xmlns:wps="http://schemas.microsoft.com/office/word/2010/wordprocessingShape" mc:Ignorable="w14 w15 wp14">
+  <w15:person w15:author="jonathan">
+    <w15:presenceInfo w15:providerId="Windows Live" w15:userId="17611db1700bd6d4"/>
+  </w15:person>
+</w15:people>
 </file>
 
 <file path=word/styles.xml><?xml version="1.0" encoding="utf-8"?>
@@ -5349,6 +5676,7 @@
   <w:style w:type="character" w:default="1" w:styleId="DefaultParagraphFont">
     <w:name w:val="Default Paragraph Font"/>
     <w:uiPriority w:val="1"/>
+    <w:semiHidden/>
     <w:unhideWhenUsed/>
   </w:style>
   <w:style w:type="table" w:default="1" w:styleId="TableNormal">
@@ -5513,6 +5841,104 @@
         <w:insideV w:val="single" w:sz="4" w:space="0" w:color="auto"/>
       </w:tblBorders>
     </w:tblPr>
+  </w:style>
+  <w:style w:type="character" w:styleId="CommentReference">
+    <w:name w:val="annotation reference"/>
+    <w:basedOn w:val="DefaultParagraphFont"/>
+    <w:uiPriority w:val="99"/>
+    <w:semiHidden/>
+    <w:unhideWhenUsed/>
+    <w:rsid w:val="00E578DF"/>
+    <w:rPr>
+      <w:sz w:val="16"/>
+      <w:szCs w:val="16"/>
+    </w:rPr>
+  </w:style>
+  <w:style w:type="paragraph" w:styleId="CommentText">
+    <w:name w:val="annotation text"/>
+    <w:basedOn w:val="Normal"/>
+    <w:link w:val="CommentTextChar"/>
+    <w:uiPriority w:val="99"/>
+    <w:semiHidden/>
+    <w:unhideWhenUsed/>
+    <w:rsid w:val="00E578DF"/>
+    <w:pPr>
+      <w:spacing w:line="240" w:lineRule="auto"/>
+    </w:pPr>
+    <w:rPr>
+      <w:sz w:val="20"/>
+      <w:szCs w:val="20"/>
+    </w:rPr>
+  </w:style>
+  <w:style w:type="character" w:customStyle="1" w:styleId="CommentTextChar">
+    <w:name w:val="Comment Text Char"/>
+    <w:basedOn w:val="DefaultParagraphFont"/>
+    <w:link w:val="CommentText"/>
+    <w:uiPriority w:val="99"/>
+    <w:semiHidden/>
+    <w:rsid w:val="00E578DF"/>
+    <w:rPr>
+      <w:sz w:val="20"/>
+      <w:szCs w:val="20"/>
+    </w:rPr>
+  </w:style>
+  <w:style w:type="paragraph" w:styleId="CommentSubject">
+    <w:name w:val="annotation subject"/>
+    <w:basedOn w:val="CommentText"/>
+    <w:next w:val="CommentText"/>
+    <w:link w:val="CommentSubjectChar"/>
+    <w:uiPriority w:val="99"/>
+    <w:semiHidden/>
+    <w:unhideWhenUsed/>
+    <w:rsid w:val="00E578DF"/>
+    <w:rPr>
+      <w:b/>
+      <w:bCs/>
+    </w:rPr>
+  </w:style>
+  <w:style w:type="character" w:customStyle="1" w:styleId="CommentSubjectChar">
+    <w:name w:val="Comment Subject Char"/>
+    <w:basedOn w:val="CommentTextChar"/>
+    <w:link w:val="CommentSubject"/>
+    <w:uiPriority w:val="99"/>
+    <w:semiHidden/>
+    <w:rsid w:val="00E578DF"/>
+    <w:rPr>
+      <w:b/>
+      <w:bCs/>
+      <w:sz w:val="20"/>
+      <w:szCs w:val="20"/>
+    </w:rPr>
+  </w:style>
+  <w:style w:type="paragraph" w:styleId="BalloonText">
+    <w:name w:val="Balloon Text"/>
+    <w:basedOn w:val="Normal"/>
+    <w:link w:val="BalloonTextChar"/>
+    <w:uiPriority w:val="99"/>
+    <w:semiHidden/>
+    <w:unhideWhenUsed/>
+    <w:rsid w:val="00E578DF"/>
+    <w:pPr>
+      <w:spacing w:after="0" w:line="240" w:lineRule="auto"/>
+    </w:pPr>
+    <w:rPr>
+      <w:rFonts w:ascii="Segoe UI" w:hAnsi="Segoe UI" w:cs="Segoe UI"/>
+      <w:sz w:val="18"/>
+      <w:szCs w:val="18"/>
+    </w:rPr>
+  </w:style>
+  <w:style w:type="character" w:customStyle="1" w:styleId="BalloonTextChar">
+    <w:name w:val="Balloon Text Char"/>
+    <w:basedOn w:val="DefaultParagraphFont"/>
+    <w:link w:val="BalloonText"/>
+    <w:uiPriority w:val="99"/>
+    <w:semiHidden/>
+    <w:rsid w:val="00E578DF"/>
+    <w:rPr>
+      <w:rFonts w:ascii="Segoe UI" w:hAnsi="Segoe UI" w:cs="Segoe UI"/>
+      <w:sz w:val="18"/>
+      <w:szCs w:val="18"/>
+    </w:rPr>
   </w:style>
 </w:styles>
 </file>
@@ -5783,7 +6209,7 @@
 </file>
 
 <file path=customXml/itemProps1.xml><?xml version="1.0" encoding="utf-8"?>
-<ds:datastoreItem xmlns:ds="http://schemas.openxmlformats.org/officeDocument/2006/customXml" ds:itemID="{1CBF0E1E-7D2F-4ED8-B9CD-01B15B64142E}">
+<ds:datastoreItem xmlns:ds="http://schemas.openxmlformats.org/officeDocument/2006/customXml" ds:itemID="{78647E27-557A-46D5-A8EC-B3772E610D16}">
   <ds:schemaRefs>
     <ds:schemaRef ds:uri="http://schemas.openxmlformats.org/officeDocument/2006/bibliography"/>
   </ds:schemaRefs>

</xml_diff>